<commit_message>
More charts & updated code + report
For now the code runs in blocks of 0,5,10,20,40,...,640 Bytes to measure
the reading and writing times with or without buffered streams
</commit_message>
<xml_diff>
--- a/Labo02_Rapport_Akesson.docx
+++ b/Labo02_Rapport_Akesson.docx
@@ -2,6 +2,16 @@
 <file path=word/document.xml><?xml version="1.0" encoding="utf-8"?>
 <w:document xmlns:wpc="http://schemas.microsoft.com/office/word/2010/wordprocessingCanvas" xmlns:cx="http://schemas.microsoft.com/office/drawing/2014/chartex" xmlns:cx1="http://schemas.microsoft.com/office/drawing/2015/9/8/chartex" xmlns:cx2="http://schemas.microsoft.com/office/drawing/2015/10/21/chartex" xmlns:mc="http://schemas.openxmlformats.org/markup-compatibility/2006" xmlns:o="urn:schemas-microsoft-com:office:office" xmlns:r="http://schemas.openxmlformats.org/officeDocument/2006/relationships" xmlns:m="http://schemas.openxmlformats.org/officeDocument/2006/math" xmlns:v="urn:schemas-microsoft-com:vml" xmlns:wp14="http://schemas.microsoft.com/office/word/2010/wordprocessingDrawing" xmlns:wp="http://schemas.openxmlformats.org/drawingml/2006/wordprocessingDrawing" xmlns:w10="urn:schemas-microsoft-com:office:word" xmlns:w="http://schemas.openxmlformats.org/wordprocessingml/2006/main" xmlns:w14="http://schemas.microsoft.com/office/word/2010/wordml" xmlns:w15="http://schemas.microsoft.com/office/word/2012/wordml" xmlns:w16se="http://schemas.microsoft.com/office/word/2015/wordml/symex" xmlns:wpg="http://schemas.microsoft.com/office/word/2010/wordprocessingGroup" xmlns:wpi="http://schemas.microsoft.com/office/word/2010/wordprocessingInk" xmlns:wne="http://schemas.microsoft.com/office/word/2006/wordml" xmlns:wps="http://schemas.microsoft.com/office/word/2010/wordprocessingShape" mc:Ignorable="w14 w15 w16se wp14">
   <w:body>
+    <w:p>
+      <w:pPr>
+        <w:pStyle w:val="Title"/>
+        <w:jc w:val="center"/>
+        <w:rPr>
+          <w:rFonts w:ascii="Helvetica" w:hAnsi="Helvetica"/>
+          <w:lang w:val="fr-CH"/>
+        </w:rPr>
+      </w:pPr>
+    </w:p>
     <w:p>
       <w:pPr>
         <w:pStyle w:val="Title"/>
@@ -58,6 +68,138 @@
     </w:p>
     <w:p>
       <w:pPr>
+        <w:spacing w:line="240" w:lineRule="auto"/>
+        <w:rPr>
+          <w:rFonts w:ascii="Helvetica" w:hAnsi="Helvetica" w:cs="Helvetica"/>
+          <w:sz w:val="18"/>
+          <w:szCs w:val="18"/>
+          <w:lang w:val="fr-CH"/>
+        </w:rPr>
+      </w:pPr>
+      <w:r>
+        <w:rPr>
+          <w:rFonts w:ascii="Helvetica" w:hAnsi="Helvetica" w:cs="Helvetica"/>
+          <w:sz w:val="18"/>
+          <w:szCs w:val="18"/>
+          <w:lang w:val="fr-CH"/>
+        </w:rPr>
+        <w:t xml:space="preserve">Dans le cadre du cours sur les flux d’entrées-sorties, </w:t>
+      </w:r>
+    </w:p>
+    <w:p>
+      <w:pPr>
+        <w:spacing w:line="240" w:lineRule="auto"/>
+        <w:rPr>
+          <w:rFonts w:ascii="Helvetica" w:hAnsi="Helvetica"/>
+          <w:sz w:val="18"/>
+          <w:szCs w:val="18"/>
+          <w:lang w:val="fr-CH"/>
+        </w:rPr>
+      </w:pPr>
+      <w:r>
+        <w:rPr>
+          <w:rFonts w:ascii="Helvetica" w:hAnsi="Helvetica"/>
+          <w:sz w:val="18"/>
+          <w:szCs w:val="18"/>
+          <w:lang w:val="fr-CH"/>
+        </w:rPr>
+        <w:t>Le programme a été tourné sur un ordinateur avec les spécifications suivantes :</w:t>
+      </w:r>
+    </w:p>
+    <w:p>
+      <w:pPr>
+        <w:spacing w:line="240" w:lineRule="auto"/>
+        <w:rPr>
+          <w:rFonts w:ascii="Helvetica" w:hAnsi="Helvetica"/>
+          <w:sz w:val="18"/>
+          <w:szCs w:val="18"/>
+          <w:lang w:val="fr-CH"/>
+        </w:rPr>
+      </w:pPr>
+      <w:proofErr w:type="spellStart"/>
+      <w:r>
+        <w:rPr>
+          <w:rFonts w:ascii="Helvetica" w:hAnsi="Helvetica"/>
+          <w:sz w:val="18"/>
+          <w:szCs w:val="18"/>
+          <w:lang w:val="fr-CH"/>
+        </w:rPr>
+        <w:t>Procésseur</w:t>
+      </w:r>
+      <w:proofErr w:type="spellEnd"/>
+      <w:r>
+        <w:rPr>
+          <w:rFonts w:ascii="Helvetica" w:hAnsi="Helvetica"/>
+          <w:sz w:val="18"/>
+          <w:szCs w:val="18"/>
+          <w:lang w:val="fr-CH"/>
+        </w:rPr>
+        <w:t xml:space="preserve"> : Intel </w:t>
+      </w:r>
+      <w:proofErr w:type="spellStart"/>
+      <w:r>
+        <w:rPr>
+          <w:rFonts w:ascii="Helvetica" w:hAnsi="Helvetica"/>
+          <w:sz w:val="18"/>
+          <w:szCs w:val="18"/>
+          <w:lang w:val="fr-CH"/>
+        </w:rPr>
+        <w:t>Core</w:t>
+      </w:r>
+      <w:proofErr w:type="spellEnd"/>
+      <w:r>
+        <w:rPr>
+          <w:rFonts w:ascii="Helvetica" w:hAnsi="Helvetica"/>
+          <w:sz w:val="18"/>
+          <w:szCs w:val="18"/>
+          <w:lang w:val="fr-CH"/>
+        </w:rPr>
+        <w:t xml:space="preserve"> i7-6700HQ @ 2.60GHz</w:t>
+      </w:r>
+    </w:p>
+    <w:p>
+      <w:pPr>
+        <w:spacing w:line="240" w:lineRule="auto"/>
+        <w:rPr>
+          <w:rFonts w:ascii="Helvetica" w:hAnsi="Helvetica"/>
+          <w:sz w:val="18"/>
+          <w:szCs w:val="18"/>
+          <w:lang w:val="fr-CH"/>
+        </w:rPr>
+      </w:pPr>
+      <w:r>
+        <w:rPr>
+          <w:rFonts w:ascii="Helvetica" w:hAnsi="Helvetica"/>
+          <w:sz w:val="18"/>
+          <w:szCs w:val="18"/>
+          <w:lang w:val="fr-CH"/>
+        </w:rPr>
+        <w:t>RAM : 16GB</w:t>
+      </w:r>
+    </w:p>
+    <w:p>
+      <w:pPr>
+        <w:spacing w:line="240" w:lineRule="auto"/>
+        <w:rPr>
+          <w:rFonts w:ascii="Helvetica" w:hAnsi="Helvetica"/>
+          <w:sz w:val="18"/>
+          <w:szCs w:val="18"/>
+          <w:lang w:val="fr-CH"/>
+        </w:rPr>
+      </w:pPr>
+      <w:r>
+        <w:rPr>
+          <w:rFonts w:ascii="Helvetica" w:hAnsi="Helvetica"/>
+          <w:sz w:val="18"/>
+          <w:szCs w:val="18"/>
+          <w:lang w:val="fr-CH"/>
+        </w:rPr>
+        <w:t>Disque dur SSD</w:t>
+      </w:r>
+    </w:p>
+    <w:p>
+      <w:pPr>
+        <w:spacing w:line="240" w:lineRule="auto"/>
         <w:rPr>
           <w:rFonts w:ascii="Helvetica" w:hAnsi="Helvetica"/>
           <w:lang w:val="fr-CH"/>
@@ -68,77 +210,7 @@
           <w:rFonts w:ascii="Helvetica" w:hAnsi="Helvetica"/>
           <w:lang w:val="fr-CH"/>
         </w:rPr>
-        <w:t>Le programme a été tourné sur un ordinateur avec les spécifications suivantes :</w:t>
-      </w:r>
-    </w:p>
-    <w:p>
-      <w:pPr>
-        <w:rPr>
-          <w:rFonts w:ascii="Helvetica" w:hAnsi="Helvetica"/>
-          <w:lang w:val="fr-CH"/>
-        </w:rPr>
-      </w:pPr>
-      <w:proofErr w:type="spellStart"/>
-      <w:r>
-        <w:rPr>
-          <w:rFonts w:ascii="Helvetica" w:hAnsi="Helvetica"/>
-          <w:lang w:val="fr-CH"/>
-        </w:rPr>
-        <w:t>Procésseur</w:t>
-      </w:r>
-      <w:proofErr w:type="spellEnd"/>
-      <w:r>
-        <w:rPr>
-          <w:rFonts w:ascii="Helvetica" w:hAnsi="Helvetica"/>
-          <w:lang w:val="fr-CH"/>
-        </w:rPr>
-        <w:t xml:space="preserve"> : Intel </w:t>
-      </w:r>
-      <w:proofErr w:type="spellStart"/>
-      <w:r>
-        <w:rPr>
-          <w:rFonts w:ascii="Helvetica" w:hAnsi="Helvetica"/>
-          <w:lang w:val="fr-CH"/>
-        </w:rPr>
-        <w:t>Core</w:t>
-      </w:r>
-      <w:proofErr w:type="spellEnd"/>
-      <w:r>
-        <w:rPr>
-          <w:rFonts w:ascii="Helvetica" w:hAnsi="Helvetica"/>
-          <w:lang w:val="fr-CH"/>
-        </w:rPr>
-        <w:t xml:space="preserve"> i7-6700HQ @ 2.60GHz</w:t>
-      </w:r>
-    </w:p>
-    <w:p>
-      <w:pPr>
-        <w:rPr>
-          <w:rFonts w:ascii="Helvetica" w:hAnsi="Helvetica"/>
-          <w:lang w:val="fr-CH"/>
-        </w:rPr>
-      </w:pPr>
-      <w:r>
-        <w:rPr>
-          <w:rFonts w:ascii="Helvetica" w:hAnsi="Helvetica"/>
-          <w:lang w:val="fr-CH"/>
-        </w:rPr>
-        <w:t>RAM : 16GB</w:t>
-      </w:r>
-    </w:p>
-    <w:p>
-      <w:pPr>
-        <w:rPr>
-          <w:rFonts w:ascii="Helvetica" w:hAnsi="Helvetica"/>
-          <w:lang w:val="fr-CH"/>
-        </w:rPr>
-      </w:pPr>
-      <w:r>
-        <w:rPr>
-          <w:rFonts w:ascii="Helvetica" w:hAnsi="Helvetica"/>
-          <w:lang w:val="fr-CH"/>
-        </w:rPr>
-        <w:t>Disque dur SSD</w:t>
+        <w:t>Tous les fichiers générés et lus font 10MB</w:t>
       </w:r>
     </w:p>
     <w:p>
@@ -154,29 +226,72 @@
           <w:rFonts w:ascii="Helvetica" w:hAnsi="Helvetica"/>
           <w:lang w:val="fr-CH"/>
         </w:rPr>
-        <w:t>Ré</w:t>
+        <w:t>Modification du code</w:t>
       </w:r>
+    </w:p>
+    <w:p>
+      <w:pPr>
+        <w:pStyle w:val="ListParagraph"/>
+        <w:numPr>
+          <w:ilvl w:val="0"/>
+          <w:numId w:val="2"/>
+        </w:numPr>
+        <w:rPr>
+          <w:lang w:val="fr-CH"/>
+        </w:rPr>
+      </w:pPr>
       <w:r>
         <w:rPr>
-          <w:rFonts w:ascii="Helvetica" w:hAnsi="Helvetica"/>
           <w:lang w:val="fr-CH"/>
         </w:rPr>
-        <w:t>sult</w:t>
+        <w:t xml:space="preserve">Utilisation de la classe </w:t>
       </w:r>
+      <w:proofErr w:type="spellStart"/>
       <w:r>
         <w:rPr>
-          <w:rFonts w:ascii="Helvetica" w:hAnsi="Helvetica"/>
           <w:lang w:val="fr-CH"/>
         </w:rPr>
-        <w:t>at</w:t>
+        <w:t>PrintWriter</w:t>
       </w:r>
+      <w:proofErr w:type="spellEnd"/>
       <w:r>
         <w:rPr>
-          <w:rFonts w:ascii="Helvetica" w:hAnsi="Helvetica"/>
           <w:lang w:val="fr-CH"/>
         </w:rPr>
-        <w:t>s</w:t>
+        <w:t xml:space="preserve"> pour écrire dans le fichier csv les données et résultats du programme.</w:t>
       </w:r>
+    </w:p>
+    <w:p>
+      <w:pPr>
+        <w:pStyle w:val="ListParagraph"/>
+        <w:numPr>
+          <w:ilvl w:val="0"/>
+          <w:numId w:val="2"/>
+        </w:numPr>
+        <w:rPr>
+          <w:lang w:val="fr-CH"/>
+        </w:rPr>
+      </w:pPr>
+      <w:r>
+        <w:rPr>
+          <w:lang w:val="fr-CH"/>
+        </w:rPr>
+        <w:t>Utilisation de boucles pour obtenir plus de résultats, itérations sur la taille du bloc (de 5 à 640 B).</w:t>
+      </w:r>
+    </w:p>
+    <w:p>
+      <w:pPr>
+        <w:pStyle w:val="ListParagraph"/>
+        <w:numPr>
+          <w:ilvl w:val="0"/>
+          <w:numId w:val="2"/>
+        </w:numPr>
+        <w:rPr>
+          <w:lang w:val="fr-CH"/>
+        </w:rPr>
+      </w:pPr>
+      <w:bookmarkStart w:id="0" w:name="_GoBack"/>
+      <w:bookmarkEnd w:id="0"/>
     </w:p>
     <w:p>
       <w:pPr>
@@ -184,8 +299,78 @@
           <w:lang w:val="fr-CH"/>
         </w:rPr>
       </w:pPr>
-      <w:bookmarkStart w:id="0" w:name="_GoBack"/>
-      <w:bookmarkEnd w:id="0"/>
+    </w:p>
+    <w:p>
+      <w:pPr>
+        <w:rPr>
+          <w:lang w:val="fr-CH"/>
+        </w:rPr>
+      </w:pPr>
+    </w:p>
+    <w:p>
+      <w:pPr>
+        <w:rPr>
+          <w:lang w:val="fr-CH"/>
+        </w:rPr>
+      </w:pPr>
+    </w:p>
+    <w:p>
+      <w:pPr>
+        <w:rPr>
+          <w:lang w:val="fr-CH"/>
+        </w:rPr>
+      </w:pPr>
+    </w:p>
+    <w:p>
+      <w:pPr>
+        <w:rPr>
+          <w:lang w:val="fr-CH"/>
+        </w:rPr>
+      </w:pPr>
+    </w:p>
+    <w:p>
+      <w:pPr>
+        <w:rPr>
+          <w:lang w:val="fr-CH"/>
+        </w:rPr>
+      </w:pPr>
+    </w:p>
+    <w:p>
+      <w:pPr>
+        <w:rPr>
+          <w:lang w:val="fr-CH"/>
+        </w:rPr>
+      </w:pPr>
+    </w:p>
+    <w:p>
+      <w:pPr>
+        <w:rPr>
+          <w:lang w:val="fr-CH"/>
+        </w:rPr>
+      </w:pPr>
+    </w:p>
+    <w:p>
+      <w:pPr>
+        <w:rPr>
+          <w:lang w:val="fr-CH"/>
+        </w:rPr>
+      </w:pPr>
+    </w:p>
+    <w:p>
+      <w:pPr>
+        <w:pStyle w:val="Heading1"/>
+        <w:jc w:val="center"/>
+        <w:rPr>
+          <w:lang w:val="fr-CH"/>
+        </w:rPr>
+      </w:pPr>
+      <w:r>
+        <w:rPr>
+          <w:lang w:val="fr-CH"/>
+        </w:rPr>
+        <w:lastRenderedPageBreak/>
+        <w:t>Résultats</w:t>
+      </w:r>
     </w:p>
     <w:tbl>
       <w:tblPr>
@@ -195,11 +380,12 @@
         <w:tblLook w:val="04A0" w:firstRow="1" w:lastRow="0" w:firstColumn="1" w:lastColumn="0" w:noHBand="0" w:noVBand="1"/>
       </w:tblPr>
       <w:tblGrid>
-        <w:gridCol w:w="1558"/>
-        <w:gridCol w:w="1558"/>
-        <w:gridCol w:w="1558"/>
-        <w:gridCol w:w="1558"/>
-        <w:gridCol w:w="1559"/>
+        <w:gridCol w:w="1058"/>
+        <w:gridCol w:w="1155"/>
+        <w:gridCol w:w="1051"/>
+        <w:gridCol w:w="513"/>
+        <w:gridCol w:w="1232"/>
+        <w:gridCol w:w="2326"/>
       </w:tblGrid>
       <w:tr>
         <w:trPr>
@@ -207,7 +393,7 @@
         </w:trPr>
         <w:tc>
           <w:tcPr>
-            <w:tcW w:w="1558" w:type="dxa"/>
+            <w:tcW w:w="1470" w:type="dxa"/>
           </w:tcPr>
           <w:p>
             <w:pPr>
@@ -220,7 +406,7 @@
         </w:tc>
         <w:tc>
           <w:tcPr>
-            <w:tcW w:w="3116" w:type="dxa"/>
+            <w:tcW w:w="2328" w:type="dxa"/>
             <w:gridSpan w:val="2"/>
           </w:tcPr>
           <w:p>
@@ -262,8 +448,8 @@
         </w:tc>
         <w:tc>
           <w:tcPr>
-            <w:tcW w:w="3117" w:type="dxa"/>
-            <w:gridSpan w:val="2"/>
+            <w:tcW w:w="4109" w:type="dxa"/>
+            <w:gridSpan w:val="3"/>
           </w:tcPr>
           <w:p>
             <w:pPr>
@@ -309,7 +495,7 @@
         </w:trPr>
         <w:tc>
           <w:tcPr>
-            <w:tcW w:w="1558" w:type="dxa"/>
+            <w:tcW w:w="1470" w:type="dxa"/>
           </w:tcPr>
           <w:p>
             <w:pPr>
@@ -328,7 +514,7 @@
         </w:tc>
         <w:tc>
           <w:tcPr>
-            <w:tcW w:w="1558" w:type="dxa"/>
+            <w:tcW w:w="1197" w:type="dxa"/>
           </w:tcPr>
           <w:p>
             <w:pPr>
@@ -347,7 +533,7 @@
         </w:tc>
         <w:tc>
           <w:tcPr>
-            <w:tcW w:w="1558" w:type="dxa"/>
+            <w:tcW w:w="1131" w:type="dxa"/>
           </w:tcPr>
           <w:p>
             <w:pPr>
@@ -368,7 +554,8 @@
         </w:tc>
         <w:tc>
           <w:tcPr>
-            <w:tcW w:w="1558" w:type="dxa"/>
+            <w:tcW w:w="1752" w:type="dxa"/>
+            <w:gridSpan w:val="2"/>
           </w:tcPr>
           <w:p>
             <w:pPr>
@@ -387,7 +574,7 @@
         </w:tc>
         <w:tc>
           <w:tcPr>
-            <w:tcW w:w="1559" w:type="dxa"/>
+            <w:tcW w:w="2357" w:type="dxa"/>
           </w:tcPr>
           <w:p>
             <w:pPr>
@@ -413,7 +600,7 @@
         </w:trPr>
         <w:tc>
           <w:tcPr>
-            <w:tcW w:w="1558" w:type="dxa"/>
+            <w:tcW w:w="1470" w:type="dxa"/>
           </w:tcPr>
           <w:p>
             <w:pPr>
@@ -432,7 +619,7 @@
         </w:tc>
         <w:tc>
           <w:tcPr>
-            <w:tcW w:w="1558" w:type="dxa"/>
+            <w:tcW w:w="1197" w:type="dxa"/>
           </w:tcPr>
           <w:p>
             <w:pPr>
@@ -451,7 +638,7 @@
         </w:tc>
         <w:tc>
           <w:tcPr>
-            <w:tcW w:w="1558" w:type="dxa"/>
+            <w:tcW w:w="1131" w:type="dxa"/>
           </w:tcPr>
           <w:p>
             <w:pPr>
@@ -470,7 +657,8 @@
         </w:tc>
         <w:tc>
           <w:tcPr>
-            <w:tcW w:w="1558" w:type="dxa"/>
+            <w:tcW w:w="1752" w:type="dxa"/>
+            <w:gridSpan w:val="2"/>
           </w:tcPr>
           <w:p>
             <w:pPr>
@@ -489,7 +677,7 @@
         </w:tc>
         <w:tc>
           <w:tcPr>
-            <w:tcW w:w="1559" w:type="dxa"/>
+            <w:tcW w:w="2357" w:type="dxa"/>
           </w:tcPr>
           <w:p>
             <w:pPr>
@@ -513,7 +701,7 @@
         </w:trPr>
         <w:tc>
           <w:tcPr>
-            <w:tcW w:w="1558" w:type="dxa"/>
+            <w:tcW w:w="1470" w:type="dxa"/>
           </w:tcPr>
           <w:p>
             <w:pPr>
@@ -532,7 +720,7 @@
         </w:tc>
         <w:tc>
           <w:tcPr>
-            <w:tcW w:w="1558" w:type="dxa"/>
+            <w:tcW w:w="1197" w:type="dxa"/>
           </w:tcPr>
           <w:p>
             <w:pPr>
@@ -551,7 +739,7 @@
         </w:tc>
         <w:tc>
           <w:tcPr>
-            <w:tcW w:w="1558" w:type="dxa"/>
+            <w:tcW w:w="1131" w:type="dxa"/>
           </w:tcPr>
           <w:p>
             <w:pPr>
@@ -570,7 +758,8 @@
         </w:tc>
         <w:tc>
           <w:tcPr>
-            <w:tcW w:w="1558" w:type="dxa"/>
+            <w:tcW w:w="1752" w:type="dxa"/>
+            <w:gridSpan w:val="2"/>
           </w:tcPr>
           <w:p>
             <w:pPr>
@@ -589,7 +778,7 @@
         </w:tc>
         <w:tc>
           <w:tcPr>
-            <w:tcW w:w="1559" w:type="dxa"/>
+            <w:tcW w:w="2357" w:type="dxa"/>
           </w:tcPr>
           <w:p>
             <w:pPr>
@@ -613,7 +802,7 @@
         </w:trPr>
         <w:tc>
           <w:tcPr>
-            <w:tcW w:w="1558" w:type="dxa"/>
+            <w:tcW w:w="1470" w:type="dxa"/>
           </w:tcPr>
           <w:p>
             <w:pPr>
@@ -632,7 +821,7 @@
         </w:tc>
         <w:tc>
           <w:tcPr>
-            <w:tcW w:w="1558" w:type="dxa"/>
+            <w:tcW w:w="1197" w:type="dxa"/>
           </w:tcPr>
           <w:p>
             <w:pPr>
@@ -651,7 +840,7 @@
         </w:tc>
         <w:tc>
           <w:tcPr>
-            <w:tcW w:w="1558" w:type="dxa"/>
+            <w:tcW w:w="1131" w:type="dxa"/>
           </w:tcPr>
           <w:p>
             <w:pPr>
@@ -670,7 +859,8 @@
         </w:tc>
         <w:tc>
           <w:tcPr>
-            <w:tcW w:w="1558" w:type="dxa"/>
+            <w:tcW w:w="1752" w:type="dxa"/>
+            <w:gridSpan w:val="2"/>
           </w:tcPr>
           <w:p>
             <w:pPr>
@@ -689,7 +879,7 @@
         </w:tc>
         <w:tc>
           <w:tcPr>
-            <w:tcW w:w="1559" w:type="dxa"/>
+            <w:tcW w:w="2357" w:type="dxa"/>
           </w:tcPr>
           <w:p>
             <w:pPr>
@@ -713,7 +903,7 @@
         </w:trPr>
         <w:tc>
           <w:tcPr>
-            <w:tcW w:w="1558" w:type="dxa"/>
+            <w:tcW w:w="1470" w:type="dxa"/>
           </w:tcPr>
           <w:p>
             <w:pPr>
@@ -732,7 +922,7 @@
         </w:tc>
         <w:tc>
           <w:tcPr>
-            <w:tcW w:w="1558" w:type="dxa"/>
+            <w:tcW w:w="1197" w:type="dxa"/>
           </w:tcPr>
           <w:p>
             <w:pPr>
@@ -751,7 +941,7 @@
         </w:tc>
         <w:tc>
           <w:tcPr>
-            <w:tcW w:w="1558" w:type="dxa"/>
+            <w:tcW w:w="1131" w:type="dxa"/>
           </w:tcPr>
           <w:p>
             <w:pPr>
@@ -770,7 +960,8 @@
         </w:tc>
         <w:tc>
           <w:tcPr>
-            <w:tcW w:w="1558" w:type="dxa"/>
+            <w:tcW w:w="1752" w:type="dxa"/>
+            <w:gridSpan w:val="2"/>
           </w:tcPr>
           <w:p>
             <w:pPr>
@@ -789,7 +980,7 @@
         </w:tc>
         <w:tc>
           <w:tcPr>
-            <w:tcW w:w="1559" w:type="dxa"/>
+            <w:tcW w:w="2357" w:type="dxa"/>
           </w:tcPr>
           <w:p>
             <w:pPr>
@@ -807,29 +998,14 @@
           </w:p>
         </w:tc>
       </w:tr>
-    </w:tbl>
-    <w:p>
-      <w:pPr>
-        <w:rPr>
-          <w:rFonts w:ascii="Helvetica" w:hAnsi="Helvetica"/>
-          <w:lang w:val="fr-CH"/>
-        </w:rPr>
-      </w:pPr>
-    </w:p>
-    <w:tbl>
-      <w:tblPr>
-        <w:tblStyle w:val="TableGrid"/>
-        <w:tblW w:w="0" w:type="auto"/>
-        <w:tblLook w:val="04A0" w:firstRow="1" w:lastRow="0" w:firstColumn="1" w:lastColumn="0" w:noHBand="0" w:noVBand="1"/>
-      </w:tblPr>
-      <w:tblGrid>
-        <w:gridCol w:w="5226"/>
-        <w:gridCol w:w="5226"/>
-      </w:tblGrid>
       <w:tr>
+        <w:tblPrEx>
+          <w:jc w:val="left"/>
+        </w:tblPrEx>
         <w:tc>
           <w:tcPr>
-            <w:tcW w:w="4675" w:type="dxa"/>
+            <w:tcW w:w="4348" w:type="dxa"/>
+            <w:gridSpan w:val="4"/>
           </w:tcPr>
           <w:p>
             <w:pPr>
@@ -854,13 +1030,13 @@
               </w:rPr>
               <w:drawing>
                 <wp:inline distT="0" distB="0" distL="0" distR="0" wp14:anchorId="7257C3D4" wp14:editId="2C0096F9">
-                  <wp:extent cx="3171825" cy="1962150"/>
-                  <wp:effectExtent l="0" t="0" r="9525" b="0"/>
+                  <wp:extent cx="2324100" cy="1800225"/>
+                  <wp:effectExtent l="0" t="0" r="0" b="9525"/>
                   <wp:docPr id="6" name="Chart 6"/>
                   <wp:cNvGraphicFramePr/>
                   <a:graphic xmlns:a="http://schemas.openxmlformats.org/drawingml/2006/main">
                     <a:graphicData uri="http://schemas.openxmlformats.org/drawingml/2006/chart">
-                      <c:chart xmlns:c="http://schemas.openxmlformats.org/drawingml/2006/chart" xmlns:r="http://schemas.openxmlformats.org/officeDocument/2006/relationships" r:id="rId5"/>
+                      <c:chart xmlns:c="http://schemas.openxmlformats.org/drawingml/2006/chart" xmlns:r="http://schemas.openxmlformats.org/officeDocument/2006/relationships" r:id="rId7"/>
                     </a:graphicData>
                   </a:graphic>
                 </wp:inline>
@@ -870,7 +1046,8 @@
         </w:tc>
         <w:tc>
           <w:tcPr>
-            <w:tcW w:w="4675" w:type="dxa"/>
+            <w:tcW w:w="3559" w:type="dxa"/>
+            <w:gridSpan w:val="2"/>
           </w:tcPr>
           <w:p>
             <w:pPr>
@@ -895,13 +1072,13 @@
               </w:rPr>
               <w:drawing>
                 <wp:inline distT="0" distB="0" distL="0" distR="0" wp14:anchorId="2EFDBD8A" wp14:editId="575D1AB8">
-                  <wp:extent cx="3171825" cy="1981200"/>
-                  <wp:effectExtent l="0" t="0" r="9525" b="0"/>
+                  <wp:extent cx="2171700" cy="1762125"/>
+                  <wp:effectExtent l="0" t="0" r="0" b="9525"/>
                   <wp:docPr id="7" name="Chart 7"/>
                   <wp:cNvGraphicFramePr/>
                   <a:graphic xmlns:a="http://schemas.openxmlformats.org/drawingml/2006/main">
                     <a:graphicData uri="http://schemas.openxmlformats.org/drawingml/2006/chart">
-                      <c:chart xmlns:c="http://schemas.openxmlformats.org/drawingml/2006/chart" xmlns:r="http://schemas.openxmlformats.org/officeDocument/2006/relationships" r:id="rId6"/>
+                      <c:chart xmlns:c="http://schemas.openxmlformats.org/drawingml/2006/chart" xmlns:r="http://schemas.openxmlformats.org/officeDocument/2006/relationships" r:id="rId8"/>
                     </a:graphicData>
                   </a:graphic>
                 </wp:inline>
@@ -911,9 +1088,13 @@
         </w:tc>
       </w:tr>
       <w:tr>
+        <w:tblPrEx>
+          <w:jc w:val="left"/>
+        </w:tblPrEx>
         <w:tc>
           <w:tcPr>
-            <w:tcW w:w="4675" w:type="dxa"/>
+            <w:tcW w:w="4348" w:type="dxa"/>
+            <w:gridSpan w:val="4"/>
           </w:tcPr>
           <w:p>
             <w:pPr>
@@ -937,14 +1118,14 @@
                 <w:lang w:val="fr-CH" w:eastAsia="fr-CH"/>
               </w:rPr>
               <w:drawing>
-                <wp:inline distT="0" distB="0" distL="0" distR="0" wp14:anchorId="0F026AAC" wp14:editId="6AC30F24">
-                  <wp:extent cx="3133725" cy="2219325"/>
-                  <wp:effectExtent l="0" t="0" r="9525" b="9525"/>
+                <wp:inline distT="0" distB="0" distL="0" distR="0" wp14:anchorId="477C0C6B" wp14:editId="7CF5429A">
+                  <wp:extent cx="2324100" cy="1924050"/>
+                  <wp:effectExtent l="0" t="0" r="0" b="0"/>
                   <wp:docPr id="8" name="Chart 8"/>
                   <wp:cNvGraphicFramePr/>
                   <a:graphic xmlns:a="http://schemas.openxmlformats.org/drawingml/2006/main">
                     <a:graphicData uri="http://schemas.openxmlformats.org/drawingml/2006/chart">
-                      <c:chart xmlns:c="http://schemas.openxmlformats.org/drawingml/2006/chart" xmlns:r="http://schemas.openxmlformats.org/officeDocument/2006/relationships" r:id="rId7"/>
+                      <c:chart xmlns:c="http://schemas.openxmlformats.org/drawingml/2006/chart" xmlns:r="http://schemas.openxmlformats.org/officeDocument/2006/relationships" r:id="rId9"/>
                     </a:graphicData>
                   </a:graphic>
                 </wp:inline>
@@ -954,7 +1135,8 @@
         </w:tc>
         <w:tc>
           <w:tcPr>
-            <w:tcW w:w="4675" w:type="dxa"/>
+            <w:tcW w:w="3559" w:type="dxa"/>
+            <w:gridSpan w:val="2"/>
           </w:tcPr>
           <w:p>
             <w:pPr>
@@ -978,14 +1160,14 @@
                 <w:lang w:val="fr-CH" w:eastAsia="fr-CH"/>
               </w:rPr>
               <w:drawing>
-                <wp:inline distT="0" distB="0" distL="0" distR="0" wp14:anchorId="385CAEE7" wp14:editId="56AEAD5F">
-                  <wp:extent cx="3152775" cy="2390775"/>
-                  <wp:effectExtent l="0" t="0" r="9525" b="9525"/>
+                <wp:inline distT="0" distB="0" distL="0" distR="0" wp14:anchorId="437DAF71" wp14:editId="47C04E41">
+                  <wp:extent cx="2181225" cy="1885950"/>
+                  <wp:effectExtent l="0" t="0" r="9525" b="0"/>
                   <wp:docPr id="9" name="Chart 9"/>
                   <wp:cNvGraphicFramePr/>
                   <a:graphic xmlns:a="http://schemas.openxmlformats.org/drawingml/2006/main">
                     <a:graphicData uri="http://schemas.openxmlformats.org/drawingml/2006/chart">
-                      <c:chart xmlns:c="http://schemas.openxmlformats.org/drawingml/2006/chart" xmlns:r="http://schemas.openxmlformats.org/officeDocument/2006/relationships" r:id="rId8"/>
+                      <c:chart xmlns:c="http://schemas.openxmlformats.org/drawingml/2006/chart" xmlns:r="http://schemas.openxmlformats.org/officeDocument/2006/relationships" r:id="rId10"/>
                     </a:graphicData>
                   </a:graphic>
                 </wp:inline>
@@ -1007,6 +1189,106 @@
       <w:pPr>
         <w:pStyle w:val="Heading1"/>
         <w:rPr>
+          <w:lang w:val="fr-CH"/>
+        </w:rPr>
+      </w:pPr>
+      <w:r>
+        <w:rPr>
+          <w:rFonts w:ascii="Helvetica" w:hAnsi="Helvetica"/>
+          <w:noProof/>
+          <w:lang w:val="fr-CH" w:eastAsia="fr-CH"/>
+        </w:rPr>
+        <w:lastRenderedPageBreak/>
+        <w:drawing>
+          <wp:inline distT="0" distB="0" distL="0" distR="0">
+            <wp:extent cx="3190875" cy="2438400"/>
+            <wp:effectExtent l="0" t="0" r="9525" b="0"/>
+            <wp:docPr id="1" name="Chart 1"/>
+            <wp:cNvGraphicFramePr/>
+            <a:graphic xmlns:a="http://schemas.openxmlformats.org/drawingml/2006/main">
+              <a:graphicData uri="http://schemas.openxmlformats.org/drawingml/2006/chart">
+                <c:chart xmlns:c="http://schemas.openxmlformats.org/drawingml/2006/chart" xmlns:r="http://schemas.openxmlformats.org/officeDocument/2006/relationships" r:id="rId11"/>
+              </a:graphicData>
+            </a:graphic>
+          </wp:inline>
+        </w:drawing>
+      </w:r>
+      <w:r>
+        <w:rPr>
+          <w:noProof/>
+          <w:lang w:val="fr-CH" w:eastAsia="fr-CH"/>
+        </w:rPr>
+        <w:drawing>
+          <wp:inline distT="0" distB="0" distL="0" distR="0">
+            <wp:extent cx="3419475" cy="2381250"/>
+            <wp:effectExtent l="0" t="0" r="9525" b="0"/>
+            <wp:docPr id="2" name="Chart 2"/>
+            <wp:cNvGraphicFramePr/>
+            <a:graphic xmlns:a="http://schemas.openxmlformats.org/drawingml/2006/main">
+              <a:graphicData uri="http://schemas.openxmlformats.org/drawingml/2006/chart">
+                <c:chart xmlns:c="http://schemas.openxmlformats.org/drawingml/2006/chart" xmlns:r="http://schemas.openxmlformats.org/officeDocument/2006/relationships" r:id="rId12"/>
+              </a:graphicData>
+            </a:graphic>
+          </wp:inline>
+        </w:drawing>
+      </w:r>
+    </w:p>
+    <w:p>
+      <w:pPr>
+        <w:pStyle w:val="Heading1"/>
+        <w:rPr>
+          <w:rFonts w:ascii="Helvetica" w:hAnsi="Helvetica"/>
+          <w:lang w:val="fr-CH"/>
+        </w:rPr>
+      </w:pPr>
+      <w:r>
+        <w:rPr>
+          <w:rFonts w:ascii="Helvetica" w:hAnsi="Helvetica"/>
+          <w:lang w:val="fr-CH"/>
+        </w:rPr>
+        <w:t>Analyse</w:t>
+      </w:r>
+    </w:p>
+    <w:p>
+      <w:pPr>
+        <w:rPr>
+          <w:rFonts w:ascii="Helvetica" w:hAnsi="Helvetica"/>
+          <w:lang w:val="fr-CH"/>
+        </w:rPr>
+      </w:pPr>
+      <w:r>
+        <w:rPr>
+          <w:rFonts w:ascii="Helvetica" w:hAnsi="Helvetica"/>
+          <w:lang w:val="fr-CH"/>
+        </w:rPr>
+        <w:t>Nous pouvons constater que</w:t>
+      </w:r>
+      <w:r>
+        <w:rPr>
+          <w:rFonts w:ascii="Helvetica" w:hAnsi="Helvetica"/>
+          <w:lang w:val="fr-CH"/>
+        </w:rPr>
+        <w:t xml:space="preserve"> l’utilisation de flux avec tampons améliore les performances grandement : </w:t>
+      </w:r>
+    </w:p>
+    <w:p>
+      <w:pPr>
+        <w:rPr>
+          <w:rFonts w:ascii="Helvetica" w:hAnsi="Helvetica"/>
+          <w:lang w:val="fr-CH"/>
+        </w:rPr>
+      </w:pPr>
+      <w:r>
+        <w:rPr>
+          <w:rFonts w:ascii="Helvetica" w:hAnsi="Helvetica"/>
+          <w:lang w:val="fr-CH"/>
+        </w:rPr>
+        <w:t>Pour une écriture byte by byte, le temps passe de plus de 15 secondes à 170 millisecondes pour un fichier de 10MB</w:t>
+      </w:r>
+    </w:p>
+    <w:p>
+      <w:pPr>
+        <w:rPr>
           <w:rFonts w:ascii="Helvetica" w:hAnsi="Helvetica"/>
           <w:lang w:val="fr-CH"/>
         </w:rPr>
@@ -1017,7 +1299,7 @@
           <w:lang w:val="fr-CH"/>
         </w:rPr>
         <w:lastRenderedPageBreak/>
-        <w:t>Analyse</w:t>
+        <w:t>En revanche, pour une écriture par blocs de 640B, le temps est diminué par deux, ce qui est moins remarquable.</w:t>
       </w:r>
     </w:p>
     <w:p>
@@ -1027,46 +1309,248 @@
           <w:lang w:val="fr-CH"/>
         </w:rPr>
       </w:pPr>
-    </w:p>
-    <w:p>
-      <w:pPr>
-        <w:pStyle w:val="Heading1"/>
-        <w:rPr>
-          <w:rFonts w:ascii="Helvetica" w:hAnsi="Helvetica"/>
-        </w:rPr>
-      </w:pPr>
       <w:r>
         <w:rPr>
           <w:rFonts w:ascii="Helvetica" w:hAnsi="Helvetica"/>
+          <w:lang w:val="fr-CH"/>
         </w:rPr>
-        <w:t>M</w:t>
+        <w:t>Nous pouvons en déduire que l’écriture et la lecture avec tampons se montre particulièrement utile pour une écriture par octet</w:t>
       </w:r>
       <w:r>
         <w:rPr>
           <w:rFonts w:ascii="Helvetica" w:hAnsi="Helvetica"/>
+          <w:lang w:val="fr-CH"/>
         </w:rPr>
-        <w:t>odification</w:t>
+        <w:t xml:space="preserve"> ou par petits blocs</w:t>
       </w:r>
       <w:r>
         <w:rPr>
           <w:rFonts w:ascii="Helvetica" w:hAnsi="Helvetica"/>
+          <w:lang w:val="fr-CH"/>
         </w:rPr>
-        <w:t xml:space="preserve"> du code</w:t>
+        <w:t>. Si une écriture sans tampon est utilisée, il faut alors impérativement écrire par blocs</w:t>
+      </w:r>
+      <w:r>
+        <w:rPr>
+          <w:rFonts w:ascii="Helvetica" w:hAnsi="Helvetica"/>
+          <w:lang w:val="fr-CH"/>
+        </w:rPr>
+        <w:t xml:space="preserve"> de grande taille (de préférence supérieure à 1KB).</w:t>
       </w:r>
     </w:p>
     <w:sectPr>
-      <w:pgSz w:w="12240" w:h="15840"/>
+      <w:headerReference w:type="default" r:id="rId13"/>
+      <w:pgSz w:w="16838" w:h="11906" w:orient="landscape" w:code="9"/>
       <w:pgMar w:top="720" w:right="720" w:bottom="720" w:left="720" w:header="708" w:footer="708" w:gutter="0"/>
-      <w:cols w:space="708"/>
+      <w:cols w:num="2" w:space="708"/>
       <w:docGrid w:linePitch="360"/>
     </w:sectPr>
   </w:body>
 </w:document>
 </file>
 
+<file path=word/endnotes.xml><?xml version="1.0" encoding="utf-8"?>
+<w:endnotes xmlns:wpc="http://schemas.microsoft.com/office/word/2010/wordprocessingCanvas" xmlns:cx="http://schemas.microsoft.com/office/drawing/2014/chartex" xmlns:cx1="http://schemas.microsoft.com/office/drawing/2015/9/8/chartex" xmlns:cx2="http://schemas.microsoft.com/office/drawing/2015/10/21/chartex" xmlns:mc="http://schemas.openxmlformats.org/markup-compatibility/2006" xmlns:o="urn:schemas-microsoft-com:office:office" xmlns:r="http://schemas.openxmlformats.org/officeDocument/2006/relationships" xmlns:m="http://schemas.openxmlformats.org/officeDocument/2006/math" xmlns:v="urn:schemas-microsoft-com:vml" xmlns:wp14="http://schemas.microsoft.com/office/word/2010/wordprocessingDrawing" xmlns:wp="http://schemas.openxmlformats.org/drawingml/2006/wordprocessingDrawing" xmlns:w10="urn:schemas-microsoft-com:office:word" xmlns:w="http://schemas.openxmlformats.org/wordprocessingml/2006/main" xmlns:w14="http://schemas.microsoft.com/office/word/2010/wordml" xmlns:w15="http://schemas.microsoft.com/office/word/2012/wordml" xmlns:w16se="http://schemas.microsoft.com/office/word/2015/wordml/symex" xmlns:wpg="http://schemas.microsoft.com/office/word/2010/wordprocessingGroup" xmlns:wpi="http://schemas.microsoft.com/office/word/2010/wordprocessingInk" xmlns:wne="http://schemas.microsoft.com/office/word/2006/wordml" xmlns:wps="http://schemas.microsoft.com/office/word/2010/wordprocessingShape" mc:Ignorable="w14 w15 w16se wp14">
+  <w:endnote w:type="separator" w:id="-1">
+    <w:p>
+      <w:pPr>
+        <w:spacing w:after="0" w:line="240" w:lineRule="auto"/>
+      </w:pPr>
+      <w:r>
+        <w:separator/>
+      </w:r>
+    </w:p>
+  </w:endnote>
+  <w:endnote w:type="continuationSeparator" w:id="0">
+    <w:p>
+      <w:pPr>
+        <w:spacing w:after="0" w:line="240" w:lineRule="auto"/>
+      </w:pPr>
+      <w:r>
+        <w:continuationSeparator/>
+      </w:r>
+    </w:p>
+  </w:endnote>
+</w:endnotes>
+</file>
+
+<file path=word/footnotes.xml><?xml version="1.0" encoding="utf-8"?>
+<w:footnotes xmlns:wpc="http://schemas.microsoft.com/office/word/2010/wordprocessingCanvas" xmlns:cx="http://schemas.microsoft.com/office/drawing/2014/chartex" xmlns:cx1="http://schemas.microsoft.com/office/drawing/2015/9/8/chartex" xmlns:cx2="http://schemas.microsoft.com/office/drawing/2015/10/21/chartex" xmlns:mc="http://schemas.openxmlformats.org/markup-compatibility/2006" xmlns:o="urn:schemas-microsoft-com:office:office" xmlns:r="http://schemas.openxmlformats.org/officeDocument/2006/relationships" xmlns:m="http://schemas.openxmlformats.org/officeDocument/2006/math" xmlns:v="urn:schemas-microsoft-com:vml" xmlns:wp14="http://schemas.microsoft.com/office/word/2010/wordprocessingDrawing" xmlns:wp="http://schemas.openxmlformats.org/drawingml/2006/wordprocessingDrawing" xmlns:w10="urn:schemas-microsoft-com:office:word" xmlns:w="http://schemas.openxmlformats.org/wordprocessingml/2006/main" xmlns:w14="http://schemas.microsoft.com/office/word/2010/wordml" xmlns:w15="http://schemas.microsoft.com/office/word/2012/wordml" xmlns:w16se="http://schemas.microsoft.com/office/word/2015/wordml/symex" xmlns:wpg="http://schemas.microsoft.com/office/word/2010/wordprocessingGroup" xmlns:wpi="http://schemas.microsoft.com/office/word/2010/wordprocessingInk" xmlns:wne="http://schemas.microsoft.com/office/word/2006/wordml" xmlns:wps="http://schemas.microsoft.com/office/word/2010/wordprocessingShape" mc:Ignorable="w14 w15 w16se wp14">
+  <w:footnote w:type="separator" w:id="-1">
+    <w:p>
+      <w:pPr>
+        <w:spacing w:after="0" w:line="240" w:lineRule="auto"/>
+      </w:pPr>
+      <w:r>
+        <w:separator/>
+      </w:r>
+    </w:p>
+  </w:footnote>
+  <w:footnote w:type="continuationSeparator" w:id="0">
+    <w:p>
+      <w:pPr>
+        <w:spacing w:after="0" w:line="240" w:lineRule="auto"/>
+      </w:pPr>
+      <w:r>
+        <w:continuationSeparator/>
+      </w:r>
+    </w:p>
+  </w:footnote>
+</w:footnotes>
+</file>
+
+<file path=word/header1.xml><?xml version="1.0" encoding="utf-8"?>
+<w:hdr xmlns:wpc="http://schemas.microsoft.com/office/word/2010/wordprocessingCanvas" xmlns:cx="http://schemas.microsoft.com/office/drawing/2014/chartex" xmlns:cx1="http://schemas.microsoft.com/office/drawing/2015/9/8/chartex" xmlns:cx2="http://schemas.microsoft.com/office/drawing/2015/10/21/chartex" xmlns:mc="http://schemas.openxmlformats.org/markup-compatibility/2006" xmlns:o="urn:schemas-microsoft-com:office:office" xmlns:r="http://schemas.openxmlformats.org/officeDocument/2006/relationships" xmlns:m="http://schemas.openxmlformats.org/officeDocument/2006/math" xmlns:v="urn:schemas-microsoft-com:vml" xmlns:wp14="http://schemas.microsoft.com/office/word/2010/wordprocessingDrawing" xmlns:wp="http://schemas.openxmlformats.org/drawingml/2006/wordprocessingDrawing" xmlns:w10="urn:schemas-microsoft-com:office:word" xmlns:w="http://schemas.openxmlformats.org/wordprocessingml/2006/main" xmlns:w14="http://schemas.microsoft.com/office/word/2010/wordml" xmlns:w15="http://schemas.microsoft.com/office/word/2012/wordml" xmlns:w16se="http://schemas.microsoft.com/office/word/2015/wordml/symex" xmlns:wpg="http://schemas.microsoft.com/office/word/2010/wordprocessingGroup" xmlns:wpi="http://schemas.microsoft.com/office/word/2010/wordprocessingInk" xmlns:wne="http://schemas.microsoft.com/office/word/2006/wordml" xmlns:wps="http://schemas.microsoft.com/office/word/2010/wordprocessingShape" mc:Ignorable="w14 w15 w16se wp14">
+  <w:p>
+    <w:pPr>
+      <w:pStyle w:val="Header"/>
+    </w:pPr>
+    <w:proofErr w:type="spellStart"/>
+    <w:r>
+      <w:t>Github</w:t>
+    </w:r>
+    <w:proofErr w:type="spellEnd"/>
+    <w:r>
+      <w:t xml:space="preserve">: </w:t>
+    </w:r>
+    <w:hyperlink r:id="rId1" w:history="1">
+      <w:r>
+        <w:rPr>
+          <w:rStyle w:val="Hyperlink"/>
+        </w:rPr>
+        <w:t>https://github.com/AkessonHenrik/LaboBenchmark</w:t>
+      </w:r>
+    </w:hyperlink>
+    <w:r>
+      <w:tab/>
+    </w:r>
+    <w:proofErr w:type="spellStart"/>
+    <w:r>
+      <w:t>Akesson</w:t>
+    </w:r>
+    <w:proofErr w:type="spellEnd"/>
+    <w:r>
+      <w:t xml:space="preserve"> Henrik</w:t>
+    </w:r>
+  </w:p>
+</w:hdr>
+</file>
+
 <file path=word/numbering.xml><?xml version="1.0" encoding="utf-8"?>
 <w:numbering xmlns:wpc="http://schemas.microsoft.com/office/word/2010/wordprocessingCanvas" xmlns:cx="http://schemas.microsoft.com/office/drawing/2014/chartex" xmlns:cx1="http://schemas.microsoft.com/office/drawing/2015/9/8/chartex" xmlns:cx2="http://schemas.microsoft.com/office/drawing/2015/10/21/chartex" xmlns:mc="http://schemas.openxmlformats.org/markup-compatibility/2006" xmlns:o="urn:schemas-microsoft-com:office:office" xmlns:r="http://schemas.openxmlformats.org/officeDocument/2006/relationships" xmlns:m="http://schemas.openxmlformats.org/officeDocument/2006/math" xmlns:v="urn:schemas-microsoft-com:vml" xmlns:wp14="http://schemas.microsoft.com/office/word/2010/wordprocessingDrawing" xmlns:wp="http://schemas.openxmlformats.org/drawingml/2006/wordprocessingDrawing" xmlns:w10="urn:schemas-microsoft-com:office:word" xmlns:w="http://schemas.openxmlformats.org/wordprocessingml/2006/main" xmlns:w14="http://schemas.microsoft.com/office/word/2010/wordml" xmlns:w15="http://schemas.microsoft.com/office/word/2012/wordml" xmlns:w16se="http://schemas.microsoft.com/office/word/2015/wordml/symex" xmlns:wpg="http://schemas.microsoft.com/office/word/2010/wordprocessingGroup" xmlns:wpi="http://schemas.microsoft.com/office/word/2010/wordprocessingInk" xmlns:wne="http://schemas.microsoft.com/office/word/2006/wordml" xmlns:wps="http://schemas.microsoft.com/office/word/2010/wordprocessingShape" mc:Ignorable="w14 w15 w16se wp14">
   <w:abstractNum w:abstractNumId="0" w15:restartNumberingAfterBreak="0">
+    <w:nsid w:val="044C18EF"/>
+    <w:multiLevelType w:val="hybridMultilevel"/>
+    <w:tmpl w:val="81BCAF98"/>
+    <w:lvl w:ilvl="0" w:tplc="77F2074E">
+      <w:numFmt w:val="bullet"/>
+      <w:lvlText w:val="-"/>
+      <w:lvlJc w:val="left"/>
+      <w:pPr>
+        <w:ind w:left="720" w:hanging="360"/>
+      </w:pPr>
+      <w:rPr>
+        <w:rFonts w:ascii="Calibri" w:eastAsiaTheme="minorHAnsi" w:hAnsi="Calibri" w:cstheme="minorBidi" w:hint="default"/>
+      </w:rPr>
+    </w:lvl>
+    <w:lvl w:ilvl="1" w:tplc="100C0003" w:tentative="1">
+      <w:start w:val="1"/>
+      <w:numFmt w:val="bullet"/>
+      <w:lvlText w:val="o"/>
+      <w:lvlJc w:val="left"/>
+      <w:pPr>
+        <w:ind w:left="1440" w:hanging="360"/>
+      </w:pPr>
+      <w:rPr>
+        <w:rFonts w:ascii="Courier New" w:hAnsi="Courier New" w:cs="Courier New" w:hint="default"/>
+      </w:rPr>
+    </w:lvl>
+    <w:lvl w:ilvl="2" w:tplc="100C0005" w:tentative="1">
+      <w:start w:val="1"/>
+      <w:numFmt w:val="bullet"/>
+      <w:lvlText w:val=""/>
+      <w:lvlJc w:val="left"/>
+      <w:pPr>
+        <w:ind w:left="2160" w:hanging="360"/>
+      </w:pPr>
+      <w:rPr>
+        <w:rFonts w:ascii="Wingdings" w:hAnsi="Wingdings" w:hint="default"/>
+      </w:rPr>
+    </w:lvl>
+    <w:lvl w:ilvl="3" w:tplc="100C0001" w:tentative="1">
+      <w:start w:val="1"/>
+      <w:numFmt w:val="bullet"/>
+      <w:lvlText w:val=""/>
+      <w:lvlJc w:val="left"/>
+      <w:pPr>
+        <w:ind w:left="2880" w:hanging="360"/>
+      </w:pPr>
+      <w:rPr>
+        <w:rFonts w:ascii="Symbol" w:hAnsi="Symbol" w:hint="default"/>
+      </w:rPr>
+    </w:lvl>
+    <w:lvl w:ilvl="4" w:tplc="100C0003" w:tentative="1">
+      <w:start w:val="1"/>
+      <w:numFmt w:val="bullet"/>
+      <w:lvlText w:val="o"/>
+      <w:lvlJc w:val="left"/>
+      <w:pPr>
+        <w:ind w:left="3600" w:hanging="360"/>
+      </w:pPr>
+      <w:rPr>
+        <w:rFonts w:ascii="Courier New" w:hAnsi="Courier New" w:cs="Courier New" w:hint="default"/>
+      </w:rPr>
+    </w:lvl>
+    <w:lvl w:ilvl="5" w:tplc="100C0005" w:tentative="1">
+      <w:start w:val="1"/>
+      <w:numFmt w:val="bullet"/>
+      <w:lvlText w:val=""/>
+      <w:lvlJc w:val="left"/>
+      <w:pPr>
+        <w:ind w:left="4320" w:hanging="360"/>
+      </w:pPr>
+      <w:rPr>
+        <w:rFonts w:ascii="Wingdings" w:hAnsi="Wingdings" w:hint="default"/>
+      </w:rPr>
+    </w:lvl>
+    <w:lvl w:ilvl="6" w:tplc="100C0001" w:tentative="1">
+      <w:start w:val="1"/>
+      <w:numFmt w:val="bullet"/>
+      <w:lvlText w:val=""/>
+      <w:lvlJc w:val="left"/>
+      <w:pPr>
+        <w:ind w:left="5040" w:hanging="360"/>
+      </w:pPr>
+      <w:rPr>
+        <w:rFonts w:ascii="Symbol" w:hAnsi="Symbol" w:hint="default"/>
+      </w:rPr>
+    </w:lvl>
+    <w:lvl w:ilvl="7" w:tplc="100C0003" w:tentative="1">
+      <w:start w:val="1"/>
+      <w:numFmt w:val="bullet"/>
+      <w:lvlText w:val="o"/>
+      <w:lvlJc w:val="left"/>
+      <w:pPr>
+        <w:ind w:left="5760" w:hanging="360"/>
+      </w:pPr>
+      <w:rPr>
+        <w:rFonts w:ascii="Courier New" w:hAnsi="Courier New" w:cs="Courier New" w:hint="default"/>
+      </w:rPr>
+    </w:lvl>
+    <w:lvl w:ilvl="8" w:tplc="100C0005" w:tentative="1">
+      <w:start w:val="1"/>
+      <w:numFmt w:val="bullet"/>
+      <w:lvlText w:val=""/>
+      <w:lvlJc w:val="left"/>
+      <w:pPr>
+        <w:ind w:left="6480" w:hanging="360"/>
+      </w:pPr>
+      <w:rPr>
+        <w:rFonts w:ascii="Wingdings" w:hAnsi="Wingdings" w:hint="default"/>
+      </w:rPr>
+    </w:lvl>
+  </w:abstractNum>
+  <w:abstractNum w:abstractNumId="1" w15:restartNumberingAfterBreak="0">
     <w:nsid w:val="0D034C93"/>
     <w:multiLevelType w:val="hybridMultilevel"/>
     <w:tmpl w:val="E886004C"/>
@@ -1156,6 +1640,9 @@
     </w:lvl>
   </w:abstractNum>
   <w:num w:numId="1">
+    <w:abstractNumId w:val="1"/>
+  </w:num>
+  <w:num w:numId="2">
     <w:abstractNumId w:val="0"/>
   </w:num>
 </w:numbering>
@@ -1284,6 +1771,7 @@
     <w:lsdException w:name="HTML Sample" w:semiHidden="1" w:unhideWhenUsed="1"/>
     <w:lsdException w:name="HTML Typewriter" w:semiHidden="1" w:unhideWhenUsed="1"/>
     <w:lsdException w:name="HTML Variable" w:semiHidden="1" w:unhideWhenUsed="1"/>
+    <w:lsdException w:name="Normal Table" w:semiHidden="1" w:unhideWhenUsed="1"/>
     <w:lsdException w:name="annotation subject" w:semiHidden="1" w:unhideWhenUsed="1"/>
     <w:lsdException w:name="No List" w:semiHidden="1" w:unhideWhenUsed="1"/>
     <w:lsdException w:name="Outline List 1" w:semiHidden="1" w:unhideWhenUsed="1"/>
@@ -1330,8 +1818,10 @@
     <w:lsdException w:name="Table Subtle 2" w:semiHidden="1" w:unhideWhenUsed="1"/>
     <w:lsdException w:name="Table Web 1" w:semiHidden="1" w:unhideWhenUsed="1"/>
     <w:lsdException w:name="Table Web 2" w:semiHidden="1" w:unhideWhenUsed="1"/>
+    <w:lsdException w:name="Table Web 3" w:semiHidden="1" w:unhideWhenUsed="1"/>
     <w:lsdException w:name="Balloon Text" w:semiHidden="1" w:unhideWhenUsed="1"/>
     <w:lsdException w:name="Table Grid" w:uiPriority="39"/>
+    <w:lsdException w:name="Table Theme" w:semiHidden="1" w:unhideWhenUsed="1"/>
     <w:lsdException w:name="Placeholder Text" w:semiHidden="1"/>
     <w:lsdException w:name="No Spacing" w:uiPriority="1" w:qFormat="1"/>
     <w:lsdException w:name="Light Shading" w:uiPriority="60"/>
@@ -1678,6 +2168,61 @@
       </w:tblBorders>
     </w:tblPr>
   </w:style>
+  <w:style w:type="paragraph" w:styleId="Header">
+    <w:name w:val="header"/>
+    <w:basedOn w:val="Normal"/>
+    <w:link w:val="HeaderChar"/>
+    <w:uiPriority w:val="99"/>
+    <w:unhideWhenUsed/>
+    <w:rsid w:val="009E4317"/>
+    <w:pPr>
+      <w:tabs>
+        <w:tab w:val="center" w:pos="4513"/>
+        <w:tab w:val="right" w:pos="9026"/>
+      </w:tabs>
+      <w:spacing w:after="0" w:line="240" w:lineRule="auto"/>
+    </w:pPr>
+  </w:style>
+  <w:style w:type="character" w:customStyle="1" w:styleId="HeaderChar">
+    <w:name w:val="Header Char"/>
+    <w:basedOn w:val="DefaultParagraphFont"/>
+    <w:link w:val="Header"/>
+    <w:uiPriority w:val="99"/>
+    <w:rsid w:val="009E4317"/>
+  </w:style>
+  <w:style w:type="paragraph" w:styleId="Footer">
+    <w:name w:val="footer"/>
+    <w:basedOn w:val="Normal"/>
+    <w:link w:val="FooterChar"/>
+    <w:uiPriority w:val="99"/>
+    <w:unhideWhenUsed/>
+    <w:rsid w:val="009E4317"/>
+    <w:pPr>
+      <w:tabs>
+        <w:tab w:val="center" w:pos="4513"/>
+        <w:tab w:val="right" w:pos="9026"/>
+      </w:tabs>
+      <w:spacing w:after="0" w:line="240" w:lineRule="auto"/>
+    </w:pPr>
+  </w:style>
+  <w:style w:type="character" w:customStyle="1" w:styleId="FooterChar">
+    <w:name w:val="Footer Char"/>
+    <w:basedOn w:val="DefaultParagraphFont"/>
+    <w:link w:val="Footer"/>
+    <w:uiPriority w:val="99"/>
+    <w:rsid w:val="009E4317"/>
+  </w:style>
+  <w:style w:type="character" w:styleId="Hyperlink">
+    <w:name w:val="Hyperlink"/>
+    <w:basedOn w:val="DefaultParagraphFont"/>
+    <w:uiPriority w:val="99"/>
+    <w:unhideWhenUsed/>
+    <w:rsid w:val="009E4317"/>
+    <w:rPr>
+      <w:color w:val="0563C1" w:themeColor="hyperlink"/>
+      <w:u w:val="single"/>
+    </w:rPr>
+  </w:style>
 </w:styles>
 </file>
 
@@ -1716,7 +2261,7 @@
             </a:pPr>
             <a:r>
               <a:rPr lang="fr-CH"/>
-              <a:t>Block size 500B, file size 10MB</a:t>
+              <a:t>Block size 500B</a:t>
             </a:r>
           </a:p>
         </c:rich>
@@ -2285,7 +2830,7 @@
             </a:r>
             <a:r>
               <a:rPr lang="fr-CH" baseline="0"/>
-              <a:t> size 50B, file size 10MB</a:t>
+              <a:t> size 50B</a:t>
             </a:r>
           </a:p>
         </c:rich>
@@ -2849,7 +3394,7 @@
             </a:r>
             <a:r>
               <a:rPr lang="fr-CH" baseline="0"/>
-              <a:t> size 5B, file size 10MB</a:t>
+              <a:t> size 5B</a:t>
             </a:r>
             <a:endParaRPr lang="fr-CH"/>
           </a:p>
@@ -3415,11 +3960,11 @@
             </a:pPr>
             <a:r>
               <a:rPr lang="fr-CH"/>
-              <a:t>Block</a:t>
+              <a:t>Byte</a:t>
             </a:r>
             <a:r>
               <a:rPr lang="fr-CH" baseline="0"/>
-              <a:t> size 0B, file size 10MB</a:t>
+              <a:t> by byte</a:t>
             </a:r>
             <a:endParaRPr lang="fr-CH"/>
           </a:p>
@@ -3950,6 +4495,1262 @@
 </c:chartSpace>
 </file>
 
+<file path=word/charts/chart5.xml><?xml version="1.0" encoding="utf-8"?>
+<c:chartSpace xmlns:c="http://schemas.openxmlformats.org/drawingml/2006/chart" xmlns:a="http://schemas.openxmlformats.org/drawingml/2006/main" xmlns:r="http://schemas.openxmlformats.org/officeDocument/2006/relationships" xmlns:c16r2="http://schemas.microsoft.com/office/drawing/2015/06/chart">
+  <c:date1904 val="0"/>
+  <c:lang val="en-US"/>
+  <c:roundedCorners val="0"/>
+  <mc:AlternateContent xmlns:mc="http://schemas.openxmlformats.org/markup-compatibility/2006">
+    <mc:Choice xmlns:c14="http://schemas.microsoft.com/office/drawing/2007/8/2/chart" Requires="c14">
+      <c14:style val="102"/>
+    </mc:Choice>
+    <mc:Fallback>
+      <c:style val="2"/>
+    </mc:Fallback>
+  </mc:AlternateContent>
+  <c:chart>
+    <c:title>
+      <c:tx>
+        <c:rich>
+          <a:bodyPr rot="0" spcFirstLastPara="1" vertOverflow="ellipsis" vert="horz" wrap="square" anchor="ctr" anchorCtr="1"/>
+          <a:lstStyle/>
+          <a:p>
+            <a:pPr>
+              <a:defRPr sz="1400" b="0" i="0" u="none" strike="noStrike" kern="1200" spc="0" baseline="0">
+                <a:solidFill>
+                  <a:schemeClr val="tx1">
+                    <a:lumMod val="65000"/>
+                    <a:lumOff val="35000"/>
+                  </a:schemeClr>
+                </a:solidFill>
+                <a:latin typeface="+mn-lt"/>
+                <a:ea typeface="+mn-ea"/>
+                <a:cs typeface="+mn-cs"/>
+              </a:defRPr>
+            </a:pPr>
+            <a:r>
+              <a:rPr lang="fr-CH"/>
+              <a:t>With</a:t>
+            </a:r>
+            <a:r>
+              <a:rPr lang="fr-CH" baseline="0"/>
+              <a:t> Buffered Stream</a:t>
+            </a:r>
+            <a:endParaRPr lang="fr-CH"/>
+          </a:p>
+        </c:rich>
+      </c:tx>
+      <c:overlay val="0"/>
+      <c:spPr>
+        <a:noFill/>
+        <a:ln>
+          <a:noFill/>
+        </a:ln>
+        <a:effectLst/>
+      </c:spPr>
+      <c:txPr>
+        <a:bodyPr rot="0" spcFirstLastPara="1" vertOverflow="ellipsis" vert="horz" wrap="square" anchor="ctr" anchorCtr="1"/>
+        <a:lstStyle/>
+        <a:p>
+          <a:pPr>
+            <a:defRPr sz="1400" b="0" i="0" u="none" strike="noStrike" kern="1200" spc="0" baseline="0">
+              <a:solidFill>
+                <a:schemeClr val="tx1">
+                  <a:lumMod val="65000"/>
+                  <a:lumOff val="35000"/>
+                </a:schemeClr>
+              </a:solidFill>
+              <a:latin typeface="+mn-lt"/>
+              <a:ea typeface="+mn-ea"/>
+              <a:cs typeface="+mn-cs"/>
+            </a:defRPr>
+          </a:pPr>
+          <a:endParaRPr lang="fr-FR"/>
+        </a:p>
+      </c:txPr>
+    </c:title>
+    <c:autoTitleDeleted val="0"/>
+    <c:plotArea>
+      <c:layout/>
+      <c:lineChart>
+        <c:grouping val="standard"/>
+        <c:varyColors val="0"/>
+        <c:ser>
+          <c:idx val="0"/>
+          <c:order val="0"/>
+          <c:tx>
+            <c:strRef>
+              <c:f>Sheet1!$B$1</c:f>
+              <c:strCache>
+                <c:ptCount val="1"/>
+                <c:pt idx="0">
+                  <c:v>Write</c:v>
+                </c:pt>
+              </c:strCache>
+            </c:strRef>
+          </c:tx>
+          <c:spPr>
+            <a:ln w="28575" cap="rnd">
+              <a:solidFill>
+                <a:schemeClr val="accent1"/>
+              </a:solidFill>
+              <a:round/>
+            </a:ln>
+            <a:effectLst/>
+          </c:spPr>
+          <c:marker>
+            <c:symbol val="circle"/>
+            <c:size val="5"/>
+            <c:spPr>
+              <a:solidFill>
+                <a:schemeClr val="accent1"/>
+              </a:solidFill>
+              <a:ln w="9525">
+                <a:solidFill>
+                  <a:schemeClr val="accent1"/>
+                </a:solidFill>
+              </a:ln>
+              <a:effectLst/>
+            </c:spPr>
+          </c:marker>
+          <c:cat>
+            <c:numRef>
+              <c:f>Sheet1!$A$2:$A$10</c:f>
+              <c:numCache>
+                <c:formatCode>General</c:formatCode>
+                <c:ptCount val="9"/>
+                <c:pt idx="0">
+                  <c:v>0</c:v>
+                </c:pt>
+                <c:pt idx="1">
+                  <c:v>5</c:v>
+                </c:pt>
+                <c:pt idx="2">
+                  <c:v>10</c:v>
+                </c:pt>
+                <c:pt idx="3">
+                  <c:v>20</c:v>
+                </c:pt>
+                <c:pt idx="4">
+                  <c:v>40</c:v>
+                </c:pt>
+                <c:pt idx="5">
+                  <c:v>80</c:v>
+                </c:pt>
+                <c:pt idx="6">
+                  <c:v>160</c:v>
+                </c:pt>
+                <c:pt idx="7">
+                  <c:v>320</c:v>
+                </c:pt>
+                <c:pt idx="8">
+                  <c:v>640</c:v>
+                </c:pt>
+              </c:numCache>
+            </c:numRef>
+          </c:cat>
+          <c:val>
+            <c:numRef>
+              <c:f>Sheet1!$B$2:$B$10</c:f>
+              <c:numCache>
+                <c:formatCode>General</c:formatCode>
+                <c:ptCount val="9"/>
+                <c:pt idx="0">
+                  <c:v>170</c:v>
+                </c:pt>
+                <c:pt idx="1">
+                  <c:v>77</c:v>
+                </c:pt>
+                <c:pt idx="2">
+                  <c:v>40</c:v>
+                </c:pt>
+                <c:pt idx="3">
+                  <c:v>28</c:v>
+                </c:pt>
+                <c:pt idx="4">
+                  <c:v>20</c:v>
+                </c:pt>
+                <c:pt idx="5">
+                  <c:v>16</c:v>
+                </c:pt>
+                <c:pt idx="6">
+                  <c:v>15</c:v>
+                </c:pt>
+                <c:pt idx="7">
+                  <c:v>12</c:v>
+                </c:pt>
+                <c:pt idx="8">
+                  <c:v>12</c:v>
+                </c:pt>
+              </c:numCache>
+            </c:numRef>
+          </c:val>
+          <c:smooth val="0"/>
+          <c:extLst>
+            <c:ext xmlns:c16="http://schemas.microsoft.com/office/drawing/2014/chart" uri="{C3380CC4-5D6E-409C-BE32-E72D297353CC}">
+              <c16:uniqueId val="{00000000-5701-4038-ABDE-BF37D574907C}"/>
+            </c:ext>
+          </c:extLst>
+        </c:ser>
+        <c:ser>
+          <c:idx val="1"/>
+          <c:order val="1"/>
+          <c:tx>
+            <c:strRef>
+              <c:f>Sheet1!$C$1</c:f>
+              <c:strCache>
+                <c:ptCount val="1"/>
+                <c:pt idx="0">
+                  <c:v>Read</c:v>
+                </c:pt>
+              </c:strCache>
+            </c:strRef>
+          </c:tx>
+          <c:spPr>
+            <a:ln w="28575" cap="rnd">
+              <a:solidFill>
+                <a:schemeClr val="accent2"/>
+              </a:solidFill>
+              <a:round/>
+            </a:ln>
+            <a:effectLst/>
+          </c:spPr>
+          <c:marker>
+            <c:symbol val="circle"/>
+            <c:size val="5"/>
+            <c:spPr>
+              <a:solidFill>
+                <a:schemeClr val="accent2"/>
+              </a:solidFill>
+              <a:ln w="9525">
+                <a:solidFill>
+                  <a:schemeClr val="accent2"/>
+                </a:solidFill>
+              </a:ln>
+              <a:effectLst/>
+            </c:spPr>
+          </c:marker>
+          <c:cat>
+            <c:numRef>
+              <c:f>Sheet1!$A$2:$A$10</c:f>
+              <c:numCache>
+                <c:formatCode>General</c:formatCode>
+                <c:ptCount val="9"/>
+                <c:pt idx="0">
+                  <c:v>0</c:v>
+                </c:pt>
+                <c:pt idx="1">
+                  <c:v>5</c:v>
+                </c:pt>
+                <c:pt idx="2">
+                  <c:v>10</c:v>
+                </c:pt>
+                <c:pt idx="3">
+                  <c:v>20</c:v>
+                </c:pt>
+                <c:pt idx="4">
+                  <c:v>40</c:v>
+                </c:pt>
+                <c:pt idx="5">
+                  <c:v>80</c:v>
+                </c:pt>
+                <c:pt idx="6">
+                  <c:v>160</c:v>
+                </c:pt>
+                <c:pt idx="7">
+                  <c:v>320</c:v>
+                </c:pt>
+                <c:pt idx="8">
+                  <c:v>640</c:v>
+                </c:pt>
+              </c:numCache>
+            </c:numRef>
+          </c:cat>
+          <c:val>
+            <c:numRef>
+              <c:f>Sheet1!$C$2:$C$10</c:f>
+              <c:numCache>
+                <c:formatCode>General</c:formatCode>
+                <c:ptCount val="9"/>
+                <c:pt idx="0">
+                  <c:v>38</c:v>
+                </c:pt>
+                <c:pt idx="1">
+                  <c:v>31</c:v>
+                </c:pt>
+                <c:pt idx="2">
+                  <c:v>19</c:v>
+                </c:pt>
+                <c:pt idx="3">
+                  <c:v>15</c:v>
+                </c:pt>
+                <c:pt idx="4">
+                  <c:v>12</c:v>
+                </c:pt>
+                <c:pt idx="5">
+                  <c:v>7</c:v>
+                </c:pt>
+                <c:pt idx="6">
+                  <c:v>7</c:v>
+                </c:pt>
+                <c:pt idx="7">
+                  <c:v>7</c:v>
+                </c:pt>
+                <c:pt idx="8">
+                  <c:v>7</c:v>
+                </c:pt>
+              </c:numCache>
+            </c:numRef>
+          </c:val>
+          <c:smooth val="0"/>
+          <c:extLst>
+            <c:ext xmlns:c16="http://schemas.microsoft.com/office/drawing/2014/chart" uri="{C3380CC4-5D6E-409C-BE32-E72D297353CC}">
+              <c16:uniqueId val="{00000001-5701-4038-ABDE-BF37D574907C}"/>
+            </c:ext>
+          </c:extLst>
+        </c:ser>
+        <c:dLbls>
+          <c:showLegendKey val="0"/>
+          <c:showVal val="0"/>
+          <c:showCatName val="0"/>
+          <c:showSerName val="0"/>
+          <c:showPercent val="0"/>
+          <c:showBubbleSize val="0"/>
+        </c:dLbls>
+        <c:marker val="1"/>
+        <c:smooth val="0"/>
+        <c:axId val="109311120"/>
+        <c:axId val="109302384"/>
+      </c:lineChart>
+      <c:catAx>
+        <c:axId val="109311120"/>
+        <c:scaling>
+          <c:orientation val="minMax"/>
+        </c:scaling>
+        <c:delete val="0"/>
+        <c:axPos val="b"/>
+        <c:title>
+          <c:tx>
+            <c:rich>
+              <a:bodyPr rot="0" spcFirstLastPara="1" vertOverflow="ellipsis" vert="horz" wrap="square" anchor="ctr" anchorCtr="1"/>
+              <a:lstStyle/>
+              <a:p>
+                <a:pPr>
+                  <a:defRPr sz="1000" b="0" i="0" u="none" strike="noStrike" kern="1200" baseline="0">
+                    <a:solidFill>
+                      <a:schemeClr val="tx1">
+                        <a:lumMod val="65000"/>
+                        <a:lumOff val="35000"/>
+                      </a:schemeClr>
+                    </a:solidFill>
+                    <a:latin typeface="+mn-lt"/>
+                    <a:ea typeface="+mn-ea"/>
+                    <a:cs typeface="+mn-cs"/>
+                  </a:defRPr>
+                </a:pPr>
+                <a:r>
+                  <a:rPr lang="fr-CH"/>
+                  <a:t>Block</a:t>
+                </a:r>
+                <a:r>
+                  <a:rPr lang="fr-CH" baseline="0"/>
+                  <a:t> size (in Bytes)</a:t>
+                </a:r>
+                <a:endParaRPr lang="fr-CH"/>
+              </a:p>
+            </c:rich>
+          </c:tx>
+          <c:overlay val="0"/>
+          <c:spPr>
+            <a:noFill/>
+            <a:ln>
+              <a:noFill/>
+            </a:ln>
+            <a:effectLst/>
+          </c:spPr>
+          <c:txPr>
+            <a:bodyPr rot="0" spcFirstLastPara="1" vertOverflow="ellipsis" vert="horz" wrap="square" anchor="ctr" anchorCtr="1"/>
+            <a:lstStyle/>
+            <a:p>
+              <a:pPr>
+                <a:defRPr sz="1000" b="0" i="0" u="none" strike="noStrike" kern="1200" baseline="0">
+                  <a:solidFill>
+                    <a:schemeClr val="tx1">
+                      <a:lumMod val="65000"/>
+                      <a:lumOff val="35000"/>
+                    </a:schemeClr>
+                  </a:solidFill>
+                  <a:latin typeface="+mn-lt"/>
+                  <a:ea typeface="+mn-ea"/>
+                  <a:cs typeface="+mn-cs"/>
+                </a:defRPr>
+              </a:pPr>
+              <a:endParaRPr lang="fr-FR"/>
+            </a:p>
+          </c:txPr>
+        </c:title>
+        <c:numFmt formatCode="General" sourceLinked="1"/>
+        <c:majorTickMark val="none"/>
+        <c:minorTickMark val="none"/>
+        <c:tickLblPos val="nextTo"/>
+        <c:spPr>
+          <a:noFill/>
+          <a:ln w="9525" cap="flat" cmpd="sng" algn="ctr">
+            <a:solidFill>
+              <a:schemeClr val="tx1">
+                <a:lumMod val="15000"/>
+                <a:lumOff val="85000"/>
+              </a:schemeClr>
+            </a:solidFill>
+            <a:round/>
+          </a:ln>
+          <a:effectLst/>
+        </c:spPr>
+        <c:txPr>
+          <a:bodyPr rot="-60000000" spcFirstLastPara="1" vertOverflow="ellipsis" vert="horz" wrap="square" anchor="ctr" anchorCtr="1"/>
+          <a:lstStyle/>
+          <a:p>
+            <a:pPr>
+              <a:defRPr sz="900" b="0" i="0" u="none" strike="noStrike" kern="1200" baseline="0">
+                <a:solidFill>
+                  <a:schemeClr val="tx1">
+                    <a:lumMod val="65000"/>
+                    <a:lumOff val="35000"/>
+                  </a:schemeClr>
+                </a:solidFill>
+                <a:latin typeface="+mn-lt"/>
+                <a:ea typeface="+mn-ea"/>
+                <a:cs typeface="+mn-cs"/>
+              </a:defRPr>
+            </a:pPr>
+            <a:endParaRPr lang="fr-FR"/>
+          </a:p>
+        </c:txPr>
+        <c:crossAx val="109302384"/>
+        <c:crosses val="autoZero"/>
+        <c:auto val="1"/>
+        <c:lblAlgn val="ctr"/>
+        <c:lblOffset val="100"/>
+        <c:noMultiLvlLbl val="0"/>
+      </c:catAx>
+      <c:valAx>
+        <c:axId val="109302384"/>
+        <c:scaling>
+          <c:orientation val="minMax"/>
+        </c:scaling>
+        <c:delete val="0"/>
+        <c:axPos val="l"/>
+        <c:majorGridlines>
+          <c:spPr>
+            <a:ln w="9525" cap="flat" cmpd="sng" algn="ctr">
+              <a:solidFill>
+                <a:schemeClr val="tx1">
+                  <a:lumMod val="15000"/>
+                  <a:lumOff val="85000"/>
+                </a:schemeClr>
+              </a:solidFill>
+              <a:round/>
+            </a:ln>
+            <a:effectLst/>
+          </c:spPr>
+        </c:majorGridlines>
+        <c:title>
+          <c:tx>
+            <c:rich>
+              <a:bodyPr rot="-5400000" spcFirstLastPara="1" vertOverflow="ellipsis" vert="horz" wrap="square" anchor="ctr" anchorCtr="1"/>
+              <a:lstStyle/>
+              <a:p>
+                <a:pPr>
+                  <a:defRPr sz="1000" b="0" i="0" u="none" strike="noStrike" kern="1200" baseline="0">
+                    <a:solidFill>
+                      <a:schemeClr val="tx1">
+                        <a:lumMod val="65000"/>
+                        <a:lumOff val="35000"/>
+                      </a:schemeClr>
+                    </a:solidFill>
+                    <a:latin typeface="+mn-lt"/>
+                    <a:ea typeface="+mn-ea"/>
+                    <a:cs typeface="+mn-cs"/>
+                  </a:defRPr>
+                </a:pPr>
+                <a:r>
+                  <a:rPr lang="fr-CH"/>
+                  <a:t>Time</a:t>
+                </a:r>
+                <a:r>
+                  <a:rPr lang="fr-CH" baseline="0"/>
+                  <a:t> (ms)</a:t>
+                </a:r>
+                <a:endParaRPr lang="fr-CH"/>
+              </a:p>
+            </c:rich>
+          </c:tx>
+          <c:overlay val="0"/>
+          <c:spPr>
+            <a:noFill/>
+            <a:ln>
+              <a:noFill/>
+            </a:ln>
+            <a:effectLst/>
+          </c:spPr>
+          <c:txPr>
+            <a:bodyPr rot="-5400000" spcFirstLastPara="1" vertOverflow="ellipsis" vert="horz" wrap="square" anchor="ctr" anchorCtr="1"/>
+            <a:lstStyle/>
+            <a:p>
+              <a:pPr>
+                <a:defRPr sz="1000" b="0" i="0" u="none" strike="noStrike" kern="1200" baseline="0">
+                  <a:solidFill>
+                    <a:schemeClr val="tx1">
+                      <a:lumMod val="65000"/>
+                      <a:lumOff val="35000"/>
+                    </a:schemeClr>
+                  </a:solidFill>
+                  <a:latin typeface="+mn-lt"/>
+                  <a:ea typeface="+mn-ea"/>
+                  <a:cs typeface="+mn-cs"/>
+                </a:defRPr>
+              </a:pPr>
+              <a:endParaRPr lang="fr-FR"/>
+            </a:p>
+          </c:txPr>
+        </c:title>
+        <c:numFmt formatCode="General" sourceLinked="1"/>
+        <c:majorTickMark val="none"/>
+        <c:minorTickMark val="none"/>
+        <c:tickLblPos val="nextTo"/>
+        <c:spPr>
+          <a:noFill/>
+          <a:ln>
+            <a:noFill/>
+          </a:ln>
+          <a:effectLst/>
+        </c:spPr>
+        <c:txPr>
+          <a:bodyPr rot="-60000000" spcFirstLastPara="1" vertOverflow="ellipsis" vert="horz" wrap="square" anchor="ctr" anchorCtr="1"/>
+          <a:lstStyle/>
+          <a:p>
+            <a:pPr>
+              <a:defRPr sz="900" b="0" i="0" u="none" strike="noStrike" kern="1200" baseline="0">
+                <a:solidFill>
+                  <a:schemeClr val="tx1">
+                    <a:lumMod val="65000"/>
+                    <a:lumOff val="35000"/>
+                  </a:schemeClr>
+                </a:solidFill>
+                <a:latin typeface="+mn-lt"/>
+                <a:ea typeface="+mn-ea"/>
+                <a:cs typeface="+mn-cs"/>
+              </a:defRPr>
+            </a:pPr>
+            <a:endParaRPr lang="fr-FR"/>
+          </a:p>
+        </c:txPr>
+        <c:crossAx val="109311120"/>
+        <c:crosses val="autoZero"/>
+        <c:crossBetween val="between"/>
+      </c:valAx>
+      <c:spPr>
+        <a:noFill/>
+        <a:ln>
+          <a:noFill/>
+        </a:ln>
+        <a:effectLst/>
+      </c:spPr>
+    </c:plotArea>
+    <c:legend>
+      <c:legendPos val="b"/>
+      <c:overlay val="0"/>
+      <c:spPr>
+        <a:noFill/>
+        <a:ln>
+          <a:noFill/>
+        </a:ln>
+        <a:effectLst/>
+      </c:spPr>
+      <c:txPr>
+        <a:bodyPr rot="0" spcFirstLastPara="1" vertOverflow="ellipsis" vert="horz" wrap="square" anchor="ctr" anchorCtr="1"/>
+        <a:lstStyle/>
+        <a:p>
+          <a:pPr>
+            <a:defRPr sz="900" b="0" i="0" u="none" strike="noStrike" kern="1200" baseline="0">
+              <a:solidFill>
+                <a:schemeClr val="tx1">
+                  <a:lumMod val="65000"/>
+                  <a:lumOff val="35000"/>
+                </a:schemeClr>
+              </a:solidFill>
+              <a:latin typeface="+mn-lt"/>
+              <a:ea typeface="+mn-ea"/>
+              <a:cs typeface="+mn-cs"/>
+            </a:defRPr>
+          </a:pPr>
+          <a:endParaRPr lang="fr-FR"/>
+        </a:p>
+      </c:txPr>
+    </c:legend>
+    <c:plotVisOnly val="1"/>
+    <c:dispBlanksAs val="gap"/>
+    <c:showDLblsOverMax val="0"/>
+  </c:chart>
+  <c:spPr>
+    <a:solidFill>
+      <a:schemeClr val="bg1"/>
+    </a:solidFill>
+    <a:ln w="9525" cap="flat" cmpd="sng" algn="ctr">
+      <a:solidFill>
+        <a:schemeClr val="tx1">
+          <a:lumMod val="15000"/>
+          <a:lumOff val="85000"/>
+        </a:schemeClr>
+      </a:solidFill>
+      <a:round/>
+    </a:ln>
+    <a:effectLst/>
+  </c:spPr>
+  <c:txPr>
+    <a:bodyPr/>
+    <a:lstStyle/>
+    <a:p>
+      <a:pPr>
+        <a:defRPr/>
+      </a:pPr>
+      <a:endParaRPr lang="fr-FR"/>
+    </a:p>
+  </c:txPr>
+  <c:externalData r:id="rId3">
+    <c:autoUpdate val="0"/>
+  </c:externalData>
+</c:chartSpace>
+</file>
+
+<file path=word/charts/chart6.xml><?xml version="1.0" encoding="utf-8"?>
+<c:chartSpace xmlns:c="http://schemas.openxmlformats.org/drawingml/2006/chart" xmlns:a="http://schemas.openxmlformats.org/drawingml/2006/main" xmlns:r="http://schemas.openxmlformats.org/officeDocument/2006/relationships" xmlns:c16r2="http://schemas.microsoft.com/office/drawing/2015/06/chart">
+  <c:date1904 val="0"/>
+  <c:lang val="en-US"/>
+  <c:roundedCorners val="0"/>
+  <mc:AlternateContent xmlns:mc="http://schemas.openxmlformats.org/markup-compatibility/2006">
+    <mc:Choice xmlns:c14="http://schemas.microsoft.com/office/drawing/2007/8/2/chart" Requires="c14">
+      <c14:style val="102"/>
+    </mc:Choice>
+    <mc:Fallback>
+      <c:style val="2"/>
+    </mc:Fallback>
+  </mc:AlternateContent>
+  <c:chart>
+    <c:title>
+      <c:tx>
+        <c:rich>
+          <a:bodyPr rot="0" spcFirstLastPara="1" vertOverflow="ellipsis" vert="horz" wrap="square" anchor="ctr" anchorCtr="1"/>
+          <a:lstStyle/>
+          <a:p>
+            <a:pPr>
+              <a:defRPr sz="1400" b="0" i="0" u="none" strike="noStrike" kern="1200" spc="0" baseline="0">
+                <a:solidFill>
+                  <a:schemeClr val="tx1">
+                    <a:lumMod val="65000"/>
+                    <a:lumOff val="35000"/>
+                  </a:schemeClr>
+                </a:solidFill>
+                <a:latin typeface="+mn-lt"/>
+                <a:ea typeface="+mn-ea"/>
+                <a:cs typeface="+mn-cs"/>
+              </a:defRPr>
+            </a:pPr>
+            <a:r>
+              <a:rPr lang="fr-CH"/>
+              <a:t>Without</a:t>
+            </a:r>
+            <a:r>
+              <a:rPr lang="fr-CH" baseline="0"/>
+              <a:t> Buffered Stream</a:t>
+            </a:r>
+            <a:endParaRPr lang="fr-CH"/>
+          </a:p>
+        </c:rich>
+      </c:tx>
+      <c:overlay val="0"/>
+      <c:spPr>
+        <a:noFill/>
+        <a:ln>
+          <a:noFill/>
+        </a:ln>
+        <a:effectLst/>
+      </c:spPr>
+      <c:txPr>
+        <a:bodyPr rot="0" spcFirstLastPara="1" vertOverflow="ellipsis" vert="horz" wrap="square" anchor="ctr" anchorCtr="1"/>
+        <a:lstStyle/>
+        <a:p>
+          <a:pPr>
+            <a:defRPr sz="1400" b="0" i="0" u="none" strike="noStrike" kern="1200" spc="0" baseline="0">
+              <a:solidFill>
+                <a:schemeClr val="tx1">
+                  <a:lumMod val="65000"/>
+                  <a:lumOff val="35000"/>
+                </a:schemeClr>
+              </a:solidFill>
+              <a:latin typeface="+mn-lt"/>
+              <a:ea typeface="+mn-ea"/>
+              <a:cs typeface="+mn-cs"/>
+            </a:defRPr>
+          </a:pPr>
+          <a:endParaRPr lang="fr-FR"/>
+        </a:p>
+      </c:txPr>
+    </c:title>
+    <c:autoTitleDeleted val="0"/>
+    <c:plotArea>
+      <c:layout/>
+      <c:lineChart>
+        <c:grouping val="standard"/>
+        <c:varyColors val="0"/>
+        <c:ser>
+          <c:idx val="0"/>
+          <c:order val="0"/>
+          <c:tx>
+            <c:strRef>
+              <c:f>Sheet1!$B$1</c:f>
+              <c:strCache>
+                <c:ptCount val="1"/>
+                <c:pt idx="0">
+                  <c:v>Write</c:v>
+                </c:pt>
+              </c:strCache>
+            </c:strRef>
+          </c:tx>
+          <c:spPr>
+            <a:ln w="28575" cap="rnd">
+              <a:solidFill>
+                <a:schemeClr val="accent1"/>
+              </a:solidFill>
+              <a:round/>
+            </a:ln>
+            <a:effectLst/>
+          </c:spPr>
+          <c:marker>
+            <c:symbol val="circle"/>
+            <c:size val="5"/>
+            <c:spPr>
+              <a:solidFill>
+                <a:schemeClr val="accent1"/>
+              </a:solidFill>
+              <a:ln w="9525">
+                <a:solidFill>
+                  <a:schemeClr val="accent1"/>
+                </a:solidFill>
+              </a:ln>
+              <a:effectLst/>
+            </c:spPr>
+          </c:marker>
+          <c:cat>
+            <c:numRef>
+              <c:f>Sheet1!$A$2:$A$10</c:f>
+              <c:numCache>
+                <c:formatCode>General</c:formatCode>
+                <c:ptCount val="9"/>
+                <c:pt idx="0">
+                  <c:v>0</c:v>
+                </c:pt>
+                <c:pt idx="1">
+                  <c:v>5</c:v>
+                </c:pt>
+                <c:pt idx="2">
+                  <c:v>10</c:v>
+                </c:pt>
+                <c:pt idx="3">
+                  <c:v>20</c:v>
+                </c:pt>
+                <c:pt idx="4">
+                  <c:v>40</c:v>
+                </c:pt>
+                <c:pt idx="5">
+                  <c:v>80</c:v>
+                </c:pt>
+                <c:pt idx="6">
+                  <c:v>160</c:v>
+                </c:pt>
+                <c:pt idx="7">
+                  <c:v>320</c:v>
+                </c:pt>
+                <c:pt idx="8">
+                  <c:v>640</c:v>
+                </c:pt>
+              </c:numCache>
+            </c:numRef>
+          </c:cat>
+          <c:val>
+            <c:numRef>
+              <c:f>Sheet1!$B$2:$B$10</c:f>
+              <c:numCache>
+                <c:formatCode>General</c:formatCode>
+                <c:ptCount val="9"/>
+                <c:pt idx="0">
+                  <c:v>15226</c:v>
+                </c:pt>
+                <c:pt idx="1">
+                  <c:v>3200</c:v>
+                </c:pt>
+                <c:pt idx="2">
+                  <c:v>1516</c:v>
+                </c:pt>
+                <c:pt idx="3">
+                  <c:v>804</c:v>
+                </c:pt>
+                <c:pt idx="4">
+                  <c:v>450</c:v>
+                </c:pt>
+                <c:pt idx="5">
+                  <c:v>201</c:v>
+                </c:pt>
+                <c:pt idx="6">
+                  <c:v>108</c:v>
+                </c:pt>
+                <c:pt idx="7">
+                  <c:v>58</c:v>
+                </c:pt>
+                <c:pt idx="8">
+                  <c:v>35</c:v>
+                </c:pt>
+              </c:numCache>
+            </c:numRef>
+          </c:val>
+          <c:smooth val="0"/>
+          <c:extLst>
+            <c:ext xmlns:c16="http://schemas.microsoft.com/office/drawing/2014/chart" uri="{C3380CC4-5D6E-409C-BE32-E72D297353CC}">
+              <c16:uniqueId val="{00000000-63AE-4BD6-A0A8-D52F9C8CC0B6}"/>
+            </c:ext>
+          </c:extLst>
+        </c:ser>
+        <c:ser>
+          <c:idx val="1"/>
+          <c:order val="1"/>
+          <c:tx>
+            <c:strRef>
+              <c:f>Sheet1!$C$1</c:f>
+              <c:strCache>
+                <c:ptCount val="1"/>
+                <c:pt idx="0">
+                  <c:v>Read</c:v>
+                </c:pt>
+              </c:strCache>
+            </c:strRef>
+          </c:tx>
+          <c:spPr>
+            <a:ln w="28575" cap="rnd">
+              <a:solidFill>
+                <a:schemeClr val="accent2"/>
+              </a:solidFill>
+              <a:round/>
+            </a:ln>
+            <a:effectLst/>
+          </c:spPr>
+          <c:marker>
+            <c:symbol val="circle"/>
+            <c:size val="5"/>
+            <c:spPr>
+              <a:solidFill>
+                <a:schemeClr val="accent2"/>
+              </a:solidFill>
+              <a:ln w="9525">
+                <a:solidFill>
+                  <a:schemeClr val="accent2"/>
+                </a:solidFill>
+              </a:ln>
+              <a:effectLst/>
+            </c:spPr>
+          </c:marker>
+          <c:cat>
+            <c:numRef>
+              <c:f>Sheet1!$A$2:$A$10</c:f>
+              <c:numCache>
+                <c:formatCode>General</c:formatCode>
+                <c:ptCount val="9"/>
+                <c:pt idx="0">
+                  <c:v>0</c:v>
+                </c:pt>
+                <c:pt idx="1">
+                  <c:v>5</c:v>
+                </c:pt>
+                <c:pt idx="2">
+                  <c:v>10</c:v>
+                </c:pt>
+                <c:pt idx="3">
+                  <c:v>20</c:v>
+                </c:pt>
+                <c:pt idx="4">
+                  <c:v>40</c:v>
+                </c:pt>
+                <c:pt idx="5">
+                  <c:v>80</c:v>
+                </c:pt>
+                <c:pt idx="6">
+                  <c:v>160</c:v>
+                </c:pt>
+                <c:pt idx="7">
+                  <c:v>320</c:v>
+                </c:pt>
+                <c:pt idx="8">
+                  <c:v>640</c:v>
+                </c:pt>
+              </c:numCache>
+            </c:numRef>
+          </c:cat>
+          <c:val>
+            <c:numRef>
+              <c:f>Sheet1!$C$2:$C$10</c:f>
+              <c:numCache>
+                <c:formatCode>General</c:formatCode>
+                <c:ptCount val="9"/>
+                <c:pt idx="0">
+                  <c:v>11751</c:v>
+                </c:pt>
+                <c:pt idx="1">
+                  <c:v>2388</c:v>
+                </c:pt>
+                <c:pt idx="2">
+                  <c:v>1223</c:v>
+                </c:pt>
+                <c:pt idx="3">
+                  <c:v>611</c:v>
+                </c:pt>
+                <c:pt idx="4">
+                  <c:v>301</c:v>
+                </c:pt>
+                <c:pt idx="5">
+                  <c:v>151</c:v>
+                </c:pt>
+                <c:pt idx="6">
+                  <c:v>80</c:v>
+                </c:pt>
+                <c:pt idx="7">
+                  <c:v>43</c:v>
+                </c:pt>
+                <c:pt idx="8">
+                  <c:v>24</c:v>
+                </c:pt>
+              </c:numCache>
+            </c:numRef>
+          </c:val>
+          <c:smooth val="0"/>
+          <c:extLst>
+            <c:ext xmlns:c16="http://schemas.microsoft.com/office/drawing/2014/chart" uri="{C3380CC4-5D6E-409C-BE32-E72D297353CC}">
+              <c16:uniqueId val="{00000001-63AE-4BD6-A0A8-D52F9C8CC0B6}"/>
+            </c:ext>
+          </c:extLst>
+        </c:ser>
+        <c:dLbls>
+          <c:showLegendKey val="0"/>
+          <c:showVal val="0"/>
+          <c:showCatName val="0"/>
+          <c:showSerName val="0"/>
+          <c:showPercent val="0"/>
+          <c:showBubbleSize val="0"/>
+        </c:dLbls>
+        <c:marker val="1"/>
+        <c:smooth val="0"/>
+        <c:axId val="148100336"/>
+        <c:axId val="148119056"/>
+      </c:lineChart>
+      <c:catAx>
+        <c:axId val="148100336"/>
+        <c:scaling>
+          <c:orientation val="minMax"/>
+        </c:scaling>
+        <c:delete val="0"/>
+        <c:axPos val="b"/>
+        <c:title>
+          <c:tx>
+            <c:rich>
+              <a:bodyPr rot="0" spcFirstLastPara="1" vertOverflow="ellipsis" vert="horz" wrap="square" anchor="ctr" anchorCtr="1"/>
+              <a:lstStyle/>
+              <a:p>
+                <a:pPr>
+                  <a:defRPr sz="1000" b="0" i="0" u="none" strike="noStrike" kern="1200" baseline="0">
+                    <a:solidFill>
+                      <a:schemeClr val="tx1">
+                        <a:lumMod val="65000"/>
+                        <a:lumOff val="35000"/>
+                      </a:schemeClr>
+                    </a:solidFill>
+                    <a:latin typeface="+mn-lt"/>
+                    <a:ea typeface="+mn-ea"/>
+                    <a:cs typeface="+mn-cs"/>
+                  </a:defRPr>
+                </a:pPr>
+                <a:r>
+                  <a:rPr lang="fr-CH"/>
+                  <a:t>Block</a:t>
+                </a:r>
+                <a:r>
+                  <a:rPr lang="fr-CH" baseline="0"/>
+                  <a:t> size (in Bytes)</a:t>
+                </a:r>
+                <a:endParaRPr lang="fr-CH"/>
+              </a:p>
+            </c:rich>
+          </c:tx>
+          <c:overlay val="0"/>
+          <c:spPr>
+            <a:noFill/>
+            <a:ln>
+              <a:noFill/>
+            </a:ln>
+            <a:effectLst/>
+          </c:spPr>
+          <c:txPr>
+            <a:bodyPr rot="0" spcFirstLastPara="1" vertOverflow="ellipsis" vert="horz" wrap="square" anchor="ctr" anchorCtr="1"/>
+            <a:lstStyle/>
+            <a:p>
+              <a:pPr>
+                <a:defRPr sz="1000" b="0" i="0" u="none" strike="noStrike" kern="1200" baseline="0">
+                  <a:solidFill>
+                    <a:schemeClr val="tx1">
+                      <a:lumMod val="65000"/>
+                      <a:lumOff val="35000"/>
+                    </a:schemeClr>
+                  </a:solidFill>
+                  <a:latin typeface="+mn-lt"/>
+                  <a:ea typeface="+mn-ea"/>
+                  <a:cs typeface="+mn-cs"/>
+                </a:defRPr>
+              </a:pPr>
+              <a:endParaRPr lang="fr-FR"/>
+            </a:p>
+          </c:txPr>
+        </c:title>
+        <c:numFmt formatCode="General" sourceLinked="1"/>
+        <c:majorTickMark val="none"/>
+        <c:minorTickMark val="none"/>
+        <c:tickLblPos val="nextTo"/>
+        <c:spPr>
+          <a:noFill/>
+          <a:ln w="9525" cap="flat" cmpd="sng" algn="ctr">
+            <a:solidFill>
+              <a:schemeClr val="tx1">
+                <a:lumMod val="15000"/>
+                <a:lumOff val="85000"/>
+              </a:schemeClr>
+            </a:solidFill>
+            <a:round/>
+          </a:ln>
+          <a:effectLst/>
+        </c:spPr>
+        <c:txPr>
+          <a:bodyPr rot="-60000000" spcFirstLastPara="1" vertOverflow="ellipsis" vert="horz" wrap="square" anchor="ctr" anchorCtr="1"/>
+          <a:lstStyle/>
+          <a:p>
+            <a:pPr>
+              <a:defRPr sz="900" b="0" i="0" u="none" strike="noStrike" kern="1200" baseline="0">
+                <a:solidFill>
+                  <a:schemeClr val="tx1">
+                    <a:lumMod val="65000"/>
+                    <a:lumOff val="35000"/>
+                  </a:schemeClr>
+                </a:solidFill>
+                <a:latin typeface="+mn-lt"/>
+                <a:ea typeface="+mn-ea"/>
+                <a:cs typeface="+mn-cs"/>
+              </a:defRPr>
+            </a:pPr>
+            <a:endParaRPr lang="fr-FR"/>
+          </a:p>
+        </c:txPr>
+        <c:crossAx val="148119056"/>
+        <c:crosses val="autoZero"/>
+        <c:auto val="1"/>
+        <c:lblAlgn val="ctr"/>
+        <c:lblOffset val="100"/>
+        <c:noMultiLvlLbl val="0"/>
+      </c:catAx>
+      <c:valAx>
+        <c:axId val="148119056"/>
+        <c:scaling>
+          <c:orientation val="minMax"/>
+        </c:scaling>
+        <c:delete val="0"/>
+        <c:axPos val="l"/>
+        <c:majorGridlines>
+          <c:spPr>
+            <a:ln w="9525" cap="flat" cmpd="sng" algn="ctr">
+              <a:solidFill>
+                <a:schemeClr val="tx1">
+                  <a:lumMod val="15000"/>
+                  <a:lumOff val="85000"/>
+                </a:schemeClr>
+              </a:solidFill>
+              <a:round/>
+            </a:ln>
+            <a:effectLst/>
+          </c:spPr>
+        </c:majorGridlines>
+        <c:title>
+          <c:tx>
+            <c:rich>
+              <a:bodyPr rot="-5400000" spcFirstLastPara="1" vertOverflow="ellipsis" vert="horz" wrap="square" anchor="ctr" anchorCtr="1"/>
+              <a:lstStyle/>
+              <a:p>
+                <a:pPr>
+                  <a:defRPr sz="1000" b="0" i="0" u="none" strike="noStrike" kern="1200" baseline="0">
+                    <a:solidFill>
+                      <a:schemeClr val="tx1">
+                        <a:lumMod val="65000"/>
+                        <a:lumOff val="35000"/>
+                      </a:schemeClr>
+                    </a:solidFill>
+                    <a:latin typeface="+mn-lt"/>
+                    <a:ea typeface="+mn-ea"/>
+                    <a:cs typeface="+mn-cs"/>
+                  </a:defRPr>
+                </a:pPr>
+                <a:r>
+                  <a:rPr lang="fr-CH"/>
+                  <a:t>Time</a:t>
+                </a:r>
+                <a:r>
+                  <a:rPr lang="fr-CH" baseline="0"/>
+                  <a:t> (ms)</a:t>
+                </a:r>
+                <a:endParaRPr lang="fr-CH"/>
+              </a:p>
+            </c:rich>
+          </c:tx>
+          <c:overlay val="0"/>
+          <c:spPr>
+            <a:noFill/>
+            <a:ln>
+              <a:noFill/>
+            </a:ln>
+            <a:effectLst/>
+          </c:spPr>
+          <c:txPr>
+            <a:bodyPr rot="-5400000" spcFirstLastPara="1" vertOverflow="ellipsis" vert="horz" wrap="square" anchor="ctr" anchorCtr="1"/>
+            <a:lstStyle/>
+            <a:p>
+              <a:pPr>
+                <a:defRPr sz="1000" b="0" i="0" u="none" strike="noStrike" kern="1200" baseline="0">
+                  <a:solidFill>
+                    <a:schemeClr val="tx1">
+                      <a:lumMod val="65000"/>
+                      <a:lumOff val="35000"/>
+                    </a:schemeClr>
+                  </a:solidFill>
+                  <a:latin typeface="+mn-lt"/>
+                  <a:ea typeface="+mn-ea"/>
+                  <a:cs typeface="+mn-cs"/>
+                </a:defRPr>
+              </a:pPr>
+              <a:endParaRPr lang="fr-FR"/>
+            </a:p>
+          </c:txPr>
+        </c:title>
+        <c:numFmt formatCode="General" sourceLinked="1"/>
+        <c:majorTickMark val="none"/>
+        <c:minorTickMark val="none"/>
+        <c:tickLblPos val="nextTo"/>
+        <c:spPr>
+          <a:noFill/>
+          <a:ln>
+            <a:noFill/>
+          </a:ln>
+          <a:effectLst/>
+        </c:spPr>
+        <c:txPr>
+          <a:bodyPr rot="-60000000" spcFirstLastPara="1" vertOverflow="ellipsis" vert="horz" wrap="square" anchor="ctr" anchorCtr="1"/>
+          <a:lstStyle/>
+          <a:p>
+            <a:pPr>
+              <a:defRPr sz="900" b="0" i="0" u="none" strike="noStrike" kern="1200" baseline="0">
+                <a:solidFill>
+                  <a:schemeClr val="tx1">
+                    <a:lumMod val="65000"/>
+                    <a:lumOff val="35000"/>
+                  </a:schemeClr>
+                </a:solidFill>
+                <a:latin typeface="+mn-lt"/>
+                <a:ea typeface="+mn-ea"/>
+                <a:cs typeface="+mn-cs"/>
+              </a:defRPr>
+            </a:pPr>
+            <a:endParaRPr lang="fr-FR"/>
+          </a:p>
+        </c:txPr>
+        <c:crossAx val="148100336"/>
+        <c:crosses val="autoZero"/>
+        <c:crossBetween val="between"/>
+      </c:valAx>
+      <c:spPr>
+        <a:noFill/>
+        <a:ln>
+          <a:noFill/>
+        </a:ln>
+        <a:effectLst/>
+      </c:spPr>
+    </c:plotArea>
+    <c:legend>
+      <c:legendPos val="b"/>
+      <c:overlay val="0"/>
+      <c:spPr>
+        <a:noFill/>
+        <a:ln>
+          <a:noFill/>
+        </a:ln>
+        <a:effectLst/>
+      </c:spPr>
+      <c:txPr>
+        <a:bodyPr rot="0" spcFirstLastPara="1" vertOverflow="ellipsis" vert="horz" wrap="square" anchor="ctr" anchorCtr="1"/>
+        <a:lstStyle/>
+        <a:p>
+          <a:pPr>
+            <a:defRPr sz="900" b="0" i="0" u="none" strike="noStrike" kern="1200" baseline="0">
+              <a:solidFill>
+                <a:schemeClr val="tx1">
+                  <a:lumMod val="65000"/>
+                  <a:lumOff val="35000"/>
+                </a:schemeClr>
+              </a:solidFill>
+              <a:latin typeface="+mn-lt"/>
+              <a:ea typeface="+mn-ea"/>
+              <a:cs typeface="+mn-cs"/>
+            </a:defRPr>
+          </a:pPr>
+          <a:endParaRPr lang="fr-FR"/>
+        </a:p>
+      </c:txPr>
+    </c:legend>
+    <c:plotVisOnly val="1"/>
+    <c:dispBlanksAs val="gap"/>
+    <c:showDLblsOverMax val="0"/>
+  </c:chart>
+  <c:spPr>
+    <a:solidFill>
+      <a:schemeClr val="bg1"/>
+    </a:solidFill>
+    <a:ln w="9525" cap="flat" cmpd="sng" algn="ctr">
+      <a:solidFill>
+        <a:schemeClr val="tx1">
+          <a:lumMod val="15000"/>
+          <a:lumOff val="85000"/>
+        </a:schemeClr>
+      </a:solidFill>
+      <a:round/>
+    </a:ln>
+    <a:effectLst/>
+  </c:spPr>
+  <c:txPr>
+    <a:bodyPr/>
+    <a:lstStyle/>
+    <a:p>
+      <a:pPr>
+        <a:defRPr/>
+      </a:pPr>
+      <a:endParaRPr lang="fr-FR"/>
+    </a:p>
+  </c:txPr>
+  <c:externalData r:id="rId3">
+    <c:autoUpdate val="0"/>
+  </c:externalData>
+</c:chartSpace>
+</file>
+
 <file path=word/charts/colors1.xml><?xml version="1.0" encoding="utf-8"?>
 <cs:colorStyle xmlns:cs="http://schemas.microsoft.com/office/drawing/2012/chartStyle" xmlns:a="http://schemas.openxmlformats.org/drawingml/2006/main" meth="cycle" id="10">
   <a:schemeClr val="accent1"/>
@@ -4110,6 +5911,86 @@
 </cs:colorStyle>
 </file>
 
+<file path=word/charts/colors5.xml><?xml version="1.0" encoding="utf-8"?>
+<cs:colorStyle xmlns:cs="http://schemas.microsoft.com/office/drawing/2012/chartStyle" xmlns:a="http://schemas.openxmlformats.org/drawingml/2006/main" meth="cycle" id="10">
+  <a:schemeClr val="accent1"/>
+  <a:schemeClr val="accent2"/>
+  <a:schemeClr val="accent3"/>
+  <a:schemeClr val="accent4"/>
+  <a:schemeClr val="accent5"/>
+  <a:schemeClr val="accent6"/>
+  <cs:variation/>
+  <cs:variation>
+    <a:lumMod val="60000"/>
+  </cs:variation>
+  <cs:variation>
+    <a:lumMod val="80000"/>
+    <a:lumOff val="20000"/>
+  </cs:variation>
+  <cs:variation>
+    <a:lumMod val="80000"/>
+  </cs:variation>
+  <cs:variation>
+    <a:lumMod val="60000"/>
+    <a:lumOff val="40000"/>
+  </cs:variation>
+  <cs:variation>
+    <a:lumMod val="50000"/>
+  </cs:variation>
+  <cs:variation>
+    <a:lumMod val="70000"/>
+    <a:lumOff val="30000"/>
+  </cs:variation>
+  <cs:variation>
+    <a:lumMod val="70000"/>
+  </cs:variation>
+  <cs:variation>
+    <a:lumMod val="50000"/>
+    <a:lumOff val="50000"/>
+  </cs:variation>
+</cs:colorStyle>
+</file>
+
+<file path=word/charts/colors6.xml><?xml version="1.0" encoding="utf-8"?>
+<cs:colorStyle xmlns:cs="http://schemas.microsoft.com/office/drawing/2012/chartStyle" xmlns:a="http://schemas.openxmlformats.org/drawingml/2006/main" meth="cycle" id="10">
+  <a:schemeClr val="accent1"/>
+  <a:schemeClr val="accent2"/>
+  <a:schemeClr val="accent3"/>
+  <a:schemeClr val="accent4"/>
+  <a:schemeClr val="accent5"/>
+  <a:schemeClr val="accent6"/>
+  <cs:variation/>
+  <cs:variation>
+    <a:lumMod val="60000"/>
+  </cs:variation>
+  <cs:variation>
+    <a:lumMod val="80000"/>
+    <a:lumOff val="20000"/>
+  </cs:variation>
+  <cs:variation>
+    <a:lumMod val="80000"/>
+  </cs:variation>
+  <cs:variation>
+    <a:lumMod val="60000"/>
+    <a:lumOff val="40000"/>
+  </cs:variation>
+  <cs:variation>
+    <a:lumMod val="50000"/>
+  </cs:variation>
+  <cs:variation>
+    <a:lumMod val="70000"/>
+    <a:lumOff val="30000"/>
+  </cs:variation>
+  <cs:variation>
+    <a:lumMod val="70000"/>
+  </cs:variation>
+  <cs:variation>
+    <a:lumMod val="50000"/>
+    <a:lumOff val="50000"/>
+  </cs:variation>
+</cs:colorStyle>
+</file>
+
 <file path=word/charts/style1.xml><?xml version="1.0" encoding="utf-8"?>
 <cs:chartStyle xmlns:cs="http://schemas.microsoft.com/office/drawing/2012/chartStyle" xmlns:a="http://schemas.openxmlformats.org/drawingml/2006/main" id="201">
   <cs:axisTitle>
@@ -5621,6 +7502,1012 @@
 
 <file path=word/charts/style4.xml><?xml version="1.0" encoding="utf-8"?>
 <cs:chartStyle xmlns:cs="http://schemas.microsoft.com/office/drawing/2012/chartStyle" xmlns:a="http://schemas.openxmlformats.org/drawingml/2006/main" id="201">
+  <cs:axisTitle>
+    <cs:lnRef idx="0"/>
+    <cs:fillRef idx="0"/>
+    <cs:effectRef idx="0"/>
+    <cs:fontRef idx="minor">
+      <a:schemeClr val="tx1">
+        <a:lumMod val="65000"/>
+        <a:lumOff val="35000"/>
+      </a:schemeClr>
+    </cs:fontRef>
+    <cs:defRPr sz="1000" kern="1200"/>
+  </cs:axisTitle>
+  <cs:categoryAxis>
+    <cs:lnRef idx="0"/>
+    <cs:fillRef idx="0"/>
+    <cs:effectRef idx="0"/>
+    <cs:fontRef idx="minor">
+      <a:schemeClr val="tx1">
+        <a:lumMod val="65000"/>
+        <a:lumOff val="35000"/>
+      </a:schemeClr>
+    </cs:fontRef>
+    <cs:spPr>
+      <a:ln w="9525" cap="flat" cmpd="sng" algn="ctr">
+        <a:solidFill>
+          <a:schemeClr val="tx1">
+            <a:lumMod val="15000"/>
+            <a:lumOff val="85000"/>
+          </a:schemeClr>
+        </a:solidFill>
+        <a:round/>
+      </a:ln>
+    </cs:spPr>
+    <cs:defRPr sz="900" kern="1200"/>
+  </cs:categoryAxis>
+  <cs:chartArea mods="allowNoFillOverride allowNoLineOverride">
+    <cs:lnRef idx="0"/>
+    <cs:fillRef idx="0"/>
+    <cs:effectRef idx="0"/>
+    <cs:fontRef idx="minor">
+      <a:schemeClr val="tx1"/>
+    </cs:fontRef>
+    <cs:spPr>
+      <a:solidFill>
+        <a:schemeClr val="bg1"/>
+      </a:solidFill>
+      <a:ln w="9525" cap="flat" cmpd="sng" algn="ctr">
+        <a:solidFill>
+          <a:schemeClr val="tx1">
+            <a:lumMod val="15000"/>
+            <a:lumOff val="85000"/>
+          </a:schemeClr>
+        </a:solidFill>
+        <a:round/>
+      </a:ln>
+    </cs:spPr>
+    <cs:defRPr sz="1000" kern="1200"/>
+  </cs:chartArea>
+  <cs:dataLabel>
+    <cs:lnRef idx="0"/>
+    <cs:fillRef idx="0"/>
+    <cs:effectRef idx="0"/>
+    <cs:fontRef idx="minor">
+      <a:schemeClr val="tx1">
+        <a:lumMod val="75000"/>
+        <a:lumOff val="25000"/>
+      </a:schemeClr>
+    </cs:fontRef>
+    <cs:defRPr sz="900" kern="1200"/>
+  </cs:dataLabel>
+  <cs:dataLabelCallout>
+    <cs:lnRef idx="0"/>
+    <cs:fillRef idx="0"/>
+    <cs:effectRef idx="0"/>
+    <cs:fontRef idx="minor">
+      <a:schemeClr val="dk1">
+        <a:lumMod val="65000"/>
+        <a:lumOff val="35000"/>
+      </a:schemeClr>
+    </cs:fontRef>
+    <cs:spPr>
+      <a:solidFill>
+        <a:schemeClr val="lt1"/>
+      </a:solidFill>
+      <a:ln>
+        <a:solidFill>
+          <a:schemeClr val="dk1">
+            <a:lumMod val="25000"/>
+            <a:lumOff val="75000"/>
+          </a:schemeClr>
+        </a:solidFill>
+      </a:ln>
+    </cs:spPr>
+    <cs:defRPr sz="900" kern="1200"/>
+    <cs:bodyPr rot="0" spcFirstLastPara="1" vertOverflow="clip" horzOverflow="clip" vert="horz" wrap="square" lIns="36576" tIns="18288" rIns="36576" bIns="18288" anchor="ctr" anchorCtr="1">
+      <a:spAutoFit/>
+    </cs:bodyPr>
+  </cs:dataLabelCallout>
+  <cs:dataPoint>
+    <cs:lnRef idx="0"/>
+    <cs:fillRef idx="1">
+      <cs:styleClr val="auto"/>
+    </cs:fillRef>
+    <cs:effectRef idx="0"/>
+    <cs:fontRef idx="minor">
+      <a:schemeClr val="tx1"/>
+    </cs:fontRef>
+  </cs:dataPoint>
+  <cs:dataPoint3D>
+    <cs:lnRef idx="0"/>
+    <cs:fillRef idx="1">
+      <cs:styleClr val="auto"/>
+    </cs:fillRef>
+    <cs:effectRef idx="0"/>
+    <cs:fontRef idx="minor">
+      <a:schemeClr val="tx1"/>
+    </cs:fontRef>
+  </cs:dataPoint3D>
+  <cs:dataPointLine>
+    <cs:lnRef idx="0">
+      <cs:styleClr val="auto"/>
+    </cs:lnRef>
+    <cs:fillRef idx="1"/>
+    <cs:effectRef idx="0"/>
+    <cs:fontRef idx="minor">
+      <a:schemeClr val="tx1"/>
+    </cs:fontRef>
+    <cs:spPr>
+      <a:ln w="28575" cap="rnd">
+        <a:solidFill>
+          <a:schemeClr val="phClr"/>
+        </a:solidFill>
+        <a:round/>
+      </a:ln>
+    </cs:spPr>
+  </cs:dataPointLine>
+  <cs:dataPointMarker>
+    <cs:lnRef idx="0">
+      <cs:styleClr val="auto"/>
+    </cs:lnRef>
+    <cs:fillRef idx="1">
+      <cs:styleClr val="auto"/>
+    </cs:fillRef>
+    <cs:effectRef idx="0"/>
+    <cs:fontRef idx="minor">
+      <a:schemeClr val="tx1"/>
+    </cs:fontRef>
+    <cs:spPr>
+      <a:ln w="9525">
+        <a:solidFill>
+          <a:schemeClr val="phClr"/>
+        </a:solidFill>
+      </a:ln>
+    </cs:spPr>
+  </cs:dataPointMarker>
+  <cs:dataPointMarkerLayout symbol="circle" size="5"/>
+  <cs:dataPointWireframe>
+    <cs:lnRef idx="0">
+      <cs:styleClr val="auto"/>
+    </cs:lnRef>
+    <cs:fillRef idx="1"/>
+    <cs:effectRef idx="0"/>
+    <cs:fontRef idx="minor">
+      <a:schemeClr val="tx1"/>
+    </cs:fontRef>
+    <cs:spPr>
+      <a:ln w="9525" cap="rnd">
+        <a:solidFill>
+          <a:schemeClr val="phClr"/>
+        </a:solidFill>
+        <a:round/>
+      </a:ln>
+    </cs:spPr>
+  </cs:dataPointWireframe>
+  <cs:dataTable>
+    <cs:lnRef idx="0"/>
+    <cs:fillRef idx="0"/>
+    <cs:effectRef idx="0"/>
+    <cs:fontRef idx="minor">
+      <a:schemeClr val="tx1">
+        <a:lumMod val="65000"/>
+        <a:lumOff val="35000"/>
+      </a:schemeClr>
+    </cs:fontRef>
+    <cs:spPr>
+      <a:noFill/>
+      <a:ln w="9525" cap="flat" cmpd="sng" algn="ctr">
+        <a:solidFill>
+          <a:schemeClr val="tx1">
+            <a:lumMod val="15000"/>
+            <a:lumOff val="85000"/>
+          </a:schemeClr>
+        </a:solidFill>
+        <a:round/>
+      </a:ln>
+    </cs:spPr>
+    <cs:defRPr sz="900" kern="1200"/>
+  </cs:dataTable>
+  <cs:downBar>
+    <cs:lnRef idx="0"/>
+    <cs:fillRef idx="0"/>
+    <cs:effectRef idx="0"/>
+    <cs:fontRef idx="minor">
+      <a:schemeClr val="dk1"/>
+    </cs:fontRef>
+    <cs:spPr>
+      <a:solidFill>
+        <a:schemeClr val="dk1">
+          <a:lumMod val="65000"/>
+          <a:lumOff val="35000"/>
+        </a:schemeClr>
+      </a:solidFill>
+      <a:ln w="9525">
+        <a:solidFill>
+          <a:schemeClr val="tx1">
+            <a:lumMod val="65000"/>
+            <a:lumOff val="35000"/>
+          </a:schemeClr>
+        </a:solidFill>
+      </a:ln>
+    </cs:spPr>
+  </cs:downBar>
+  <cs:dropLine>
+    <cs:lnRef idx="0"/>
+    <cs:fillRef idx="0"/>
+    <cs:effectRef idx="0"/>
+    <cs:fontRef idx="minor">
+      <a:schemeClr val="tx1"/>
+    </cs:fontRef>
+    <cs:spPr>
+      <a:ln w="9525" cap="flat" cmpd="sng" algn="ctr">
+        <a:solidFill>
+          <a:schemeClr val="tx1">
+            <a:lumMod val="35000"/>
+            <a:lumOff val="65000"/>
+          </a:schemeClr>
+        </a:solidFill>
+        <a:round/>
+      </a:ln>
+    </cs:spPr>
+  </cs:dropLine>
+  <cs:errorBar>
+    <cs:lnRef idx="0"/>
+    <cs:fillRef idx="0"/>
+    <cs:effectRef idx="0"/>
+    <cs:fontRef idx="minor">
+      <a:schemeClr val="tx1"/>
+    </cs:fontRef>
+    <cs:spPr>
+      <a:ln w="9525" cap="flat" cmpd="sng" algn="ctr">
+        <a:solidFill>
+          <a:schemeClr val="tx1">
+            <a:lumMod val="65000"/>
+            <a:lumOff val="35000"/>
+          </a:schemeClr>
+        </a:solidFill>
+        <a:round/>
+      </a:ln>
+    </cs:spPr>
+  </cs:errorBar>
+  <cs:floor>
+    <cs:lnRef idx="0"/>
+    <cs:fillRef idx="0"/>
+    <cs:effectRef idx="0"/>
+    <cs:fontRef idx="minor">
+      <a:schemeClr val="tx1"/>
+    </cs:fontRef>
+    <cs:spPr>
+      <a:noFill/>
+      <a:ln>
+        <a:noFill/>
+      </a:ln>
+    </cs:spPr>
+  </cs:floor>
+  <cs:gridlineMajor>
+    <cs:lnRef idx="0"/>
+    <cs:fillRef idx="0"/>
+    <cs:effectRef idx="0"/>
+    <cs:fontRef idx="minor">
+      <a:schemeClr val="tx1"/>
+    </cs:fontRef>
+    <cs:spPr>
+      <a:ln w="9525" cap="flat" cmpd="sng" algn="ctr">
+        <a:solidFill>
+          <a:schemeClr val="tx1">
+            <a:lumMod val="15000"/>
+            <a:lumOff val="85000"/>
+          </a:schemeClr>
+        </a:solidFill>
+        <a:round/>
+      </a:ln>
+    </cs:spPr>
+  </cs:gridlineMajor>
+  <cs:gridlineMinor>
+    <cs:lnRef idx="0"/>
+    <cs:fillRef idx="0"/>
+    <cs:effectRef idx="0"/>
+    <cs:fontRef idx="minor">
+      <a:schemeClr val="tx1"/>
+    </cs:fontRef>
+    <cs:spPr>
+      <a:ln w="9525" cap="flat" cmpd="sng" algn="ctr">
+        <a:solidFill>
+          <a:schemeClr val="tx1">
+            <a:lumMod val="5000"/>
+            <a:lumOff val="95000"/>
+          </a:schemeClr>
+        </a:solidFill>
+        <a:round/>
+      </a:ln>
+    </cs:spPr>
+  </cs:gridlineMinor>
+  <cs:hiLoLine>
+    <cs:lnRef idx="0"/>
+    <cs:fillRef idx="0"/>
+    <cs:effectRef idx="0"/>
+    <cs:fontRef idx="minor">
+      <a:schemeClr val="tx1"/>
+    </cs:fontRef>
+    <cs:spPr>
+      <a:ln w="9525" cap="flat" cmpd="sng" algn="ctr">
+        <a:solidFill>
+          <a:schemeClr val="tx1">
+            <a:lumMod val="75000"/>
+            <a:lumOff val="25000"/>
+          </a:schemeClr>
+        </a:solidFill>
+        <a:round/>
+      </a:ln>
+    </cs:spPr>
+  </cs:hiLoLine>
+  <cs:leaderLine>
+    <cs:lnRef idx="0"/>
+    <cs:fillRef idx="0"/>
+    <cs:effectRef idx="0"/>
+    <cs:fontRef idx="minor">
+      <a:schemeClr val="tx1"/>
+    </cs:fontRef>
+    <cs:spPr>
+      <a:ln w="9525" cap="flat" cmpd="sng" algn="ctr">
+        <a:solidFill>
+          <a:schemeClr val="tx1">
+            <a:lumMod val="35000"/>
+            <a:lumOff val="65000"/>
+          </a:schemeClr>
+        </a:solidFill>
+        <a:round/>
+      </a:ln>
+    </cs:spPr>
+  </cs:leaderLine>
+  <cs:legend>
+    <cs:lnRef idx="0"/>
+    <cs:fillRef idx="0"/>
+    <cs:effectRef idx="0"/>
+    <cs:fontRef idx="minor">
+      <a:schemeClr val="tx1">
+        <a:lumMod val="65000"/>
+        <a:lumOff val="35000"/>
+      </a:schemeClr>
+    </cs:fontRef>
+    <cs:defRPr sz="900" kern="1200"/>
+  </cs:legend>
+  <cs:plotArea mods="allowNoFillOverride allowNoLineOverride">
+    <cs:lnRef idx="0"/>
+    <cs:fillRef idx="0"/>
+    <cs:effectRef idx="0"/>
+    <cs:fontRef idx="minor">
+      <a:schemeClr val="tx1"/>
+    </cs:fontRef>
+  </cs:plotArea>
+  <cs:plotArea3D mods="allowNoFillOverride allowNoLineOverride">
+    <cs:lnRef idx="0"/>
+    <cs:fillRef idx="0"/>
+    <cs:effectRef idx="0"/>
+    <cs:fontRef idx="minor">
+      <a:schemeClr val="tx1"/>
+    </cs:fontRef>
+  </cs:plotArea3D>
+  <cs:seriesAxis>
+    <cs:lnRef idx="0"/>
+    <cs:fillRef idx="0"/>
+    <cs:effectRef idx="0"/>
+    <cs:fontRef idx="minor">
+      <a:schemeClr val="tx1">
+        <a:lumMod val="65000"/>
+        <a:lumOff val="35000"/>
+      </a:schemeClr>
+    </cs:fontRef>
+    <cs:defRPr sz="900" kern="1200"/>
+  </cs:seriesAxis>
+  <cs:seriesLine>
+    <cs:lnRef idx="0"/>
+    <cs:fillRef idx="0"/>
+    <cs:effectRef idx="0"/>
+    <cs:fontRef idx="minor">
+      <a:schemeClr val="tx1"/>
+    </cs:fontRef>
+    <cs:spPr>
+      <a:ln w="9525" cap="flat" cmpd="sng" algn="ctr">
+        <a:solidFill>
+          <a:schemeClr val="tx1">
+            <a:lumMod val="35000"/>
+            <a:lumOff val="65000"/>
+          </a:schemeClr>
+        </a:solidFill>
+        <a:round/>
+      </a:ln>
+    </cs:spPr>
+  </cs:seriesLine>
+  <cs:title>
+    <cs:lnRef idx="0"/>
+    <cs:fillRef idx="0"/>
+    <cs:effectRef idx="0"/>
+    <cs:fontRef idx="minor">
+      <a:schemeClr val="tx1">
+        <a:lumMod val="65000"/>
+        <a:lumOff val="35000"/>
+      </a:schemeClr>
+    </cs:fontRef>
+    <cs:defRPr sz="1400" b="0" kern="1200" spc="0" baseline="0"/>
+  </cs:title>
+  <cs:trendline>
+    <cs:lnRef idx="0">
+      <cs:styleClr val="auto"/>
+    </cs:lnRef>
+    <cs:fillRef idx="0"/>
+    <cs:effectRef idx="0"/>
+    <cs:fontRef idx="minor">
+      <a:schemeClr val="tx1"/>
+    </cs:fontRef>
+    <cs:spPr>
+      <a:ln w="19050" cap="rnd">
+        <a:solidFill>
+          <a:schemeClr val="phClr"/>
+        </a:solidFill>
+        <a:prstDash val="sysDot"/>
+      </a:ln>
+    </cs:spPr>
+  </cs:trendline>
+  <cs:trendlineLabel>
+    <cs:lnRef idx="0"/>
+    <cs:fillRef idx="0"/>
+    <cs:effectRef idx="0"/>
+    <cs:fontRef idx="minor">
+      <a:schemeClr val="tx1">
+        <a:lumMod val="65000"/>
+        <a:lumOff val="35000"/>
+      </a:schemeClr>
+    </cs:fontRef>
+    <cs:defRPr sz="900" kern="1200"/>
+  </cs:trendlineLabel>
+  <cs:upBar>
+    <cs:lnRef idx="0"/>
+    <cs:fillRef idx="0"/>
+    <cs:effectRef idx="0"/>
+    <cs:fontRef idx="minor">
+      <a:schemeClr val="dk1"/>
+    </cs:fontRef>
+    <cs:spPr>
+      <a:solidFill>
+        <a:schemeClr val="lt1"/>
+      </a:solidFill>
+      <a:ln w="9525">
+        <a:solidFill>
+          <a:schemeClr val="tx1">
+            <a:lumMod val="15000"/>
+            <a:lumOff val="85000"/>
+          </a:schemeClr>
+        </a:solidFill>
+      </a:ln>
+    </cs:spPr>
+  </cs:upBar>
+  <cs:valueAxis>
+    <cs:lnRef idx="0"/>
+    <cs:fillRef idx="0"/>
+    <cs:effectRef idx="0"/>
+    <cs:fontRef idx="minor">
+      <a:schemeClr val="tx1">
+        <a:lumMod val="65000"/>
+        <a:lumOff val="35000"/>
+      </a:schemeClr>
+    </cs:fontRef>
+    <cs:defRPr sz="900" kern="1200"/>
+  </cs:valueAxis>
+  <cs:wall>
+    <cs:lnRef idx="0"/>
+    <cs:fillRef idx="0"/>
+    <cs:effectRef idx="0"/>
+    <cs:fontRef idx="minor">
+      <a:schemeClr val="tx1"/>
+    </cs:fontRef>
+    <cs:spPr>
+      <a:noFill/>
+      <a:ln>
+        <a:noFill/>
+      </a:ln>
+    </cs:spPr>
+  </cs:wall>
+</cs:chartStyle>
+</file>
+
+<file path=word/charts/style5.xml><?xml version="1.0" encoding="utf-8"?>
+<cs:chartStyle xmlns:cs="http://schemas.microsoft.com/office/drawing/2012/chartStyle" xmlns:a="http://schemas.openxmlformats.org/drawingml/2006/main" id="332">
+  <cs:axisTitle>
+    <cs:lnRef idx="0"/>
+    <cs:fillRef idx="0"/>
+    <cs:effectRef idx="0"/>
+    <cs:fontRef idx="minor">
+      <a:schemeClr val="tx1">
+        <a:lumMod val="65000"/>
+        <a:lumOff val="35000"/>
+      </a:schemeClr>
+    </cs:fontRef>
+    <cs:defRPr sz="1000" kern="1200"/>
+  </cs:axisTitle>
+  <cs:categoryAxis>
+    <cs:lnRef idx="0"/>
+    <cs:fillRef idx="0"/>
+    <cs:effectRef idx="0"/>
+    <cs:fontRef idx="minor">
+      <a:schemeClr val="tx1">
+        <a:lumMod val="65000"/>
+        <a:lumOff val="35000"/>
+      </a:schemeClr>
+    </cs:fontRef>
+    <cs:spPr>
+      <a:ln w="9525" cap="flat" cmpd="sng" algn="ctr">
+        <a:solidFill>
+          <a:schemeClr val="tx1">
+            <a:lumMod val="15000"/>
+            <a:lumOff val="85000"/>
+          </a:schemeClr>
+        </a:solidFill>
+        <a:round/>
+      </a:ln>
+    </cs:spPr>
+    <cs:defRPr sz="900" kern="1200"/>
+  </cs:categoryAxis>
+  <cs:chartArea mods="allowNoFillOverride allowNoLineOverride">
+    <cs:lnRef idx="0"/>
+    <cs:fillRef idx="0"/>
+    <cs:effectRef idx="0"/>
+    <cs:fontRef idx="minor">
+      <a:schemeClr val="tx1"/>
+    </cs:fontRef>
+    <cs:spPr>
+      <a:solidFill>
+        <a:schemeClr val="bg1"/>
+      </a:solidFill>
+      <a:ln w="9525" cap="flat" cmpd="sng" algn="ctr">
+        <a:solidFill>
+          <a:schemeClr val="tx1">
+            <a:lumMod val="15000"/>
+            <a:lumOff val="85000"/>
+          </a:schemeClr>
+        </a:solidFill>
+        <a:round/>
+      </a:ln>
+    </cs:spPr>
+    <cs:defRPr sz="1000" kern="1200"/>
+  </cs:chartArea>
+  <cs:dataLabel>
+    <cs:lnRef idx="0"/>
+    <cs:fillRef idx="0"/>
+    <cs:effectRef idx="0"/>
+    <cs:fontRef idx="minor">
+      <a:schemeClr val="tx1">
+        <a:lumMod val="75000"/>
+        <a:lumOff val="25000"/>
+      </a:schemeClr>
+    </cs:fontRef>
+    <cs:defRPr sz="900" kern="1200"/>
+  </cs:dataLabel>
+  <cs:dataLabelCallout>
+    <cs:lnRef idx="0"/>
+    <cs:fillRef idx="0"/>
+    <cs:effectRef idx="0"/>
+    <cs:fontRef idx="minor">
+      <a:schemeClr val="dk1">
+        <a:lumMod val="65000"/>
+        <a:lumOff val="35000"/>
+      </a:schemeClr>
+    </cs:fontRef>
+    <cs:spPr>
+      <a:solidFill>
+        <a:schemeClr val="lt1"/>
+      </a:solidFill>
+      <a:ln>
+        <a:solidFill>
+          <a:schemeClr val="dk1">
+            <a:lumMod val="25000"/>
+            <a:lumOff val="75000"/>
+          </a:schemeClr>
+        </a:solidFill>
+      </a:ln>
+    </cs:spPr>
+    <cs:defRPr sz="900" kern="1200"/>
+    <cs:bodyPr rot="0" spcFirstLastPara="1" vertOverflow="clip" horzOverflow="clip" vert="horz" wrap="square" lIns="36576" tIns="18288" rIns="36576" bIns="18288" anchor="ctr" anchorCtr="1">
+      <a:spAutoFit/>
+    </cs:bodyPr>
+  </cs:dataLabelCallout>
+  <cs:dataPoint>
+    <cs:lnRef idx="0"/>
+    <cs:fillRef idx="1">
+      <cs:styleClr val="auto"/>
+    </cs:fillRef>
+    <cs:effectRef idx="0"/>
+    <cs:fontRef idx="minor">
+      <a:schemeClr val="tx1"/>
+    </cs:fontRef>
+  </cs:dataPoint>
+  <cs:dataPoint3D>
+    <cs:lnRef idx="0"/>
+    <cs:fillRef idx="1">
+      <cs:styleClr val="auto"/>
+    </cs:fillRef>
+    <cs:effectRef idx="0"/>
+    <cs:fontRef idx="minor">
+      <a:schemeClr val="tx1"/>
+    </cs:fontRef>
+  </cs:dataPoint3D>
+  <cs:dataPointLine>
+    <cs:lnRef idx="0">
+      <cs:styleClr val="auto"/>
+    </cs:lnRef>
+    <cs:fillRef idx="1"/>
+    <cs:effectRef idx="0"/>
+    <cs:fontRef idx="minor">
+      <a:schemeClr val="tx1"/>
+    </cs:fontRef>
+    <cs:spPr>
+      <a:ln w="28575" cap="rnd">
+        <a:solidFill>
+          <a:schemeClr val="phClr"/>
+        </a:solidFill>
+        <a:round/>
+      </a:ln>
+    </cs:spPr>
+  </cs:dataPointLine>
+  <cs:dataPointMarker>
+    <cs:lnRef idx="0">
+      <cs:styleClr val="auto"/>
+    </cs:lnRef>
+    <cs:fillRef idx="1">
+      <cs:styleClr val="auto"/>
+    </cs:fillRef>
+    <cs:effectRef idx="0"/>
+    <cs:fontRef idx="minor">
+      <a:schemeClr val="tx1"/>
+    </cs:fontRef>
+    <cs:spPr>
+      <a:ln w="9525">
+        <a:solidFill>
+          <a:schemeClr val="phClr"/>
+        </a:solidFill>
+      </a:ln>
+    </cs:spPr>
+  </cs:dataPointMarker>
+  <cs:dataPointMarkerLayout symbol="circle" size="5"/>
+  <cs:dataPointWireframe>
+    <cs:lnRef idx="0">
+      <cs:styleClr val="auto"/>
+    </cs:lnRef>
+    <cs:fillRef idx="1"/>
+    <cs:effectRef idx="0"/>
+    <cs:fontRef idx="minor">
+      <a:schemeClr val="tx1"/>
+    </cs:fontRef>
+    <cs:spPr>
+      <a:ln w="9525" cap="rnd">
+        <a:solidFill>
+          <a:schemeClr val="phClr"/>
+        </a:solidFill>
+        <a:round/>
+      </a:ln>
+    </cs:spPr>
+  </cs:dataPointWireframe>
+  <cs:dataTable>
+    <cs:lnRef idx="0"/>
+    <cs:fillRef idx="0"/>
+    <cs:effectRef idx="0"/>
+    <cs:fontRef idx="minor">
+      <a:schemeClr val="tx1">
+        <a:lumMod val="65000"/>
+        <a:lumOff val="35000"/>
+      </a:schemeClr>
+    </cs:fontRef>
+    <cs:spPr>
+      <a:noFill/>
+      <a:ln w="9525" cap="flat" cmpd="sng" algn="ctr">
+        <a:solidFill>
+          <a:schemeClr val="tx1">
+            <a:lumMod val="15000"/>
+            <a:lumOff val="85000"/>
+          </a:schemeClr>
+        </a:solidFill>
+        <a:round/>
+      </a:ln>
+    </cs:spPr>
+    <cs:defRPr sz="900" kern="1200"/>
+  </cs:dataTable>
+  <cs:downBar>
+    <cs:lnRef idx="0"/>
+    <cs:fillRef idx="0"/>
+    <cs:effectRef idx="0"/>
+    <cs:fontRef idx="minor">
+      <a:schemeClr val="dk1"/>
+    </cs:fontRef>
+    <cs:spPr>
+      <a:solidFill>
+        <a:schemeClr val="dk1">
+          <a:lumMod val="65000"/>
+          <a:lumOff val="35000"/>
+        </a:schemeClr>
+      </a:solidFill>
+      <a:ln w="9525">
+        <a:solidFill>
+          <a:schemeClr val="tx1">
+            <a:lumMod val="65000"/>
+            <a:lumOff val="35000"/>
+          </a:schemeClr>
+        </a:solidFill>
+      </a:ln>
+    </cs:spPr>
+  </cs:downBar>
+  <cs:dropLine>
+    <cs:lnRef idx="0"/>
+    <cs:fillRef idx="0"/>
+    <cs:effectRef idx="0"/>
+    <cs:fontRef idx="minor">
+      <a:schemeClr val="tx1"/>
+    </cs:fontRef>
+    <cs:spPr>
+      <a:ln w="9525" cap="flat" cmpd="sng" algn="ctr">
+        <a:solidFill>
+          <a:schemeClr val="tx1">
+            <a:lumMod val="35000"/>
+            <a:lumOff val="65000"/>
+          </a:schemeClr>
+        </a:solidFill>
+        <a:round/>
+      </a:ln>
+    </cs:spPr>
+  </cs:dropLine>
+  <cs:errorBar>
+    <cs:lnRef idx="0"/>
+    <cs:fillRef idx="0"/>
+    <cs:effectRef idx="0"/>
+    <cs:fontRef idx="minor">
+      <a:schemeClr val="tx1"/>
+    </cs:fontRef>
+    <cs:spPr>
+      <a:ln w="9525" cap="flat" cmpd="sng" algn="ctr">
+        <a:solidFill>
+          <a:schemeClr val="tx1">
+            <a:lumMod val="65000"/>
+            <a:lumOff val="35000"/>
+          </a:schemeClr>
+        </a:solidFill>
+        <a:round/>
+      </a:ln>
+    </cs:spPr>
+  </cs:errorBar>
+  <cs:floor>
+    <cs:lnRef idx="0"/>
+    <cs:fillRef idx="0"/>
+    <cs:effectRef idx="0"/>
+    <cs:fontRef idx="minor">
+      <a:schemeClr val="tx1"/>
+    </cs:fontRef>
+    <cs:spPr>
+      <a:noFill/>
+      <a:ln>
+        <a:noFill/>
+      </a:ln>
+    </cs:spPr>
+  </cs:floor>
+  <cs:gridlineMajor>
+    <cs:lnRef idx="0"/>
+    <cs:fillRef idx="0"/>
+    <cs:effectRef idx="0"/>
+    <cs:fontRef idx="minor">
+      <a:schemeClr val="tx1"/>
+    </cs:fontRef>
+    <cs:spPr>
+      <a:ln w="9525" cap="flat" cmpd="sng" algn="ctr">
+        <a:solidFill>
+          <a:schemeClr val="tx1">
+            <a:lumMod val="15000"/>
+            <a:lumOff val="85000"/>
+          </a:schemeClr>
+        </a:solidFill>
+        <a:round/>
+      </a:ln>
+    </cs:spPr>
+  </cs:gridlineMajor>
+  <cs:gridlineMinor>
+    <cs:lnRef idx="0"/>
+    <cs:fillRef idx="0"/>
+    <cs:effectRef idx="0"/>
+    <cs:fontRef idx="minor">
+      <a:schemeClr val="tx1"/>
+    </cs:fontRef>
+    <cs:spPr>
+      <a:ln w="9525" cap="flat" cmpd="sng" algn="ctr">
+        <a:solidFill>
+          <a:schemeClr val="tx1">
+            <a:lumMod val="5000"/>
+            <a:lumOff val="95000"/>
+          </a:schemeClr>
+        </a:solidFill>
+        <a:round/>
+      </a:ln>
+    </cs:spPr>
+  </cs:gridlineMinor>
+  <cs:hiLoLine>
+    <cs:lnRef idx="0"/>
+    <cs:fillRef idx="0"/>
+    <cs:effectRef idx="0"/>
+    <cs:fontRef idx="minor">
+      <a:schemeClr val="tx1"/>
+    </cs:fontRef>
+    <cs:spPr>
+      <a:ln w="9525" cap="flat" cmpd="sng" algn="ctr">
+        <a:solidFill>
+          <a:schemeClr val="tx1">
+            <a:lumMod val="75000"/>
+            <a:lumOff val="25000"/>
+          </a:schemeClr>
+        </a:solidFill>
+        <a:round/>
+      </a:ln>
+    </cs:spPr>
+  </cs:hiLoLine>
+  <cs:leaderLine>
+    <cs:lnRef idx="0"/>
+    <cs:fillRef idx="0"/>
+    <cs:effectRef idx="0"/>
+    <cs:fontRef idx="minor">
+      <a:schemeClr val="tx1"/>
+    </cs:fontRef>
+    <cs:spPr>
+      <a:ln w="9525" cap="flat" cmpd="sng" algn="ctr">
+        <a:solidFill>
+          <a:schemeClr val="tx1">
+            <a:lumMod val="35000"/>
+            <a:lumOff val="65000"/>
+          </a:schemeClr>
+        </a:solidFill>
+        <a:round/>
+      </a:ln>
+    </cs:spPr>
+  </cs:leaderLine>
+  <cs:legend>
+    <cs:lnRef idx="0"/>
+    <cs:fillRef idx="0"/>
+    <cs:effectRef idx="0"/>
+    <cs:fontRef idx="minor">
+      <a:schemeClr val="tx1">
+        <a:lumMod val="65000"/>
+        <a:lumOff val="35000"/>
+      </a:schemeClr>
+    </cs:fontRef>
+    <cs:defRPr sz="900" kern="1200"/>
+  </cs:legend>
+  <cs:plotArea mods="allowNoFillOverride allowNoLineOverride">
+    <cs:lnRef idx="0"/>
+    <cs:fillRef idx="0"/>
+    <cs:effectRef idx="0"/>
+    <cs:fontRef idx="minor">
+      <a:schemeClr val="tx1"/>
+    </cs:fontRef>
+  </cs:plotArea>
+  <cs:plotArea3D mods="allowNoFillOverride allowNoLineOverride">
+    <cs:lnRef idx="0"/>
+    <cs:fillRef idx="0"/>
+    <cs:effectRef idx="0"/>
+    <cs:fontRef idx="minor">
+      <a:schemeClr val="tx1"/>
+    </cs:fontRef>
+  </cs:plotArea3D>
+  <cs:seriesAxis>
+    <cs:lnRef idx="0"/>
+    <cs:fillRef idx="0"/>
+    <cs:effectRef idx="0"/>
+    <cs:fontRef idx="minor">
+      <a:schemeClr val="tx1">
+        <a:lumMod val="65000"/>
+        <a:lumOff val="35000"/>
+      </a:schemeClr>
+    </cs:fontRef>
+    <cs:defRPr sz="900" kern="1200"/>
+  </cs:seriesAxis>
+  <cs:seriesLine>
+    <cs:lnRef idx="0"/>
+    <cs:fillRef idx="0"/>
+    <cs:effectRef idx="0"/>
+    <cs:fontRef idx="minor">
+      <a:schemeClr val="tx1"/>
+    </cs:fontRef>
+    <cs:spPr>
+      <a:ln w="9525" cap="flat" cmpd="sng" algn="ctr">
+        <a:solidFill>
+          <a:schemeClr val="tx1">
+            <a:lumMod val="35000"/>
+            <a:lumOff val="65000"/>
+          </a:schemeClr>
+        </a:solidFill>
+        <a:round/>
+      </a:ln>
+    </cs:spPr>
+  </cs:seriesLine>
+  <cs:title>
+    <cs:lnRef idx="0"/>
+    <cs:fillRef idx="0"/>
+    <cs:effectRef idx="0"/>
+    <cs:fontRef idx="minor">
+      <a:schemeClr val="tx1">
+        <a:lumMod val="65000"/>
+        <a:lumOff val="35000"/>
+      </a:schemeClr>
+    </cs:fontRef>
+    <cs:defRPr sz="1400" b="0" kern="1200" spc="0" baseline="0"/>
+  </cs:title>
+  <cs:trendline>
+    <cs:lnRef idx="0">
+      <cs:styleClr val="auto"/>
+    </cs:lnRef>
+    <cs:fillRef idx="0"/>
+    <cs:effectRef idx="0"/>
+    <cs:fontRef idx="minor">
+      <a:schemeClr val="tx1"/>
+    </cs:fontRef>
+    <cs:spPr>
+      <a:ln w="19050" cap="rnd">
+        <a:solidFill>
+          <a:schemeClr val="phClr"/>
+        </a:solidFill>
+        <a:prstDash val="sysDot"/>
+      </a:ln>
+    </cs:spPr>
+  </cs:trendline>
+  <cs:trendlineLabel>
+    <cs:lnRef idx="0"/>
+    <cs:fillRef idx="0"/>
+    <cs:effectRef idx="0"/>
+    <cs:fontRef idx="minor">
+      <a:schemeClr val="tx1">
+        <a:lumMod val="65000"/>
+        <a:lumOff val="35000"/>
+      </a:schemeClr>
+    </cs:fontRef>
+    <cs:defRPr sz="900" kern="1200"/>
+  </cs:trendlineLabel>
+  <cs:upBar>
+    <cs:lnRef idx="0"/>
+    <cs:fillRef idx="0"/>
+    <cs:effectRef idx="0"/>
+    <cs:fontRef idx="minor">
+      <a:schemeClr val="dk1"/>
+    </cs:fontRef>
+    <cs:spPr>
+      <a:solidFill>
+        <a:schemeClr val="lt1"/>
+      </a:solidFill>
+      <a:ln w="9525">
+        <a:solidFill>
+          <a:schemeClr val="tx1">
+            <a:lumMod val="15000"/>
+            <a:lumOff val="85000"/>
+          </a:schemeClr>
+        </a:solidFill>
+      </a:ln>
+    </cs:spPr>
+  </cs:upBar>
+  <cs:valueAxis>
+    <cs:lnRef idx="0"/>
+    <cs:fillRef idx="0"/>
+    <cs:effectRef idx="0"/>
+    <cs:fontRef idx="minor">
+      <a:schemeClr val="tx1">
+        <a:lumMod val="65000"/>
+        <a:lumOff val="35000"/>
+      </a:schemeClr>
+    </cs:fontRef>
+    <cs:defRPr sz="900" kern="1200"/>
+  </cs:valueAxis>
+  <cs:wall>
+    <cs:lnRef idx="0"/>
+    <cs:fillRef idx="0"/>
+    <cs:effectRef idx="0"/>
+    <cs:fontRef idx="minor">
+      <a:schemeClr val="tx1"/>
+    </cs:fontRef>
+    <cs:spPr>
+      <a:noFill/>
+      <a:ln>
+        <a:noFill/>
+      </a:ln>
+    </cs:spPr>
+  </cs:wall>
+</cs:chartStyle>
+</file>
+
+<file path=word/charts/style6.xml><?xml version="1.0" encoding="utf-8"?>
+<cs:chartStyle xmlns:cs="http://schemas.microsoft.com/office/drawing/2012/chartStyle" xmlns:a="http://schemas.openxmlformats.org/drawingml/2006/main" id="332">
   <cs:axisTitle>
     <cs:lnRef idx="0"/>
     <cs:fillRef idx="0"/>

</xml_diff>

<commit_message>
Started implementing decorator pattern
</commit_message>
<xml_diff>
--- a/Labo02_Rapport_Akesson.docx
+++ b/Labo02_Rapport_Akesson.docx
@@ -2,12 +2,860 @@
 <file path=word/document.xml><?xml version="1.0" encoding="utf-8"?>
 <w:document xmlns:wpc="http://schemas.microsoft.com/office/word/2010/wordprocessingCanvas" xmlns:cx="http://schemas.microsoft.com/office/drawing/2014/chartex" xmlns:cx1="http://schemas.microsoft.com/office/drawing/2015/9/8/chartex" xmlns:cx2="http://schemas.microsoft.com/office/drawing/2015/10/21/chartex" xmlns:mc="http://schemas.openxmlformats.org/markup-compatibility/2006" xmlns:o="urn:schemas-microsoft-com:office:office" xmlns:r="http://schemas.openxmlformats.org/officeDocument/2006/relationships" xmlns:m="http://schemas.openxmlformats.org/officeDocument/2006/math" xmlns:v="urn:schemas-microsoft-com:vml" xmlns:wp14="http://schemas.microsoft.com/office/word/2010/wordprocessingDrawing" xmlns:wp="http://schemas.openxmlformats.org/drawingml/2006/wordprocessingDrawing" xmlns:w10="urn:schemas-microsoft-com:office:word" xmlns:w="http://schemas.openxmlformats.org/wordprocessingml/2006/main" xmlns:w14="http://schemas.microsoft.com/office/word/2010/wordml" xmlns:w15="http://schemas.microsoft.com/office/word/2012/wordml" xmlns:w16se="http://schemas.microsoft.com/office/word/2015/wordml/symex" xmlns:wpg="http://schemas.microsoft.com/office/word/2010/wordprocessingGroup" xmlns:wpi="http://schemas.microsoft.com/office/word/2010/wordprocessingInk" xmlns:wne="http://schemas.microsoft.com/office/word/2006/wordml" xmlns:wps="http://schemas.microsoft.com/office/word/2010/wordprocessingShape" mc:Ignorable="w14 w15 w16se wp14">
   <w:body>
+    <w:tbl>
+      <w:tblPr>
+        <w:tblStyle w:val="TableGrid"/>
+        <w:tblpPr w:leftFromText="141" w:rightFromText="141" w:vertAnchor="text" w:horzAnchor="page" w:tblpX="7741" w:tblpY="465"/>
+        <w:tblW w:w="8500" w:type="dxa"/>
+        <w:tblLook w:val="04A0" w:firstRow="1" w:lastRow="0" w:firstColumn="1" w:lastColumn="0" w:noHBand="0" w:noVBand="1"/>
+      </w:tblPr>
+      <w:tblGrid>
+        <w:gridCol w:w="995"/>
+        <w:gridCol w:w="1238"/>
+        <w:gridCol w:w="1521"/>
+        <w:gridCol w:w="425"/>
+        <w:gridCol w:w="1137"/>
+        <w:gridCol w:w="3184"/>
+      </w:tblGrid>
+      <w:tr>
+        <w:tc>
+          <w:tcPr>
+            <w:tcW w:w="995" w:type="dxa"/>
+          </w:tcPr>
+          <w:p>
+            <w:pPr>
+              <w:jc w:val="center"/>
+              <w:rPr>
+                <w:rFonts w:ascii="Helvetica" w:hAnsi="Helvetica" w:cs="Helvetica"/>
+                <w:lang w:val="fr-CH"/>
+              </w:rPr>
+            </w:pPr>
+          </w:p>
+        </w:tc>
+        <w:tc>
+          <w:tcPr>
+            <w:tcW w:w="2828" w:type="dxa"/>
+            <w:gridSpan w:val="2"/>
+          </w:tcPr>
+          <w:p>
+            <w:pPr>
+              <w:jc w:val="center"/>
+              <w:rPr>
+                <w:rFonts w:ascii="Helvetica" w:hAnsi="Helvetica" w:cs="Helvetica"/>
+                <w:lang w:val="fr-CH"/>
+              </w:rPr>
+            </w:pPr>
+            <w:proofErr w:type="spellStart"/>
+            <w:r>
+              <w:rPr>
+                <w:rFonts w:ascii="Helvetica" w:hAnsi="Helvetica" w:cs="Helvetica"/>
+                <w:lang w:val="fr-CH"/>
+              </w:rPr>
+              <w:t>With</w:t>
+            </w:r>
+            <w:proofErr w:type="spellEnd"/>
+            <w:r>
+              <w:rPr>
+                <w:rFonts w:ascii="Helvetica" w:hAnsi="Helvetica" w:cs="Helvetica"/>
+                <w:lang w:val="fr-CH"/>
+              </w:rPr>
+              <w:t xml:space="preserve"> </w:t>
+            </w:r>
+            <w:proofErr w:type="spellStart"/>
+            <w:r>
+              <w:rPr>
+                <w:rFonts w:ascii="Helvetica" w:hAnsi="Helvetica" w:cs="Helvetica"/>
+                <w:lang w:val="fr-CH"/>
+              </w:rPr>
+              <w:t>Buffered</w:t>
+            </w:r>
+            <w:proofErr w:type="spellEnd"/>
+            <w:r>
+              <w:rPr>
+                <w:rFonts w:ascii="Helvetica" w:hAnsi="Helvetica" w:cs="Helvetica"/>
+                <w:lang w:val="fr-CH"/>
+              </w:rPr>
+              <w:t xml:space="preserve"> Stream</w:t>
+            </w:r>
+          </w:p>
+        </w:tc>
+        <w:tc>
+          <w:tcPr>
+            <w:tcW w:w="4677" w:type="dxa"/>
+            <w:gridSpan w:val="3"/>
+          </w:tcPr>
+          <w:p>
+            <w:pPr>
+              <w:jc w:val="center"/>
+              <w:rPr>
+                <w:rFonts w:ascii="Helvetica" w:hAnsi="Helvetica" w:cs="Helvetica"/>
+                <w:lang w:val="fr-CH"/>
+              </w:rPr>
+            </w:pPr>
+            <w:proofErr w:type="spellStart"/>
+            <w:r>
+              <w:rPr>
+                <w:rFonts w:ascii="Helvetica" w:hAnsi="Helvetica" w:cs="Helvetica"/>
+                <w:lang w:val="fr-CH"/>
+              </w:rPr>
+              <w:t>Without</w:t>
+            </w:r>
+            <w:proofErr w:type="spellEnd"/>
+            <w:r>
+              <w:rPr>
+                <w:rFonts w:ascii="Helvetica" w:hAnsi="Helvetica" w:cs="Helvetica"/>
+                <w:lang w:val="fr-CH"/>
+              </w:rPr>
+              <w:t xml:space="preserve"> </w:t>
+            </w:r>
+            <w:proofErr w:type="spellStart"/>
+            <w:r>
+              <w:rPr>
+                <w:rFonts w:ascii="Helvetica" w:hAnsi="Helvetica" w:cs="Helvetica"/>
+                <w:lang w:val="fr-CH"/>
+              </w:rPr>
+              <w:t>Buffered</w:t>
+            </w:r>
+            <w:proofErr w:type="spellEnd"/>
+            <w:r>
+              <w:rPr>
+                <w:rFonts w:ascii="Helvetica" w:hAnsi="Helvetica" w:cs="Helvetica"/>
+                <w:lang w:val="fr-CH"/>
+              </w:rPr>
+              <w:t xml:space="preserve"> Stream</w:t>
+            </w:r>
+          </w:p>
+        </w:tc>
+      </w:tr>
+      <w:tr>
+        <w:tc>
+          <w:tcPr>
+            <w:tcW w:w="995" w:type="dxa"/>
+          </w:tcPr>
+          <w:p>
+            <w:pPr>
+              <w:jc w:val="center"/>
+              <w:rPr>
+                <w:rFonts w:ascii="Helvetica" w:hAnsi="Helvetica" w:cs="Helvetica"/>
+                <w:lang w:val="fr-CH"/>
+              </w:rPr>
+            </w:pPr>
+            <w:r>
+              <w:rPr>
+                <w:rFonts w:ascii="Helvetica" w:hAnsi="Helvetica" w:cs="Helvetica"/>
+                <w:lang w:val="fr-CH"/>
+              </w:rPr>
+              <w:t>Block size (B)</w:t>
+            </w:r>
+          </w:p>
+        </w:tc>
+        <w:tc>
+          <w:tcPr>
+            <w:tcW w:w="1238" w:type="dxa"/>
+          </w:tcPr>
+          <w:p>
+            <w:pPr>
+              <w:jc w:val="center"/>
+              <w:rPr>
+                <w:rFonts w:ascii="Helvetica" w:hAnsi="Helvetica" w:cs="Helvetica"/>
+                <w:lang w:val="fr-CH"/>
+              </w:rPr>
+            </w:pPr>
+            <w:r>
+              <w:rPr>
+                <w:rFonts w:ascii="Helvetica" w:hAnsi="Helvetica" w:cs="Helvetica"/>
+                <w:lang w:val="fr-CH"/>
+              </w:rPr>
+              <w:t>Reading</w:t>
+            </w:r>
+          </w:p>
+        </w:tc>
+        <w:tc>
+          <w:tcPr>
+            <w:tcW w:w="1590" w:type="dxa"/>
+          </w:tcPr>
+          <w:p>
+            <w:pPr>
+              <w:jc w:val="center"/>
+              <w:rPr>
+                <w:rFonts w:ascii="Helvetica" w:hAnsi="Helvetica" w:cs="Helvetica"/>
+                <w:lang w:val="fr-CH"/>
+              </w:rPr>
+            </w:pPr>
+            <w:proofErr w:type="spellStart"/>
+            <w:r>
+              <w:rPr>
+                <w:rFonts w:ascii="Helvetica" w:hAnsi="Helvetica" w:cs="Helvetica"/>
+                <w:lang w:val="fr-CH"/>
+              </w:rPr>
+              <w:t>Writing</w:t>
+            </w:r>
+            <w:proofErr w:type="spellEnd"/>
+          </w:p>
+        </w:tc>
+        <w:tc>
+          <w:tcPr>
+            <w:tcW w:w="1374" w:type="dxa"/>
+            <w:gridSpan w:val="2"/>
+          </w:tcPr>
+          <w:p>
+            <w:pPr>
+              <w:jc w:val="center"/>
+              <w:rPr>
+                <w:rFonts w:ascii="Helvetica" w:hAnsi="Helvetica" w:cs="Helvetica"/>
+                <w:lang w:val="fr-CH"/>
+              </w:rPr>
+            </w:pPr>
+            <w:r>
+              <w:rPr>
+                <w:rFonts w:ascii="Helvetica" w:hAnsi="Helvetica" w:cs="Helvetica"/>
+                <w:lang w:val="fr-CH"/>
+              </w:rPr>
+              <w:t>Reading</w:t>
+            </w:r>
+          </w:p>
+        </w:tc>
+        <w:tc>
+          <w:tcPr>
+            <w:tcW w:w="3303" w:type="dxa"/>
+          </w:tcPr>
+          <w:p>
+            <w:pPr>
+              <w:jc w:val="center"/>
+              <w:rPr>
+                <w:rFonts w:ascii="Helvetica" w:hAnsi="Helvetica" w:cs="Helvetica"/>
+                <w:lang w:val="fr-CH"/>
+              </w:rPr>
+            </w:pPr>
+            <w:proofErr w:type="spellStart"/>
+            <w:r>
+              <w:rPr>
+                <w:rFonts w:ascii="Helvetica" w:hAnsi="Helvetica" w:cs="Helvetica"/>
+                <w:lang w:val="fr-CH"/>
+              </w:rPr>
+              <w:t>Writing</w:t>
+            </w:r>
+            <w:proofErr w:type="spellEnd"/>
+          </w:p>
+        </w:tc>
+      </w:tr>
+      <w:tr>
+        <w:tc>
+          <w:tcPr>
+            <w:tcW w:w="995" w:type="dxa"/>
+          </w:tcPr>
+          <w:p>
+            <w:pPr>
+              <w:jc w:val="center"/>
+              <w:rPr>
+                <w:rFonts w:ascii="Helvetica" w:hAnsi="Helvetica" w:cs="Helvetica"/>
+                <w:lang w:val="fr-CH"/>
+              </w:rPr>
+            </w:pPr>
+            <w:r>
+              <w:rPr>
+                <w:rFonts w:ascii="Helvetica" w:hAnsi="Helvetica" w:cs="Helvetica"/>
+                <w:lang w:val="fr-CH"/>
+              </w:rPr>
+              <w:t>500</w:t>
+            </w:r>
+          </w:p>
+        </w:tc>
+        <w:tc>
+          <w:tcPr>
+            <w:tcW w:w="1238" w:type="dxa"/>
+          </w:tcPr>
+          <w:p>
+            <w:pPr>
+              <w:jc w:val="center"/>
+              <w:rPr>
+                <w:rFonts w:ascii="Helvetica" w:hAnsi="Helvetica" w:cs="Helvetica"/>
+                <w:lang w:val="fr-CH"/>
+              </w:rPr>
+            </w:pPr>
+            <w:r>
+              <w:rPr>
+                <w:rFonts w:ascii="Helvetica" w:hAnsi="Helvetica" w:cs="Helvetica"/>
+                <w:lang w:val="fr-CH"/>
+              </w:rPr>
+              <w:t>17</w:t>
+            </w:r>
+          </w:p>
+        </w:tc>
+        <w:tc>
+          <w:tcPr>
+            <w:tcW w:w="1590" w:type="dxa"/>
+          </w:tcPr>
+          <w:p>
+            <w:pPr>
+              <w:jc w:val="center"/>
+              <w:rPr>
+                <w:rFonts w:ascii="Helvetica" w:hAnsi="Helvetica" w:cs="Helvetica"/>
+                <w:lang w:val="fr-CH"/>
+              </w:rPr>
+            </w:pPr>
+            <w:r>
+              <w:rPr>
+                <w:rFonts w:ascii="Helvetica" w:hAnsi="Helvetica" w:cs="Helvetica"/>
+                <w:lang w:val="fr-CH"/>
+              </w:rPr>
+              <w:t>18</w:t>
+            </w:r>
+          </w:p>
+        </w:tc>
+        <w:tc>
+          <w:tcPr>
+            <w:tcW w:w="1374" w:type="dxa"/>
+            <w:gridSpan w:val="2"/>
+          </w:tcPr>
+          <w:p>
+            <w:pPr>
+              <w:jc w:val="center"/>
+              <w:rPr>
+                <w:rFonts w:ascii="Helvetica" w:hAnsi="Helvetica" w:cs="Helvetica"/>
+                <w:lang w:val="fr-CH"/>
+              </w:rPr>
+            </w:pPr>
+            <w:r>
+              <w:rPr>
+                <w:rFonts w:ascii="Helvetica" w:hAnsi="Helvetica" w:cs="Helvetica"/>
+                <w:lang w:val="fr-CH"/>
+              </w:rPr>
+              <w:t>28</w:t>
+            </w:r>
+          </w:p>
+        </w:tc>
+        <w:tc>
+          <w:tcPr>
+            <w:tcW w:w="3303" w:type="dxa"/>
+          </w:tcPr>
+          <w:p>
+            <w:pPr>
+              <w:jc w:val="center"/>
+              <w:rPr>
+                <w:rFonts w:ascii="Helvetica" w:hAnsi="Helvetica" w:cs="Helvetica"/>
+                <w:lang w:val="fr-CH"/>
+              </w:rPr>
+            </w:pPr>
+            <w:r>
+              <w:rPr>
+                <w:rFonts w:ascii="Helvetica" w:hAnsi="Helvetica" w:cs="Helvetica"/>
+                <w:lang w:val="fr-CH"/>
+              </w:rPr>
+              <w:t>64</w:t>
+            </w:r>
+          </w:p>
+        </w:tc>
+      </w:tr>
+      <w:tr>
+        <w:tc>
+          <w:tcPr>
+            <w:tcW w:w="995" w:type="dxa"/>
+          </w:tcPr>
+          <w:p>
+            <w:pPr>
+              <w:jc w:val="center"/>
+              <w:rPr>
+                <w:rFonts w:ascii="Helvetica" w:hAnsi="Helvetica" w:cs="Helvetica"/>
+                <w:lang w:val="fr-CH"/>
+              </w:rPr>
+            </w:pPr>
+            <w:r>
+              <w:rPr>
+                <w:rFonts w:ascii="Helvetica" w:hAnsi="Helvetica" w:cs="Helvetica"/>
+                <w:lang w:val="fr-CH"/>
+              </w:rPr>
+              <w:t>50</w:t>
+            </w:r>
+          </w:p>
+        </w:tc>
+        <w:tc>
+          <w:tcPr>
+            <w:tcW w:w="1238" w:type="dxa"/>
+          </w:tcPr>
+          <w:p>
+            <w:pPr>
+              <w:jc w:val="center"/>
+              <w:rPr>
+                <w:rFonts w:ascii="Helvetica" w:hAnsi="Helvetica" w:cs="Helvetica"/>
+                <w:lang w:val="fr-CH"/>
+              </w:rPr>
+            </w:pPr>
+            <w:r>
+              <w:rPr>
+                <w:rFonts w:ascii="Helvetica" w:hAnsi="Helvetica" w:cs="Helvetica"/>
+                <w:lang w:val="fr-CH"/>
+              </w:rPr>
+              <w:t>16</w:t>
+            </w:r>
+          </w:p>
+        </w:tc>
+        <w:tc>
+          <w:tcPr>
+            <w:tcW w:w="1590" w:type="dxa"/>
+          </w:tcPr>
+          <w:p>
+            <w:pPr>
+              <w:jc w:val="center"/>
+              <w:rPr>
+                <w:rFonts w:ascii="Helvetica" w:hAnsi="Helvetica" w:cs="Helvetica"/>
+                <w:lang w:val="fr-CH"/>
+              </w:rPr>
+            </w:pPr>
+            <w:r>
+              <w:rPr>
+                <w:rFonts w:ascii="Helvetica" w:hAnsi="Helvetica" w:cs="Helvetica"/>
+                <w:lang w:val="fr-CH"/>
+              </w:rPr>
+              <w:t>15</w:t>
+            </w:r>
+          </w:p>
+        </w:tc>
+        <w:tc>
+          <w:tcPr>
+            <w:tcW w:w="1374" w:type="dxa"/>
+            <w:gridSpan w:val="2"/>
+          </w:tcPr>
+          <w:p>
+            <w:pPr>
+              <w:jc w:val="center"/>
+              <w:rPr>
+                <w:rFonts w:ascii="Helvetica" w:hAnsi="Helvetica" w:cs="Helvetica"/>
+                <w:lang w:val="fr-CH"/>
+              </w:rPr>
+            </w:pPr>
+            <w:r>
+              <w:rPr>
+                <w:rFonts w:ascii="Helvetica" w:hAnsi="Helvetica" w:cs="Helvetica"/>
+                <w:lang w:val="fr-CH"/>
+              </w:rPr>
+              <w:t>259</w:t>
+            </w:r>
+          </w:p>
+        </w:tc>
+        <w:tc>
+          <w:tcPr>
+            <w:tcW w:w="3303" w:type="dxa"/>
+          </w:tcPr>
+          <w:p>
+            <w:pPr>
+              <w:jc w:val="center"/>
+              <w:rPr>
+                <w:rFonts w:ascii="Helvetica" w:hAnsi="Helvetica" w:cs="Helvetica"/>
+                <w:lang w:val="fr-CH"/>
+              </w:rPr>
+            </w:pPr>
+            <w:r>
+              <w:rPr>
+                <w:rFonts w:ascii="Helvetica" w:hAnsi="Helvetica" w:cs="Helvetica"/>
+                <w:lang w:val="fr-CH"/>
+              </w:rPr>
+              <w:t>423</w:t>
+            </w:r>
+          </w:p>
+        </w:tc>
+      </w:tr>
+      <w:tr>
+        <w:tc>
+          <w:tcPr>
+            <w:tcW w:w="995" w:type="dxa"/>
+          </w:tcPr>
+          <w:p>
+            <w:pPr>
+              <w:jc w:val="center"/>
+              <w:rPr>
+                <w:rFonts w:ascii="Helvetica" w:hAnsi="Helvetica" w:cs="Helvetica"/>
+                <w:lang w:val="fr-CH"/>
+              </w:rPr>
+            </w:pPr>
+            <w:r>
+              <w:rPr>
+                <w:rFonts w:ascii="Helvetica" w:hAnsi="Helvetica" w:cs="Helvetica"/>
+                <w:lang w:val="fr-CH"/>
+              </w:rPr>
+              <w:t>5</w:t>
+            </w:r>
+          </w:p>
+        </w:tc>
+        <w:tc>
+          <w:tcPr>
+            <w:tcW w:w="1238" w:type="dxa"/>
+          </w:tcPr>
+          <w:p>
+            <w:pPr>
+              <w:jc w:val="center"/>
+              <w:rPr>
+                <w:rFonts w:ascii="Helvetica" w:hAnsi="Helvetica" w:cs="Helvetica"/>
+                <w:lang w:val="fr-CH"/>
+              </w:rPr>
+            </w:pPr>
+            <w:r>
+              <w:rPr>
+                <w:rFonts w:ascii="Helvetica" w:hAnsi="Helvetica" w:cs="Helvetica"/>
+                <w:lang w:val="fr-CH"/>
+              </w:rPr>
+              <w:t>32</w:t>
+            </w:r>
+          </w:p>
+        </w:tc>
+        <w:tc>
+          <w:tcPr>
+            <w:tcW w:w="1590" w:type="dxa"/>
+          </w:tcPr>
+          <w:p>
+            <w:pPr>
+              <w:jc w:val="center"/>
+              <w:rPr>
+                <w:rFonts w:ascii="Helvetica" w:hAnsi="Helvetica" w:cs="Helvetica"/>
+                <w:lang w:val="fr-CH"/>
+              </w:rPr>
+            </w:pPr>
+            <w:r>
+              <w:rPr>
+                <w:rFonts w:ascii="Helvetica" w:hAnsi="Helvetica" w:cs="Helvetica"/>
+                <w:lang w:val="fr-CH"/>
+              </w:rPr>
+              <w:t>77</w:t>
+            </w:r>
+          </w:p>
+        </w:tc>
+        <w:tc>
+          <w:tcPr>
+            <w:tcW w:w="1374" w:type="dxa"/>
+            <w:gridSpan w:val="2"/>
+          </w:tcPr>
+          <w:p>
+            <w:pPr>
+              <w:jc w:val="center"/>
+              <w:rPr>
+                <w:rFonts w:ascii="Helvetica" w:hAnsi="Helvetica" w:cs="Helvetica"/>
+                <w:lang w:val="fr-CH"/>
+              </w:rPr>
+            </w:pPr>
+            <w:r>
+              <w:rPr>
+                <w:rFonts w:ascii="Helvetica" w:hAnsi="Helvetica" w:cs="Helvetica"/>
+                <w:lang w:val="fr-CH"/>
+              </w:rPr>
+              <w:t>2505</w:t>
+            </w:r>
+          </w:p>
+        </w:tc>
+        <w:tc>
+          <w:tcPr>
+            <w:tcW w:w="3303" w:type="dxa"/>
+          </w:tcPr>
+          <w:p>
+            <w:pPr>
+              <w:jc w:val="center"/>
+              <w:rPr>
+                <w:rFonts w:ascii="Helvetica" w:hAnsi="Helvetica" w:cs="Helvetica"/>
+                <w:lang w:val="fr-CH"/>
+              </w:rPr>
+            </w:pPr>
+            <w:r>
+              <w:rPr>
+                <w:rFonts w:ascii="Helvetica" w:hAnsi="Helvetica" w:cs="Helvetica"/>
+                <w:lang w:val="fr-CH"/>
+              </w:rPr>
+              <w:t>3277</w:t>
+            </w:r>
+          </w:p>
+        </w:tc>
+      </w:tr>
+      <w:tr>
+        <w:tc>
+          <w:tcPr>
+            <w:tcW w:w="995" w:type="dxa"/>
+          </w:tcPr>
+          <w:p>
+            <w:pPr>
+              <w:jc w:val="center"/>
+              <w:rPr>
+                <w:rFonts w:ascii="Helvetica" w:hAnsi="Helvetica" w:cs="Helvetica"/>
+                <w:lang w:val="fr-CH"/>
+              </w:rPr>
+            </w:pPr>
+            <w:r>
+              <w:rPr>
+                <w:rFonts w:ascii="Helvetica" w:hAnsi="Helvetica" w:cs="Helvetica"/>
+                <w:lang w:val="fr-CH"/>
+              </w:rPr>
+              <w:t>0</w:t>
+            </w:r>
+          </w:p>
+        </w:tc>
+        <w:tc>
+          <w:tcPr>
+            <w:tcW w:w="1238" w:type="dxa"/>
+          </w:tcPr>
+          <w:p>
+            <w:pPr>
+              <w:jc w:val="center"/>
+              <w:rPr>
+                <w:rFonts w:ascii="Helvetica" w:hAnsi="Helvetica" w:cs="Helvetica"/>
+                <w:lang w:val="fr-CH"/>
+              </w:rPr>
+            </w:pPr>
+            <w:r>
+              <w:rPr>
+                <w:rFonts w:ascii="Helvetica" w:hAnsi="Helvetica" w:cs="Helvetica"/>
+                <w:lang w:val="fr-CH"/>
+              </w:rPr>
+              <w:t>61</w:t>
+            </w:r>
+          </w:p>
+        </w:tc>
+        <w:tc>
+          <w:tcPr>
+            <w:tcW w:w="1590" w:type="dxa"/>
+          </w:tcPr>
+          <w:p>
+            <w:pPr>
+              <w:jc w:val="center"/>
+              <w:rPr>
+                <w:rFonts w:ascii="Helvetica" w:hAnsi="Helvetica" w:cs="Helvetica"/>
+                <w:lang w:val="fr-CH"/>
+              </w:rPr>
+            </w:pPr>
+            <w:r>
+              <w:rPr>
+                <w:rFonts w:ascii="Helvetica" w:hAnsi="Helvetica" w:cs="Helvetica"/>
+                <w:lang w:val="fr-CH"/>
+              </w:rPr>
+              <w:t>187</w:t>
+            </w:r>
+          </w:p>
+        </w:tc>
+        <w:tc>
+          <w:tcPr>
+            <w:tcW w:w="1374" w:type="dxa"/>
+            <w:gridSpan w:val="2"/>
+          </w:tcPr>
+          <w:p>
+            <w:pPr>
+              <w:jc w:val="center"/>
+              <w:rPr>
+                <w:rFonts w:ascii="Helvetica" w:hAnsi="Helvetica" w:cs="Helvetica"/>
+                <w:lang w:val="fr-CH"/>
+              </w:rPr>
+            </w:pPr>
+            <w:r>
+              <w:rPr>
+                <w:rFonts w:ascii="Helvetica" w:hAnsi="Helvetica" w:cs="Helvetica"/>
+                <w:lang w:val="fr-CH"/>
+              </w:rPr>
+              <w:t>11982</w:t>
+            </w:r>
+          </w:p>
+        </w:tc>
+        <w:tc>
+          <w:tcPr>
+            <w:tcW w:w="3303" w:type="dxa"/>
+          </w:tcPr>
+          <w:p>
+            <w:pPr>
+              <w:jc w:val="center"/>
+              <w:rPr>
+                <w:rFonts w:ascii="Helvetica" w:hAnsi="Helvetica" w:cs="Helvetica"/>
+                <w:lang w:val="fr-CH"/>
+              </w:rPr>
+            </w:pPr>
+            <w:r>
+              <w:rPr>
+                <w:rFonts w:ascii="Helvetica" w:hAnsi="Helvetica" w:cs="Helvetica"/>
+                <w:lang w:val="fr-CH"/>
+              </w:rPr>
+              <w:t>14977</w:t>
+            </w:r>
+          </w:p>
+        </w:tc>
+      </w:tr>
+      <w:tr>
+        <w:trPr>
+          <w:trHeight w:val="3545"/>
+        </w:trPr>
+        <w:tc>
+          <w:tcPr>
+            <w:tcW w:w="4248" w:type="dxa"/>
+            <w:gridSpan w:val="4"/>
+          </w:tcPr>
+          <w:p>
+            <w:pPr>
+              <w:rPr>
+                <w:rFonts w:ascii="Helvetica" w:hAnsi="Helvetica" w:cs="Helvetica"/>
+                <w:lang w:val="fr-CH"/>
+              </w:rPr>
+            </w:pPr>
+          </w:p>
+          <w:p>
+            <w:pPr>
+              <w:rPr>
+                <w:rFonts w:ascii="Helvetica" w:hAnsi="Helvetica" w:cs="Helvetica"/>
+                <w:lang w:val="fr-CH"/>
+              </w:rPr>
+            </w:pPr>
+            <w:r>
+              <w:rPr>
+                <w:rFonts w:ascii="Helvetica" w:hAnsi="Helvetica" w:cs="Helvetica"/>
+                <w:noProof/>
+                <w:lang w:val="fr-CH" w:eastAsia="fr-CH"/>
+              </w:rPr>
+              <w:drawing>
+                <wp:inline distT="0" distB="0" distL="0" distR="0" wp14:anchorId="398748FD" wp14:editId="1607E7A2">
+                  <wp:extent cx="2495550" cy="2038350"/>
+                  <wp:effectExtent l="0" t="0" r="0" b="0"/>
+                  <wp:docPr id="6" name="Chart 6"/>
+                  <wp:cNvGraphicFramePr/>
+                  <a:graphic xmlns:a="http://schemas.openxmlformats.org/drawingml/2006/main">
+                    <a:graphicData uri="http://schemas.openxmlformats.org/drawingml/2006/chart">
+                      <c:chart xmlns:c="http://schemas.openxmlformats.org/drawingml/2006/chart" xmlns:r="http://schemas.openxmlformats.org/officeDocument/2006/relationships" r:id="rId7"/>
+                    </a:graphicData>
+                  </a:graphic>
+                </wp:inline>
+              </w:drawing>
+            </w:r>
+          </w:p>
+        </w:tc>
+        <w:tc>
+          <w:tcPr>
+            <w:tcW w:w="4252" w:type="dxa"/>
+            <w:gridSpan w:val="2"/>
+          </w:tcPr>
+          <w:p>
+            <w:pPr>
+              <w:rPr>
+                <w:rFonts w:ascii="Helvetica" w:hAnsi="Helvetica" w:cs="Helvetica"/>
+                <w:lang w:val="fr-CH"/>
+              </w:rPr>
+            </w:pPr>
+          </w:p>
+          <w:p>
+            <w:pPr>
+              <w:rPr>
+                <w:rFonts w:ascii="Helvetica" w:hAnsi="Helvetica" w:cs="Helvetica"/>
+                <w:lang w:val="fr-CH"/>
+              </w:rPr>
+            </w:pPr>
+            <w:r>
+              <w:rPr>
+                <w:rFonts w:ascii="Helvetica" w:hAnsi="Helvetica" w:cs="Helvetica"/>
+                <w:noProof/>
+                <w:lang w:val="fr-CH" w:eastAsia="fr-CH"/>
+              </w:rPr>
+              <w:drawing>
+                <wp:inline distT="0" distB="0" distL="0" distR="0" wp14:anchorId="484DDD89" wp14:editId="6E38A6A3">
+                  <wp:extent cx="2562225" cy="2038350"/>
+                  <wp:effectExtent l="0" t="0" r="9525" b="0"/>
+                  <wp:docPr id="7" name="Chart 7"/>
+                  <wp:cNvGraphicFramePr/>
+                  <a:graphic xmlns:a="http://schemas.openxmlformats.org/drawingml/2006/main">
+                    <a:graphicData uri="http://schemas.openxmlformats.org/drawingml/2006/chart">
+                      <c:chart xmlns:c="http://schemas.openxmlformats.org/drawingml/2006/chart" xmlns:r="http://schemas.openxmlformats.org/officeDocument/2006/relationships" r:id="rId8"/>
+                    </a:graphicData>
+                  </a:graphic>
+                </wp:inline>
+              </w:drawing>
+            </w:r>
+          </w:p>
+        </w:tc>
+      </w:tr>
+      <w:tr>
+        <w:trPr>
+          <w:trHeight w:val="3845"/>
+        </w:trPr>
+        <w:tc>
+          <w:tcPr>
+            <w:tcW w:w="4248" w:type="dxa"/>
+            <w:gridSpan w:val="4"/>
+          </w:tcPr>
+          <w:p>
+            <w:pPr>
+              <w:rPr>
+                <w:rFonts w:ascii="Helvetica" w:hAnsi="Helvetica" w:cs="Helvetica"/>
+                <w:lang w:val="fr-CH"/>
+              </w:rPr>
+            </w:pPr>
+          </w:p>
+          <w:p>
+            <w:pPr>
+              <w:rPr>
+                <w:rFonts w:ascii="Helvetica" w:hAnsi="Helvetica" w:cs="Helvetica"/>
+                <w:lang w:val="fr-CH"/>
+              </w:rPr>
+            </w:pPr>
+            <w:r>
+              <w:rPr>
+                <w:rFonts w:ascii="Helvetica" w:hAnsi="Helvetica" w:cs="Helvetica"/>
+                <w:noProof/>
+                <w:lang w:val="fr-CH" w:eastAsia="fr-CH"/>
+              </w:rPr>
+              <w:drawing>
+                <wp:inline distT="0" distB="0" distL="0" distR="0" wp14:anchorId="0E5D9B34" wp14:editId="3817C13B">
+                  <wp:extent cx="2495550" cy="2219325"/>
+                  <wp:effectExtent l="0" t="0" r="0" b="9525"/>
+                  <wp:docPr id="8" name="Chart 8"/>
+                  <wp:cNvGraphicFramePr/>
+                  <a:graphic xmlns:a="http://schemas.openxmlformats.org/drawingml/2006/main">
+                    <a:graphicData uri="http://schemas.openxmlformats.org/drawingml/2006/chart">
+                      <c:chart xmlns:c="http://schemas.openxmlformats.org/drawingml/2006/chart" xmlns:r="http://schemas.openxmlformats.org/officeDocument/2006/relationships" r:id="rId9"/>
+                    </a:graphicData>
+                  </a:graphic>
+                </wp:inline>
+              </w:drawing>
+            </w:r>
+          </w:p>
+        </w:tc>
+        <w:tc>
+          <w:tcPr>
+            <w:tcW w:w="4252" w:type="dxa"/>
+            <w:gridSpan w:val="2"/>
+          </w:tcPr>
+          <w:p>
+            <w:pPr>
+              <w:rPr>
+                <w:rFonts w:ascii="Helvetica" w:hAnsi="Helvetica" w:cs="Helvetica"/>
+                <w:lang w:val="fr-CH"/>
+              </w:rPr>
+            </w:pPr>
+          </w:p>
+          <w:p>
+            <w:pPr>
+              <w:rPr>
+                <w:rFonts w:ascii="Helvetica" w:hAnsi="Helvetica" w:cs="Helvetica"/>
+                <w:lang w:val="fr-CH"/>
+              </w:rPr>
+            </w:pPr>
+            <w:r>
+              <w:rPr>
+                <w:rFonts w:ascii="Helvetica" w:hAnsi="Helvetica" w:cs="Helvetica"/>
+                <w:noProof/>
+                <w:lang w:val="fr-CH" w:eastAsia="fr-CH"/>
+              </w:rPr>
+              <w:drawing>
+                <wp:inline distT="0" distB="0" distL="0" distR="0" wp14:anchorId="025CB5C6" wp14:editId="39B62F64">
+                  <wp:extent cx="2562225" cy="2219325"/>
+                  <wp:effectExtent l="0" t="0" r="9525" b="9525"/>
+                  <wp:docPr id="9" name="Chart 9"/>
+                  <wp:cNvGraphicFramePr/>
+                  <a:graphic xmlns:a="http://schemas.openxmlformats.org/drawingml/2006/main">
+                    <a:graphicData uri="http://schemas.openxmlformats.org/drawingml/2006/chart">
+                      <c:chart xmlns:c="http://schemas.openxmlformats.org/drawingml/2006/chart" xmlns:r="http://schemas.openxmlformats.org/officeDocument/2006/relationships" r:id="rId10"/>
+                    </a:graphicData>
+                  </a:graphic>
+                </wp:inline>
+              </w:drawing>
+            </w:r>
+          </w:p>
+        </w:tc>
+      </w:tr>
+    </w:tbl>
     <w:p>
       <w:pPr>
         <w:pStyle w:val="Title"/>
         <w:jc w:val="center"/>
         <w:rPr>
-          <w:rFonts w:ascii="Helvetica" w:hAnsi="Helvetica"/>
+          <w:rFonts w:ascii="Helvetica" w:hAnsi="Helvetica" w:cs="Helvetica"/>
           <w:lang w:val="fr-CH"/>
         </w:rPr>
       </w:pPr>
@@ -17,34 +865,34 @@
         <w:pStyle w:val="Title"/>
         <w:jc w:val="center"/>
         <w:rPr>
-          <w:rFonts w:ascii="Helvetica" w:hAnsi="Helvetica"/>
+          <w:rFonts w:ascii="Helvetica" w:hAnsi="Helvetica" w:cs="Helvetica"/>
           <w:lang w:val="fr-CH"/>
         </w:rPr>
       </w:pPr>
       <w:r>
         <w:rPr>
-          <w:rFonts w:ascii="Helvetica" w:hAnsi="Helvetica"/>
+          <w:rFonts w:ascii="Helvetica" w:hAnsi="Helvetica" w:cs="Helvetica"/>
           <w:lang w:val="fr-CH"/>
         </w:rPr>
         <w:t>RES -</w:t>
       </w:r>
       <w:r>
         <w:rPr>
-          <w:rFonts w:ascii="Helvetica" w:hAnsi="Helvetica"/>
+          <w:rFonts w:ascii="Helvetica" w:hAnsi="Helvetica" w:cs="Helvetica"/>
           <w:lang w:val="fr-CH"/>
         </w:rPr>
         <w:t xml:space="preserve"> Lab</w:t>
       </w:r>
       <w:r>
         <w:rPr>
-          <w:rFonts w:ascii="Helvetica" w:hAnsi="Helvetica"/>
+          <w:rFonts w:ascii="Helvetica" w:hAnsi="Helvetica" w:cs="Helvetica"/>
           <w:lang w:val="fr-CH"/>
         </w:rPr>
         <w:t>oratoire</w:t>
       </w:r>
       <w:r>
         <w:rPr>
-          <w:rFonts w:ascii="Helvetica" w:hAnsi="Helvetica"/>
+          <w:rFonts w:ascii="Helvetica" w:hAnsi="Helvetica" w:cs="Helvetica"/>
           <w:lang w:val="fr-CH"/>
         </w:rPr>
         <w:t xml:space="preserve"> 2</w:t>
@@ -54,13 +902,13 @@
       <w:pPr>
         <w:pStyle w:val="Heading1"/>
         <w:rPr>
-          <w:rFonts w:ascii="Helvetica" w:hAnsi="Helvetica"/>
+          <w:rFonts w:ascii="Helvetica" w:hAnsi="Helvetica" w:cs="Helvetica"/>
           <w:lang w:val="fr-CH"/>
         </w:rPr>
       </w:pPr>
       <w:r>
         <w:rPr>
-          <w:rFonts w:ascii="Helvetica" w:hAnsi="Helvetica"/>
+          <w:rFonts w:ascii="Helvetica" w:hAnsi="Helvetica" w:cs="Helvetica"/>
           <w:lang w:val="fr-CH"/>
         </w:rPr>
         <w:t>Conditions</w:t>
@@ -90,7 +938,7 @@
       <w:pPr>
         <w:spacing w:line="240" w:lineRule="auto"/>
         <w:rPr>
-          <w:rFonts w:ascii="Helvetica" w:hAnsi="Helvetica"/>
+          <w:rFonts w:ascii="Helvetica" w:hAnsi="Helvetica" w:cs="Helvetica"/>
           <w:sz w:val="18"/>
           <w:szCs w:val="18"/>
           <w:lang w:val="fr-CH"/>
@@ -98,7 +946,7 @@
       </w:pPr>
       <w:r>
         <w:rPr>
-          <w:rFonts w:ascii="Helvetica" w:hAnsi="Helvetica"/>
+          <w:rFonts w:ascii="Helvetica" w:hAnsi="Helvetica" w:cs="Helvetica"/>
           <w:sz w:val="18"/>
           <w:szCs w:val="18"/>
           <w:lang w:val="fr-CH"/>
@@ -110,7 +958,7 @@
       <w:pPr>
         <w:spacing w:line="240" w:lineRule="auto"/>
         <w:rPr>
-          <w:rFonts w:ascii="Helvetica" w:hAnsi="Helvetica"/>
+          <w:rFonts w:ascii="Helvetica" w:hAnsi="Helvetica" w:cs="Helvetica"/>
           <w:sz w:val="18"/>
           <w:szCs w:val="18"/>
           <w:lang w:val="fr-CH"/>
@@ -119,7 +967,7 @@
       <w:proofErr w:type="spellStart"/>
       <w:r>
         <w:rPr>
-          <w:rFonts w:ascii="Helvetica" w:hAnsi="Helvetica"/>
+          <w:rFonts w:ascii="Helvetica" w:hAnsi="Helvetica" w:cs="Helvetica"/>
           <w:sz w:val="18"/>
           <w:szCs w:val="18"/>
           <w:lang w:val="fr-CH"/>
@@ -129,7 +977,7 @@
       <w:proofErr w:type="spellEnd"/>
       <w:r>
         <w:rPr>
-          <w:rFonts w:ascii="Helvetica" w:hAnsi="Helvetica"/>
+          <w:rFonts w:ascii="Helvetica" w:hAnsi="Helvetica" w:cs="Helvetica"/>
           <w:sz w:val="18"/>
           <w:szCs w:val="18"/>
           <w:lang w:val="fr-CH"/>
@@ -139,7 +987,7 @@
       <w:proofErr w:type="spellStart"/>
       <w:r>
         <w:rPr>
-          <w:rFonts w:ascii="Helvetica" w:hAnsi="Helvetica"/>
+          <w:rFonts w:ascii="Helvetica" w:hAnsi="Helvetica" w:cs="Helvetica"/>
           <w:sz w:val="18"/>
           <w:szCs w:val="18"/>
           <w:lang w:val="fr-CH"/>
@@ -149,7 +997,7 @@
       <w:proofErr w:type="spellEnd"/>
       <w:r>
         <w:rPr>
-          <w:rFonts w:ascii="Helvetica" w:hAnsi="Helvetica"/>
+          <w:rFonts w:ascii="Helvetica" w:hAnsi="Helvetica" w:cs="Helvetica"/>
           <w:sz w:val="18"/>
           <w:szCs w:val="18"/>
           <w:lang w:val="fr-CH"/>
@@ -161,7 +1009,7 @@
       <w:pPr>
         <w:spacing w:line="240" w:lineRule="auto"/>
         <w:rPr>
-          <w:rFonts w:ascii="Helvetica" w:hAnsi="Helvetica"/>
+          <w:rFonts w:ascii="Helvetica" w:hAnsi="Helvetica" w:cs="Helvetica"/>
           <w:sz w:val="18"/>
           <w:szCs w:val="18"/>
           <w:lang w:val="fr-CH"/>
@@ -169,7 +1017,7 @@
       </w:pPr>
       <w:r>
         <w:rPr>
-          <w:rFonts w:ascii="Helvetica" w:hAnsi="Helvetica"/>
+          <w:rFonts w:ascii="Helvetica" w:hAnsi="Helvetica" w:cs="Helvetica"/>
           <w:sz w:val="18"/>
           <w:szCs w:val="18"/>
           <w:lang w:val="fr-CH"/>
@@ -181,7 +1029,7 @@
       <w:pPr>
         <w:spacing w:line="240" w:lineRule="auto"/>
         <w:rPr>
-          <w:rFonts w:ascii="Helvetica" w:hAnsi="Helvetica"/>
+          <w:rFonts w:ascii="Helvetica" w:hAnsi="Helvetica" w:cs="Helvetica"/>
           <w:sz w:val="18"/>
           <w:szCs w:val="18"/>
           <w:lang w:val="fr-CH"/>
@@ -189,25 +1037,31 @@
       </w:pPr>
       <w:r>
         <w:rPr>
-          <w:rFonts w:ascii="Helvetica" w:hAnsi="Helvetica"/>
+          <w:rFonts w:ascii="Helvetica" w:hAnsi="Helvetica" w:cs="Helvetica"/>
           <w:sz w:val="18"/>
           <w:szCs w:val="18"/>
           <w:lang w:val="fr-CH"/>
         </w:rPr>
         <w:t>Disque dur SSD</w:t>
       </w:r>
+      <w:bookmarkStart w:id="0" w:name="_GoBack"/>
+      <w:bookmarkEnd w:id="0"/>
     </w:p>
     <w:p>
       <w:pPr>
         <w:spacing w:line="240" w:lineRule="auto"/>
         <w:rPr>
-          <w:rFonts w:ascii="Helvetica" w:hAnsi="Helvetica"/>
+          <w:rFonts w:ascii="Helvetica" w:hAnsi="Helvetica" w:cs="Helvetica"/>
+          <w:sz w:val="18"/>
+          <w:szCs w:val="18"/>
           <w:lang w:val="fr-CH"/>
         </w:rPr>
       </w:pPr>
       <w:r>
         <w:rPr>
-          <w:rFonts w:ascii="Helvetica" w:hAnsi="Helvetica"/>
+          <w:rFonts w:ascii="Helvetica" w:hAnsi="Helvetica" w:cs="Helvetica"/>
+          <w:sz w:val="18"/>
+          <w:szCs w:val="18"/>
           <w:lang w:val="fr-CH"/>
         </w:rPr>
         <w:t>Tous les fichiers générés et lus font 10MB</w:t>
@@ -217,13 +1071,13 @@
       <w:pPr>
         <w:pStyle w:val="Heading1"/>
         <w:rPr>
-          <w:rFonts w:ascii="Helvetica" w:hAnsi="Helvetica"/>
+          <w:rFonts w:ascii="Helvetica" w:hAnsi="Helvetica" w:cs="Helvetica"/>
           <w:lang w:val="fr-CH"/>
         </w:rPr>
       </w:pPr>
       <w:r>
         <w:rPr>
-          <w:rFonts w:ascii="Helvetica" w:hAnsi="Helvetica"/>
+          <w:rFonts w:ascii="Helvetica" w:hAnsi="Helvetica" w:cs="Helvetica"/>
           <w:lang w:val="fr-CH"/>
         </w:rPr>
         <w:t>Modification du code</w:t>
@@ -237,11 +1091,17 @@
           <w:numId w:val="2"/>
         </w:numPr>
         <w:rPr>
+          <w:rFonts w:ascii="Helvetica" w:hAnsi="Helvetica" w:cs="Helvetica"/>
+          <w:sz w:val="18"/>
+          <w:szCs w:val="18"/>
           <w:lang w:val="fr-CH"/>
         </w:rPr>
       </w:pPr>
       <w:r>
         <w:rPr>
+          <w:rFonts w:ascii="Helvetica" w:hAnsi="Helvetica" w:cs="Helvetica"/>
+          <w:sz w:val="18"/>
+          <w:szCs w:val="18"/>
           <w:lang w:val="fr-CH"/>
         </w:rPr>
         <w:t xml:space="preserve">Utilisation de la classe </w:t>
@@ -249,6 +1109,9 @@
       <w:proofErr w:type="spellStart"/>
       <w:r>
         <w:rPr>
+          <w:rFonts w:ascii="Helvetica" w:hAnsi="Helvetica" w:cs="Helvetica"/>
+          <w:sz w:val="18"/>
+          <w:szCs w:val="18"/>
           <w:lang w:val="fr-CH"/>
         </w:rPr>
         <w:t>PrintWriter</w:t>
@@ -256,6 +1119,9 @@
       <w:proofErr w:type="spellEnd"/>
       <w:r>
         <w:rPr>
+          <w:rFonts w:ascii="Helvetica" w:hAnsi="Helvetica" w:cs="Helvetica"/>
+          <w:sz w:val="18"/>
+          <w:szCs w:val="18"/>
           <w:lang w:val="fr-CH"/>
         </w:rPr>
         <w:t xml:space="preserve"> pour écrire dans le fichier csv les données et résultats du programme.</w:t>
@@ -269,11 +1135,17 @@
           <w:numId w:val="2"/>
         </w:numPr>
         <w:rPr>
+          <w:rFonts w:ascii="Helvetica" w:hAnsi="Helvetica" w:cs="Helvetica"/>
+          <w:sz w:val="18"/>
+          <w:szCs w:val="18"/>
           <w:lang w:val="fr-CH"/>
         </w:rPr>
       </w:pPr>
       <w:r>
         <w:rPr>
+          <w:rFonts w:ascii="Helvetica" w:hAnsi="Helvetica" w:cs="Helvetica"/>
+          <w:sz w:val="18"/>
+          <w:szCs w:val="18"/>
           <w:lang w:val="fr-CH"/>
         </w:rPr>
         <w:t>Utilisation de boucles pour obtenir plus de résultats, itérations sur la taille du bloc (de 5 à 640 B).</w:t>
@@ -287,15 +1159,7 @@
           <w:numId w:val="2"/>
         </w:numPr>
         <w:rPr>
-          <w:lang w:val="fr-CH"/>
-        </w:rPr>
-      </w:pPr>
-      <w:bookmarkStart w:id="0" w:name="_GoBack"/>
-      <w:bookmarkEnd w:id="0"/>
-    </w:p>
-    <w:p>
-      <w:pPr>
-        <w:rPr>
+          <w:rFonts w:ascii="Helvetica" w:hAnsi="Helvetica" w:cs="Helvetica"/>
           <w:lang w:val="fr-CH"/>
         </w:rPr>
       </w:pPr>
@@ -303,6 +1167,7 @@
     <w:p>
       <w:pPr>
         <w:rPr>
+          <w:rFonts w:ascii="Helvetica" w:hAnsi="Helvetica" w:cs="Helvetica"/>
           <w:lang w:val="fr-CH"/>
         </w:rPr>
       </w:pPr>
@@ -310,6 +1175,7 @@
     <w:p>
       <w:pPr>
         <w:rPr>
+          <w:rFonts w:ascii="Helvetica" w:hAnsi="Helvetica" w:cs="Helvetica"/>
           <w:lang w:val="fr-CH"/>
         </w:rPr>
       </w:pPr>
@@ -317,6 +1183,7 @@
     <w:p>
       <w:pPr>
         <w:rPr>
+          <w:rFonts w:ascii="Helvetica" w:hAnsi="Helvetica" w:cs="Helvetica"/>
           <w:lang w:val="fr-CH"/>
         </w:rPr>
       </w:pPr>
@@ -324,6 +1191,7 @@
     <w:p>
       <w:pPr>
         <w:rPr>
+          <w:rFonts w:ascii="Helvetica" w:hAnsi="Helvetica" w:cs="Helvetica"/>
           <w:lang w:val="fr-CH"/>
         </w:rPr>
       </w:pPr>
@@ -331,6 +1199,7 @@
     <w:p>
       <w:pPr>
         <w:rPr>
+          <w:rFonts w:ascii="Helvetica" w:hAnsi="Helvetica" w:cs="Helvetica"/>
           <w:lang w:val="fr-CH"/>
         </w:rPr>
       </w:pPr>
@@ -338,6 +1207,7 @@
     <w:p>
       <w:pPr>
         <w:rPr>
+          <w:rFonts w:ascii="Helvetica" w:hAnsi="Helvetica" w:cs="Helvetica"/>
           <w:lang w:val="fr-CH"/>
         </w:rPr>
       </w:pPr>
@@ -345,6 +1215,7 @@
     <w:p>
       <w:pPr>
         <w:rPr>
+          <w:rFonts w:ascii="Helvetica" w:hAnsi="Helvetica" w:cs="Helvetica"/>
           <w:lang w:val="fr-CH"/>
         </w:rPr>
       </w:pPr>
@@ -352,6 +1223,15 @@
     <w:p>
       <w:pPr>
         <w:rPr>
+          <w:rFonts w:ascii="Helvetica" w:hAnsi="Helvetica" w:cs="Helvetica"/>
+          <w:lang w:val="fr-CH"/>
+        </w:rPr>
+      </w:pPr>
+    </w:p>
+    <w:p>
+      <w:pPr>
+        <w:rPr>
+          <w:rFonts w:ascii="Helvetica" w:hAnsi="Helvetica" w:cs="Helvetica"/>
           <w:lang w:val="fr-CH"/>
         </w:rPr>
       </w:pPr>
@@ -361,826 +1241,23 @@
         <w:pStyle w:val="Heading1"/>
         <w:jc w:val="center"/>
         <w:rPr>
+          <w:rFonts w:ascii="Helvetica" w:hAnsi="Helvetica" w:cs="Helvetica"/>
           <w:lang w:val="fr-CH"/>
         </w:rPr>
       </w:pPr>
       <w:r>
         <w:rPr>
+          <w:rFonts w:ascii="Helvetica" w:hAnsi="Helvetica" w:cs="Helvetica"/>
           <w:lang w:val="fr-CH"/>
         </w:rPr>
         <w:lastRenderedPageBreak/>
         <w:t>Résultats</w:t>
       </w:r>
     </w:p>
-    <w:tbl>
-      <w:tblPr>
-        <w:tblStyle w:val="TableGrid"/>
-        <w:tblW w:w="0" w:type="auto"/>
-        <w:jc w:val="center"/>
-        <w:tblLook w:val="04A0" w:firstRow="1" w:lastRow="0" w:firstColumn="1" w:lastColumn="0" w:noHBand="0" w:noVBand="1"/>
-      </w:tblPr>
-      <w:tblGrid>
-        <w:gridCol w:w="1058"/>
-        <w:gridCol w:w="1155"/>
-        <w:gridCol w:w="1051"/>
-        <w:gridCol w:w="513"/>
-        <w:gridCol w:w="1232"/>
-        <w:gridCol w:w="2326"/>
-      </w:tblGrid>
-      <w:tr>
-        <w:trPr>
-          <w:jc w:val="center"/>
-        </w:trPr>
-        <w:tc>
-          <w:tcPr>
-            <w:tcW w:w="1470" w:type="dxa"/>
-          </w:tcPr>
-          <w:p>
-            <w:pPr>
-              <w:jc w:val="center"/>
-              <w:rPr>
-                <w:lang w:val="fr-CH"/>
-              </w:rPr>
-            </w:pPr>
-          </w:p>
-        </w:tc>
-        <w:tc>
-          <w:tcPr>
-            <w:tcW w:w="2328" w:type="dxa"/>
-            <w:gridSpan w:val="2"/>
-          </w:tcPr>
-          <w:p>
-            <w:pPr>
-              <w:jc w:val="center"/>
-              <w:rPr>
-                <w:lang w:val="fr-CH"/>
-              </w:rPr>
-            </w:pPr>
-            <w:proofErr w:type="spellStart"/>
-            <w:r>
-              <w:rPr>
-                <w:lang w:val="fr-CH"/>
-              </w:rPr>
-              <w:t>With</w:t>
-            </w:r>
-            <w:proofErr w:type="spellEnd"/>
-            <w:r>
-              <w:rPr>
-                <w:lang w:val="fr-CH"/>
-              </w:rPr>
-              <w:t xml:space="preserve"> </w:t>
-            </w:r>
-            <w:proofErr w:type="spellStart"/>
-            <w:r>
-              <w:rPr>
-                <w:lang w:val="fr-CH"/>
-              </w:rPr>
-              <w:t>Buffered</w:t>
-            </w:r>
-            <w:proofErr w:type="spellEnd"/>
-            <w:r>
-              <w:rPr>
-                <w:lang w:val="fr-CH"/>
-              </w:rPr>
-              <w:t xml:space="preserve"> Stream</w:t>
-            </w:r>
-          </w:p>
-        </w:tc>
-        <w:tc>
-          <w:tcPr>
-            <w:tcW w:w="4109" w:type="dxa"/>
-            <w:gridSpan w:val="3"/>
-          </w:tcPr>
-          <w:p>
-            <w:pPr>
-              <w:jc w:val="center"/>
-              <w:rPr>
-                <w:lang w:val="fr-CH"/>
-              </w:rPr>
-            </w:pPr>
-            <w:proofErr w:type="spellStart"/>
-            <w:r>
-              <w:rPr>
-                <w:lang w:val="fr-CH"/>
-              </w:rPr>
-              <w:t>Without</w:t>
-            </w:r>
-            <w:proofErr w:type="spellEnd"/>
-            <w:r>
-              <w:rPr>
-                <w:lang w:val="fr-CH"/>
-              </w:rPr>
-              <w:t xml:space="preserve"> </w:t>
-            </w:r>
-            <w:proofErr w:type="spellStart"/>
-            <w:r>
-              <w:rPr>
-                <w:lang w:val="fr-CH"/>
-              </w:rPr>
-              <w:t>Buffered</w:t>
-            </w:r>
-            <w:proofErr w:type="spellEnd"/>
-            <w:r>
-              <w:rPr>
-                <w:lang w:val="fr-CH"/>
-              </w:rPr>
-              <w:t xml:space="preserve"> Stream</w:t>
-            </w:r>
-          </w:p>
-        </w:tc>
-      </w:tr>
-      <w:tr>
-        <w:trPr>
-          <w:jc w:val="center"/>
-        </w:trPr>
-        <w:tc>
-          <w:tcPr>
-            <w:tcW w:w="1470" w:type="dxa"/>
-          </w:tcPr>
-          <w:p>
-            <w:pPr>
-              <w:jc w:val="center"/>
-              <w:rPr>
-                <w:lang w:val="fr-CH"/>
-              </w:rPr>
-            </w:pPr>
-            <w:r>
-              <w:rPr>
-                <w:lang w:val="fr-CH"/>
-              </w:rPr>
-              <w:t>Block size (B)</w:t>
-            </w:r>
-          </w:p>
-        </w:tc>
-        <w:tc>
-          <w:tcPr>
-            <w:tcW w:w="1197" w:type="dxa"/>
-          </w:tcPr>
-          <w:p>
-            <w:pPr>
-              <w:jc w:val="center"/>
-              <w:rPr>
-                <w:lang w:val="fr-CH"/>
-              </w:rPr>
-            </w:pPr>
-            <w:r>
-              <w:rPr>
-                <w:lang w:val="fr-CH"/>
-              </w:rPr>
-              <w:t>Reading</w:t>
-            </w:r>
-          </w:p>
-        </w:tc>
-        <w:tc>
-          <w:tcPr>
-            <w:tcW w:w="1131" w:type="dxa"/>
-          </w:tcPr>
-          <w:p>
-            <w:pPr>
-              <w:jc w:val="center"/>
-              <w:rPr>
-                <w:lang w:val="fr-CH"/>
-              </w:rPr>
-            </w:pPr>
-            <w:proofErr w:type="spellStart"/>
-            <w:r>
-              <w:rPr>
-                <w:lang w:val="fr-CH"/>
-              </w:rPr>
-              <w:t>Writing</w:t>
-            </w:r>
-            <w:proofErr w:type="spellEnd"/>
-          </w:p>
-        </w:tc>
-        <w:tc>
-          <w:tcPr>
-            <w:tcW w:w="1752" w:type="dxa"/>
-            <w:gridSpan w:val="2"/>
-          </w:tcPr>
-          <w:p>
-            <w:pPr>
-              <w:jc w:val="center"/>
-              <w:rPr>
-                <w:lang w:val="fr-CH"/>
-              </w:rPr>
-            </w:pPr>
-            <w:r>
-              <w:rPr>
-                <w:lang w:val="fr-CH"/>
-              </w:rPr>
-              <w:t>Reading</w:t>
-            </w:r>
-          </w:p>
-        </w:tc>
-        <w:tc>
-          <w:tcPr>
-            <w:tcW w:w="2357" w:type="dxa"/>
-          </w:tcPr>
-          <w:p>
-            <w:pPr>
-              <w:jc w:val="center"/>
-              <w:rPr>
-                <w:lang w:val="fr-CH"/>
-              </w:rPr>
-            </w:pPr>
-            <w:proofErr w:type="spellStart"/>
-            <w:r>
-              <w:rPr>
-                <w:lang w:val="fr-CH"/>
-              </w:rPr>
-              <w:t>Writing</w:t>
-            </w:r>
-            <w:proofErr w:type="spellEnd"/>
-          </w:p>
-        </w:tc>
-      </w:tr>
-      <w:tr>
-        <w:trPr>
-          <w:jc w:val="center"/>
-        </w:trPr>
-        <w:tc>
-          <w:tcPr>
-            <w:tcW w:w="1470" w:type="dxa"/>
-          </w:tcPr>
-          <w:p>
-            <w:pPr>
-              <w:jc w:val="center"/>
-              <w:rPr>
-                <w:lang w:val="fr-CH"/>
-              </w:rPr>
-            </w:pPr>
-            <w:r>
-              <w:rPr>
-                <w:lang w:val="fr-CH"/>
-              </w:rPr>
-              <w:t>500</w:t>
-            </w:r>
-          </w:p>
-        </w:tc>
-        <w:tc>
-          <w:tcPr>
-            <w:tcW w:w="1197" w:type="dxa"/>
-          </w:tcPr>
-          <w:p>
-            <w:pPr>
-              <w:jc w:val="center"/>
-              <w:rPr>
-                <w:lang w:val="fr-CH"/>
-              </w:rPr>
-            </w:pPr>
-            <w:r>
-              <w:rPr>
-                <w:lang w:val="fr-CH"/>
-              </w:rPr>
-              <w:t>17</w:t>
-            </w:r>
-          </w:p>
-        </w:tc>
-        <w:tc>
-          <w:tcPr>
-            <w:tcW w:w="1131" w:type="dxa"/>
-          </w:tcPr>
-          <w:p>
-            <w:pPr>
-              <w:jc w:val="center"/>
-              <w:rPr>
-                <w:lang w:val="fr-CH"/>
-              </w:rPr>
-            </w:pPr>
-            <w:r>
-              <w:rPr>
-                <w:lang w:val="fr-CH"/>
-              </w:rPr>
-              <w:t>18</w:t>
-            </w:r>
-          </w:p>
-        </w:tc>
-        <w:tc>
-          <w:tcPr>
-            <w:tcW w:w="1752" w:type="dxa"/>
-            <w:gridSpan w:val="2"/>
-          </w:tcPr>
-          <w:p>
-            <w:pPr>
-              <w:jc w:val="center"/>
-              <w:rPr>
-                <w:lang w:val="fr-CH"/>
-              </w:rPr>
-            </w:pPr>
-            <w:r>
-              <w:rPr>
-                <w:lang w:val="fr-CH"/>
-              </w:rPr>
-              <w:t>28</w:t>
-            </w:r>
-          </w:p>
-        </w:tc>
-        <w:tc>
-          <w:tcPr>
-            <w:tcW w:w="2357" w:type="dxa"/>
-          </w:tcPr>
-          <w:p>
-            <w:pPr>
-              <w:jc w:val="center"/>
-              <w:rPr>
-                <w:lang w:val="fr-CH"/>
-              </w:rPr>
-            </w:pPr>
-            <w:r>
-              <w:rPr>
-                <w:lang w:val="fr-CH"/>
-              </w:rPr>
-              <w:t>64</w:t>
-            </w:r>
-          </w:p>
-        </w:tc>
-      </w:tr>
-      <w:tr>
-        <w:trPr>
-          <w:jc w:val="center"/>
-        </w:trPr>
-        <w:tc>
-          <w:tcPr>
-            <w:tcW w:w="1470" w:type="dxa"/>
-          </w:tcPr>
-          <w:p>
-            <w:pPr>
-              <w:jc w:val="center"/>
-              <w:rPr>
-                <w:lang w:val="fr-CH"/>
-              </w:rPr>
-            </w:pPr>
-            <w:r>
-              <w:rPr>
-                <w:lang w:val="fr-CH"/>
-              </w:rPr>
-              <w:t>50</w:t>
-            </w:r>
-          </w:p>
-        </w:tc>
-        <w:tc>
-          <w:tcPr>
-            <w:tcW w:w="1197" w:type="dxa"/>
-          </w:tcPr>
-          <w:p>
-            <w:pPr>
-              <w:jc w:val="center"/>
-              <w:rPr>
-                <w:lang w:val="fr-CH"/>
-              </w:rPr>
-            </w:pPr>
-            <w:r>
-              <w:rPr>
-                <w:lang w:val="fr-CH"/>
-              </w:rPr>
-              <w:t>16</w:t>
-            </w:r>
-          </w:p>
-        </w:tc>
-        <w:tc>
-          <w:tcPr>
-            <w:tcW w:w="1131" w:type="dxa"/>
-          </w:tcPr>
-          <w:p>
-            <w:pPr>
-              <w:jc w:val="center"/>
-              <w:rPr>
-                <w:lang w:val="fr-CH"/>
-              </w:rPr>
-            </w:pPr>
-            <w:r>
-              <w:rPr>
-                <w:lang w:val="fr-CH"/>
-              </w:rPr>
-              <w:t>15</w:t>
-            </w:r>
-          </w:p>
-        </w:tc>
-        <w:tc>
-          <w:tcPr>
-            <w:tcW w:w="1752" w:type="dxa"/>
-            <w:gridSpan w:val="2"/>
-          </w:tcPr>
-          <w:p>
-            <w:pPr>
-              <w:jc w:val="center"/>
-              <w:rPr>
-                <w:lang w:val="fr-CH"/>
-              </w:rPr>
-            </w:pPr>
-            <w:r>
-              <w:rPr>
-                <w:lang w:val="fr-CH"/>
-              </w:rPr>
-              <w:t>259</w:t>
-            </w:r>
-          </w:p>
-        </w:tc>
-        <w:tc>
-          <w:tcPr>
-            <w:tcW w:w="2357" w:type="dxa"/>
-          </w:tcPr>
-          <w:p>
-            <w:pPr>
-              <w:jc w:val="center"/>
-              <w:rPr>
-                <w:lang w:val="fr-CH"/>
-              </w:rPr>
-            </w:pPr>
-            <w:r>
-              <w:rPr>
-                <w:lang w:val="fr-CH"/>
-              </w:rPr>
-              <w:t>423</w:t>
-            </w:r>
-          </w:p>
-        </w:tc>
-      </w:tr>
-      <w:tr>
-        <w:trPr>
-          <w:jc w:val="center"/>
-        </w:trPr>
-        <w:tc>
-          <w:tcPr>
-            <w:tcW w:w="1470" w:type="dxa"/>
-          </w:tcPr>
-          <w:p>
-            <w:pPr>
-              <w:jc w:val="center"/>
-              <w:rPr>
-                <w:lang w:val="fr-CH"/>
-              </w:rPr>
-            </w:pPr>
-            <w:r>
-              <w:rPr>
-                <w:lang w:val="fr-CH"/>
-              </w:rPr>
-              <w:t>5</w:t>
-            </w:r>
-          </w:p>
-        </w:tc>
-        <w:tc>
-          <w:tcPr>
-            <w:tcW w:w="1197" w:type="dxa"/>
-          </w:tcPr>
-          <w:p>
-            <w:pPr>
-              <w:jc w:val="center"/>
-              <w:rPr>
-                <w:lang w:val="fr-CH"/>
-              </w:rPr>
-            </w:pPr>
-            <w:r>
-              <w:rPr>
-                <w:lang w:val="fr-CH"/>
-              </w:rPr>
-              <w:t>32</w:t>
-            </w:r>
-          </w:p>
-        </w:tc>
-        <w:tc>
-          <w:tcPr>
-            <w:tcW w:w="1131" w:type="dxa"/>
-          </w:tcPr>
-          <w:p>
-            <w:pPr>
-              <w:jc w:val="center"/>
-              <w:rPr>
-                <w:lang w:val="fr-CH"/>
-              </w:rPr>
-            </w:pPr>
-            <w:r>
-              <w:rPr>
-                <w:lang w:val="fr-CH"/>
-              </w:rPr>
-              <w:t>77</w:t>
-            </w:r>
-          </w:p>
-        </w:tc>
-        <w:tc>
-          <w:tcPr>
-            <w:tcW w:w="1752" w:type="dxa"/>
-            <w:gridSpan w:val="2"/>
-          </w:tcPr>
-          <w:p>
-            <w:pPr>
-              <w:jc w:val="center"/>
-              <w:rPr>
-                <w:lang w:val="fr-CH"/>
-              </w:rPr>
-            </w:pPr>
-            <w:r>
-              <w:rPr>
-                <w:lang w:val="fr-CH"/>
-              </w:rPr>
-              <w:t>2505</w:t>
-            </w:r>
-          </w:p>
-        </w:tc>
-        <w:tc>
-          <w:tcPr>
-            <w:tcW w:w="2357" w:type="dxa"/>
-          </w:tcPr>
-          <w:p>
-            <w:pPr>
-              <w:jc w:val="center"/>
-              <w:rPr>
-                <w:lang w:val="fr-CH"/>
-              </w:rPr>
-            </w:pPr>
-            <w:r>
-              <w:rPr>
-                <w:lang w:val="fr-CH"/>
-              </w:rPr>
-              <w:t>3277</w:t>
-            </w:r>
-          </w:p>
-        </w:tc>
-      </w:tr>
-      <w:tr>
-        <w:trPr>
-          <w:jc w:val="center"/>
-        </w:trPr>
-        <w:tc>
-          <w:tcPr>
-            <w:tcW w:w="1470" w:type="dxa"/>
-          </w:tcPr>
-          <w:p>
-            <w:pPr>
-              <w:jc w:val="center"/>
-              <w:rPr>
-                <w:lang w:val="fr-CH"/>
-              </w:rPr>
-            </w:pPr>
-            <w:r>
-              <w:rPr>
-                <w:lang w:val="fr-CH"/>
-              </w:rPr>
-              <w:t>0</w:t>
-            </w:r>
-          </w:p>
-        </w:tc>
-        <w:tc>
-          <w:tcPr>
-            <w:tcW w:w="1197" w:type="dxa"/>
-          </w:tcPr>
-          <w:p>
-            <w:pPr>
-              <w:jc w:val="center"/>
-              <w:rPr>
-                <w:lang w:val="fr-CH"/>
-              </w:rPr>
-            </w:pPr>
-            <w:r>
-              <w:rPr>
-                <w:lang w:val="fr-CH"/>
-              </w:rPr>
-              <w:t>61</w:t>
-            </w:r>
-          </w:p>
-        </w:tc>
-        <w:tc>
-          <w:tcPr>
-            <w:tcW w:w="1131" w:type="dxa"/>
-          </w:tcPr>
-          <w:p>
-            <w:pPr>
-              <w:jc w:val="center"/>
-              <w:rPr>
-                <w:lang w:val="fr-CH"/>
-              </w:rPr>
-            </w:pPr>
-            <w:r>
-              <w:rPr>
-                <w:lang w:val="fr-CH"/>
-              </w:rPr>
-              <w:t>187</w:t>
-            </w:r>
-          </w:p>
-        </w:tc>
-        <w:tc>
-          <w:tcPr>
-            <w:tcW w:w="1752" w:type="dxa"/>
-            <w:gridSpan w:val="2"/>
-          </w:tcPr>
-          <w:p>
-            <w:pPr>
-              <w:jc w:val="center"/>
-              <w:rPr>
-                <w:lang w:val="fr-CH"/>
-              </w:rPr>
-            </w:pPr>
-            <w:r>
-              <w:rPr>
-                <w:lang w:val="fr-CH"/>
-              </w:rPr>
-              <w:t>11982</w:t>
-            </w:r>
-          </w:p>
-        </w:tc>
-        <w:tc>
-          <w:tcPr>
-            <w:tcW w:w="2357" w:type="dxa"/>
-          </w:tcPr>
-          <w:p>
-            <w:pPr>
-              <w:jc w:val="center"/>
-              <w:rPr>
-                <w:lang w:val="fr-CH"/>
-              </w:rPr>
-            </w:pPr>
-            <w:r>
-              <w:rPr>
-                <w:lang w:val="fr-CH"/>
-              </w:rPr>
-              <w:t>14977</w:t>
-            </w:r>
-          </w:p>
-        </w:tc>
-      </w:tr>
-      <w:tr>
-        <w:tblPrEx>
-          <w:jc w:val="left"/>
-        </w:tblPrEx>
-        <w:tc>
-          <w:tcPr>
-            <w:tcW w:w="4348" w:type="dxa"/>
-            <w:gridSpan w:val="4"/>
-          </w:tcPr>
-          <w:p>
-            <w:pPr>
-              <w:rPr>
-                <w:rFonts w:ascii="Helvetica" w:hAnsi="Helvetica"/>
-                <w:lang w:val="fr-CH"/>
-              </w:rPr>
-            </w:pPr>
-          </w:p>
-          <w:p>
-            <w:pPr>
-              <w:rPr>
-                <w:rFonts w:ascii="Helvetica" w:hAnsi="Helvetica"/>
-                <w:lang w:val="fr-CH"/>
-              </w:rPr>
-            </w:pPr>
-            <w:r>
-              <w:rPr>
-                <w:rFonts w:ascii="Helvetica" w:hAnsi="Helvetica"/>
-                <w:noProof/>
-                <w:lang w:val="fr-CH" w:eastAsia="fr-CH"/>
-              </w:rPr>
-              <w:drawing>
-                <wp:inline distT="0" distB="0" distL="0" distR="0" wp14:anchorId="7257C3D4" wp14:editId="2C0096F9">
-                  <wp:extent cx="2324100" cy="1800225"/>
-                  <wp:effectExtent l="0" t="0" r="0" b="9525"/>
-                  <wp:docPr id="6" name="Chart 6"/>
-                  <wp:cNvGraphicFramePr/>
-                  <a:graphic xmlns:a="http://schemas.openxmlformats.org/drawingml/2006/main">
-                    <a:graphicData uri="http://schemas.openxmlformats.org/drawingml/2006/chart">
-                      <c:chart xmlns:c="http://schemas.openxmlformats.org/drawingml/2006/chart" xmlns:r="http://schemas.openxmlformats.org/officeDocument/2006/relationships" r:id="rId7"/>
-                    </a:graphicData>
-                  </a:graphic>
-                </wp:inline>
-              </w:drawing>
-            </w:r>
-          </w:p>
-        </w:tc>
-        <w:tc>
-          <w:tcPr>
-            <w:tcW w:w="3559" w:type="dxa"/>
-            <w:gridSpan w:val="2"/>
-          </w:tcPr>
-          <w:p>
-            <w:pPr>
-              <w:rPr>
-                <w:rFonts w:ascii="Helvetica" w:hAnsi="Helvetica"/>
-                <w:lang w:val="fr-CH"/>
-              </w:rPr>
-            </w:pPr>
-          </w:p>
-          <w:p>
-            <w:pPr>
-              <w:rPr>
-                <w:rFonts w:ascii="Helvetica" w:hAnsi="Helvetica"/>
-                <w:lang w:val="fr-CH"/>
-              </w:rPr>
-            </w:pPr>
-            <w:r>
-              <w:rPr>
-                <w:rFonts w:ascii="Helvetica" w:hAnsi="Helvetica"/>
-                <w:noProof/>
-                <w:lang w:val="fr-CH" w:eastAsia="fr-CH"/>
-              </w:rPr>
-              <w:drawing>
-                <wp:inline distT="0" distB="0" distL="0" distR="0" wp14:anchorId="2EFDBD8A" wp14:editId="575D1AB8">
-                  <wp:extent cx="2171700" cy="1762125"/>
-                  <wp:effectExtent l="0" t="0" r="0" b="9525"/>
-                  <wp:docPr id="7" name="Chart 7"/>
-                  <wp:cNvGraphicFramePr/>
-                  <a:graphic xmlns:a="http://schemas.openxmlformats.org/drawingml/2006/main">
-                    <a:graphicData uri="http://schemas.openxmlformats.org/drawingml/2006/chart">
-                      <c:chart xmlns:c="http://schemas.openxmlformats.org/drawingml/2006/chart" xmlns:r="http://schemas.openxmlformats.org/officeDocument/2006/relationships" r:id="rId8"/>
-                    </a:graphicData>
-                  </a:graphic>
-                </wp:inline>
-              </w:drawing>
-            </w:r>
-          </w:p>
-        </w:tc>
-      </w:tr>
-      <w:tr>
-        <w:tblPrEx>
-          <w:jc w:val="left"/>
-        </w:tblPrEx>
-        <w:tc>
-          <w:tcPr>
-            <w:tcW w:w="4348" w:type="dxa"/>
-            <w:gridSpan w:val="4"/>
-          </w:tcPr>
-          <w:p>
-            <w:pPr>
-              <w:rPr>
-                <w:rFonts w:ascii="Helvetica" w:hAnsi="Helvetica"/>
-                <w:lang w:val="fr-CH"/>
-              </w:rPr>
-            </w:pPr>
-          </w:p>
-          <w:p>
-            <w:pPr>
-              <w:rPr>
-                <w:rFonts w:ascii="Helvetica" w:hAnsi="Helvetica"/>
-                <w:lang w:val="fr-CH"/>
-              </w:rPr>
-            </w:pPr>
-            <w:r>
-              <w:rPr>
-                <w:rFonts w:ascii="Helvetica" w:hAnsi="Helvetica"/>
-                <w:noProof/>
-                <w:lang w:val="fr-CH" w:eastAsia="fr-CH"/>
-              </w:rPr>
-              <w:drawing>
-                <wp:inline distT="0" distB="0" distL="0" distR="0" wp14:anchorId="477C0C6B" wp14:editId="7CF5429A">
-                  <wp:extent cx="2324100" cy="1924050"/>
-                  <wp:effectExtent l="0" t="0" r="0" b="0"/>
-                  <wp:docPr id="8" name="Chart 8"/>
-                  <wp:cNvGraphicFramePr/>
-                  <a:graphic xmlns:a="http://schemas.openxmlformats.org/drawingml/2006/main">
-                    <a:graphicData uri="http://schemas.openxmlformats.org/drawingml/2006/chart">
-                      <c:chart xmlns:c="http://schemas.openxmlformats.org/drawingml/2006/chart" xmlns:r="http://schemas.openxmlformats.org/officeDocument/2006/relationships" r:id="rId9"/>
-                    </a:graphicData>
-                  </a:graphic>
-                </wp:inline>
-              </w:drawing>
-            </w:r>
-          </w:p>
-        </w:tc>
-        <w:tc>
-          <w:tcPr>
-            <w:tcW w:w="3559" w:type="dxa"/>
-            <w:gridSpan w:val="2"/>
-          </w:tcPr>
-          <w:p>
-            <w:pPr>
-              <w:rPr>
-                <w:rFonts w:ascii="Helvetica" w:hAnsi="Helvetica"/>
-                <w:lang w:val="fr-CH"/>
-              </w:rPr>
-            </w:pPr>
-          </w:p>
-          <w:p>
-            <w:pPr>
-              <w:rPr>
-                <w:rFonts w:ascii="Helvetica" w:hAnsi="Helvetica"/>
-                <w:lang w:val="fr-CH"/>
-              </w:rPr>
-            </w:pPr>
-            <w:r>
-              <w:rPr>
-                <w:rFonts w:ascii="Helvetica" w:hAnsi="Helvetica"/>
-                <w:noProof/>
-                <w:lang w:val="fr-CH" w:eastAsia="fr-CH"/>
-              </w:rPr>
-              <w:drawing>
-                <wp:inline distT="0" distB="0" distL="0" distR="0" wp14:anchorId="437DAF71" wp14:editId="47C04E41">
-                  <wp:extent cx="2181225" cy="1885950"/>
-                  <wp:effectExtent l="0" t="0" r="9525" b="0"/>
-                  <wp:docPr id="9" name="Chart 9"/>
-                  <wp:cNvGraphicFramePr/>
-                  <a:graphic xmlns:a="http://schemas.openxmlformats.org/drawingml/2006/main">
-                    <a:graphicData uri="http://schemas.openxmlformats.org/drawingml/2006/chart">
-                      <c:chart xmlns:c="http://schemas.openxmlformats.org/drawingml/2006/chart" xmlns:r="http://schemas.openxmlformats.org/officeDocument/2006/relationships" r:id="rId10"/>
-                    </a:graphicData>
-                  </a:graphic>
-                </wp:inline>
-              </w:drawing>
-            </w:r>
-          </w:p>
-        </w:tc>
-      </w:tr>
-    </w:tbl>
     <w:p>
       <w:pPr>
         <w:rPr>
-          <w:rFonts w:ascii="Helvetica" w:hAnsi="Helvetica"/>
+          <w:rFonts w:ascii="Helvetica" w:hAnsi="Helvetica" w:cs="Helvetica"/>
           <w:lang w:val="fr-CH"/>
         </w:rPr>
       </w:pPr>
@@ -1189,20 +1266,303 @@
       <w:pPr>
         <w:pStyle w:val="Heading1"/>
         <w:rPr>
+          <w:rFonts w:ascii="Helvetica" w:hAnsi="Helvetica" w:cs="Helvetica"/>
           <w:lang w:val="fr-CH"/>
         </w:rPr>
       </w:pPr>
       <w:r>
         <w:rPr>
-          <w:rFonts w:ascii="Helvetica" w:hAnsi="Helvetica"/>
+          <w:rFonts w:ascii="Helvetica" w:hAnsi="Helvetica" w:cs="Helvetica"/>
           <w:noProof/>
           <w:lang w:val="fr-CH" w:eastAsia="fr-CH"/>
         </w:rPr>
         <w:lastRenderedPageBreak/>
+        <mc:AlternateContent>
+          <mc:Choice Requires="wps">
+            <w:drawing>
+              <wp:anchor distT="45720" distB="45720" distL="114300" distR="114300" simplePos="0" relativeHeight="251659264" behindDoc="0" locked="0" layoutInCell="1" allowOverlap="1" wp14:anchorId="1DB4DDD4" wp14:editId="3EAECA7C">
+                <wp:simplePos x="0" y="0"/>
+                <wp:positionH relativeFrom="column">
+                  <wp:posOffset>4648200</wp:posOffset>
+                </wp:positionH>
+                <wp:positionV relativeFrom="paragraph">
+                  <wp:posOffset>22224</wp:posOffset>
+                </wp:positionV>
+                <wp:extent cx="5314950" cy="6429375"/>
+                <wp:effectExtent l="0" t="0" r="0" b="9525"/>
+                <wp:wrapSquare wrapText="bothSides"/>
+                <wp:docPr id="217" name="Text Box 2"/>
+                <wp:cNvGraphicFramePr>
+                  <a:graphicFrameLocks xmlns:a="http://schemas.openxmlformats.org/drawingml/2006/main"/>
+                </wp:cNvGraphicFramePr>
+                <a:graphic xmlns:a="http://schemas.openxmlformats.org/drawingml/2006/main">
+                  <a:graphicData uri="http://schemas.microsoft.com/office/word/2010/wordprocessingShape">
+                    <wps:wsp>
+                      <wps:cNvSpPr txBox="1">
+                        <a:spLocks noChangeArrowheads="1"/>
+                      </wps:cNvSpPr>
+                      <wps:spPr bwMode="auto">
+                        <a:xfrm>
+                          <a:off x="0" y="0"/>
+                          <a:ext cx="5314950" cy="6429375"/>
+                        </a:xfrm>
+                        <a:prstGeom prst="rect">
+                          <a:avLst/>
+                        </a:prstGeom>
+                        <a:solidFill>
+                          <a:srgbClr val="FFFFFF"/>
+                        </a:solidFill>
+                        <a:ln w="9525">
+                          <a:noFill/>
+                          <a:miter lim="800000"/>
+                          <a:headEnd/>
+                          <a:tailEnd/>
+                        </a:ln>
+                      </wps:spPr>
+                      <wps:txbx>
+                        <w:txbxContent>
+                          <w:p>
+                            <w:pPr>
+                              <w:pStyle w:val="Heading1"/>
+                              <w:rPr>
+                                <w:rFonts w:ascii="Helvetica" w:hAnsi="Helvetica"/>
+                                <w:lang w:val="fr-CH"/>
+                              </w:rPr>
+                            </w:pPr>
+                            <w:r>
+                              <w:rPr>
+                                <w:rFonts w:ascii="Helvetica" w:hAnsi="Helvetica"/>
+                                <w:lang w:val="fr-CH"/>
+                              </w:rPr>
+                              <w:t>Analyse</w:t>
+                            </w:r>
+                          </w:p>
+                          <w:p>
+                            <w:pPr>
+                              <w:rPr>
+                                <w:rFonts w:ascii="Helvetica" w:hAnsi="Helvetica"/>
+                                <w:sz w:val="18"/>
+                                <w:szCs w:val="18"/>
+                                <w:lang w:val="fr-CH"/>
+                              </w:rPr>
+                            </w:pPr>
+                            <w:r>
+                              <w:rPr>
+                                <w:rFonts w:ascii="Helvetica" w:hAnsi="Helvetica"/>
+                                <w:sz w:val="18"/>
+                                <w:szCs w:val="18"/>
+                                <w:lang w:val="fr-CH"/>
+                              </w:rPr>
+                              <w:t xml:space="preserve">Nous pouvons constater que l’utilisation de flux avec tampons améliore les performances grandement : </w:t>
+                            </w:r>
+                          </w:p>
+                          <w:p>
+                            <w:pPr>
+                              <w:rPr>
+                                <w:rFonts w:ascii="Helvetica" w:hAnsi="Helvetica"/>
+                                <w:sz w:val="18"/>
+                                <w:szCs w:val="18"/>
+                                <w:lang w:val="fr-CH"/>
+                              </w:rPr>
+                            </w:pPr>
+                            <w:r>
+                              <w:rPr>
+                                <w:rFonts w:ascii="Helvetica" w:hAnsi="Helvetica"/>
+                                <w:sz w:val="18"/>
+                                <w:szCs w:val="18"/>
+                                <w:lang w:val="fr-CH"/>
+                              </w:rPr>
+                              <w:t>Pour une écriture byte by byte, le temps passe de plus de 15 secondes à 170 millisecondes pour un fichier de 10MB</w:t>
+                            </w:r>
+                          </w:p>
+                          <w:p>
+                            <w:pPr>
+                              <w:rPr>
+                                <w:rFonts w:ascii="Helvetica" w:hAnsi="Helvetica"/>
+                                <w:sz w:val="18"/>
+                                <w:szCs w:val="18"/>
+                                <w:lang w:val="fr-CH"/>
+                              </w:rPr>
+                            </w:pPr>
+                            <w:r>
+                              <w:rPr>
+                                <w:rFonts w:ascii="Helvetica" w:hAnsi="Helvetica"/>
+                                <w:sz w:val="18"/>
+                                <w:szCs w:val="18"/>
+                                <w:lang w:val="fr-CH"/>
+                              </w:rPr>
+                              <w:t>En revanche, pour une écriture par blocs de 640B, le temps est diminué par deux, ce qui est moins remarquable.</w:t>
+                            </w:r>
+                          </w:p>
+                          <w:p>
+                            <w:pPr>
+                              <w:rPr>
+                                <w:rFonts w:ascii="Helvetica" w:hAnsi="Helvetica"/>
+                                <w:sz w:val="18"/>
+                                <w:szCs w:val="18"/>
+                                <w:lang w:val="fr-CH"/>
+                              </w:rPr>
+                            </w:pPr>
+                            <w:r>
+                              <w:rPr>
+                                <w:rFonts w:ascii="Helvetica" w:hAnsi="Helvetica"/>
+                                <w:sz w:val="18"/>
+                                <w:szCs w:val="18"/>
+                                <w:lang w:val="fr-CH"/>
+                              </w:rPr>
+                              <w:t>Nous pouvons en déduire que l’écriture et la lecture avec tampons se montre particulièrement utile pour une écriture par octet ou par petits blocs. Si une écriture sans tampon est utilisée, il faut alors impérativement écrire par blocs de grande taille (de préférence supérieure à 1KB).</w:t>
+                            </w:r>
+                          </w:p>
+                          <w:p>
+                            <w:pPr>
+                              <w:rPr>
+                                <w:lang w:val="fr-CH"/>
+                              </w:rPr>
+                            </w:pPr>
+                          </w:p>
+                        </w:txbxContent>
+                      </wps:txbx>
+                      <wps:bodyPr rot="0" vert="horz" wrap="square" lIns="91440" tIns="45720" rIns="91440" bIns="45720" anchor="t" anchorCtr="0">
+                        <a:noAutofit/>
+                      </wps:bodyPr>
+                    </wps:wsp>
+                  </a:graphicData>
+                </a:graphic>
+                <wp14:sizeRelH relativeFrom="margin">
+                  <wp14:pctWidth>0</wp14:pctWidth>
+                </wp14:sizeRelH>
+                <wp14:sizeRelV relativeFrom="margin">
+                  <wp14:pctHeight>0</wp14:pctHeight>
+                </wp14:sizeRelV>
+              </wp:anchor>
+            </w:drawing>
+          </mc:Choice>
+          <mc:Fallback>
+            <w:pict>
+              <v:shapetype w14:anchorId="1DB4DDD4" id="_x0000_t202" coordsize="21600,21600" o:spt="202" path="m,l,21600r21600,l21600,xe">
+                <v:stroke joinstyle="miter"/>
+                <v:path gradientshapeok="t" o:connecttype="rect"/>
+              </v:shapetype>
+              <v:shape id="Text Box 2" o:spid="_x0000_s1026" type="#_x0000_t202" style="position:absolute;margin-left:366pt;margin-top:1.75pt;width:418.5pt;height:506.25pt;z-index:251659264;visibility:visible;mso-wrap-style:square;mso-width-percent:0;mso-height-percent:0;mso-wrap-distance-left:9pt;mso-wrap-distance-top:3.6pt;mso-wrap-distance-right:9pt;mso-wrap-distance-bottom:3.6pt;mso-position-horizontal:absolute;mso-position-horizontal-relative:text;mso-position-vertical:absolute;mso-position-vertical-relative:text;mso-width-percent:0;mso-height-percent:0;mso-width-relative:margin;mso-height-relative:margin;v-text-anchor:top" o:gfxdata="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" stroked="f">
+                <v:textbox>
+                  <w:txbxContent>
+                    <w:p>
+                      <w:pPr>
+                        <w:pStyle w:val="Heading1"/>
+                        <w:rPr>
+                          <w:rFonts w:ascii="Helvetica" w:hAnsi="Helvetica"/>
+                          <w:lang w:val="fr-CH"/>
+                        </w:rPr>
+                      </w:pPr>
+                      <w:r>
+                        <w:rPr>
+                          <w:rFonts w:ascii="Helvetica" w:hAnsi="Helvetica"/>
+                          <w:lang w:val="fr-CH"/>
+                        </w:rPr>
+                        <w:t>Analyse</w:t>
+                      </w:r>
+                    </w:p>
+                    <w:p>
+                      <w:pPr>
+                        <w:rPr>
+                          <w:rFonts w:ascii="Helvetica" w:hAnsi="Helvetica"/>
+                          <w:sz w:val="18"/>
+                          <w:szCs w:val="18"/>
+                          <w:lang w:val="fr-CH"/>
+                        </w:rPr>
+                      </w:pPr>
+                      <w:r>
+                        <w:rPr>
+                          <w:rFonts w:ascii="Helvetica" w:hAnsi="Helvetica"/>
+                          <w:sz w:val="18"/>
+                          <w:szCs w:val="18"/>
+                          <w:lang w:val="fr-CH"/>
+                        </w:rPr>
+                        <w:t xml:space="preserve">Nous pouvons constater que l’utilisation de flux avec tampons améliore les performances grandement : </w:t>
+                      </w:r>
+                    </w:p>
+                    <w:p>
+                      <w:pPr>
+                        <w:rPr>
+                          <w:rFonts w:ascii="Helvetica" w:hAnsi="Helvetica"/>
+                          <w:sz w:val="18"/>
+                          <w:szCs w:val="18"/>
+                          <w:lang w:val="fr-CH"/>
+                        </w:rPr>
+                      </w:pPr>
+                      <w:r>
+                        <w:rPr>
+                          <w:rFonts w:ascii="Helvetica" w:hAnsi="Helvetica"/>
+                          <w:sz w:val="18"/>
+                          <w:szCs w:val="18"/>
+                          <w:lang w:val="fr-CH"/>
+                        </w:rPr>
+                        <w:t>Pour une écriture byte by byte, le temps passe de plus de 15 secondes à 170 millisecondes pour un fichier de 10MB</w:t>
+                      </w:r>
+                    </w:p>
+                    <w:p>
+                      <w:pPr>
+                        <w:rPr>
+                          <w:rFonts w:ascii="Helvetica" w:hAnsi="Helvetica"/>
+                          <w:sz w:val="18"/>
+                          <w:szCs w:val="18"/>
+                          <w:lang w:val="fr-CH"/>
+                        </w:rPr>
+                      </w:pPr>
+                      <w:r>
+                        <w:rPr>
+                          <w:rFonts w:ascii="Helvetica" w:hAnsi="Helvetica"/>
+                          <w:sz w:val="18"/>
+                          <w:szCs w:val="18"/>
+                          <w:lang w:val="fr-CH"/>
+                        </w:rPr>
+                        <w:t>En revanche, pour une écriture par blocs de 640B, le temps est diminué par deux, ce qui est moins remarquable.</w:t>
+                      </w:r>
+                    </w:p>
+                    <w:p>
+                      <w:pPr>
+                        <w:rPr>
+                          <w:rFonts w:ascii="Helvetica" w:hAnsi="Helvetica"/>
+                          <w:sz w:val="18"/>
+                          <w:szCs w:val="18"/>
+                          <w:lang w:val="fr-CH"/>
+                        </w:rPr>
+                      </w:pPr>
+                      <w:r>
+                        <w:rPr>
+                          <w:rFonts w:ascii="Helvetica" w:hAnsi="Helvetica"/>
+                          <w:sz w:val="18"/>
+                          <w:szCs w:val="18"/>
+                          <w:lang w:val="fr-CH"/>
+                        </w:rPr>
+                        <w:t>Nous pouvons en déduire que l’écriture et la lecture avec tampons se montre particulièrement utile pour une écriture par octet ou par petits blocs. Si une écriture sans tampon est utilisée, il faut alors impérativement écrire par blocs de grande taille (de préférence supérieure à 1KB).</w:t>
+                      </w:r>
+                    </w:p>
+                    <w:p>
+                      <w:pPr>
+                        <w:rPr>
+                          <w:lang w:val="fr-CH"/>
+                        </w:rPr>
+                      </w:pPr>
+                    </w:p>
+                  </w:txbxContent>
+                </v:textbox>
+                <w10:wrap type="square"/>
+              </v:shape>
+            </w:pict>
+          </mc:Fallback>
+        </mc:AlternateContent>
+      </w:r>
+      <w:r>
+        <w:rPr>
+          <w:rFonts w:ascii="Helvetica" w:hAnsi="Helvetica" w:cs="Helvetica"/>
+          <w:noProof/>
+          <w:lang w:val="fr-CH" w:eastAsia="fr-CH"/>
+        </w:rPr>
         <w:drawing>
-          <wp:inline distT="0" distB="0" distL="0" distR="0">
-            <wp:extent cx="3190875" cy="2438400"/>
-            <wp:effectExtent l="0" t="0" r="9525" b="0"/>
+          <wp:inline distT="0" distB="0" distL="0" distR="0" wp14:anchorId="74EEE482" wp14:editId="0BC1344F">
+            <wp:extent cx="4438650" cy="3171825"/>
+            <wp:effectExtent l="0" t="0" r="0" b="9525"/>
             <wp:docPr id="1" name="Chart 1"/>
             <wp:cNvGraphicFramePr/>
             <a:graphic xmlns:a="http://schemas.openxmlformats.org/drawingml/2006/main">
@@ -1215,13 +1575,14 @@
       </w:r>
       <w:r>
         <w:rPr>
+          <w:rFonts w:ascii="Helvetica" w:hAnsi="Helvetica" w:cs="Helvetica"/>
           <w:noProof/>
           <w:lang w:val="fr-CH" w:eastAsia="fr-CH"/>
         </w:rPr>
         <w:drawing>
-          <wp:inline distT="0" distB="0" distL="0" distR="0">
-            <wp:extent cx="3419475" cy="2381250"/>
-            <wp:effectExtent l="0" t="0" r="9525" b="0"/>
+          <wp:inline distT="0" distB="0" distL="0" distR="0" wp14:anchorId="0E006F87" wp14:editId="41C343B1">
+            <wp:extent cx="4438650" cy="3257550"/>
+            <wp:effectExtent l="0" t="0" r="0" b="0"/>
             <wp:docPr id="2" name="Chart 2"/>
             <wp:cNvGraphicFramePr/>
             <a:graphic xmlns:a="http://schemas.openxmlformats.org/drawingml/2006/main">
@@ -1231,111 +1592,6 @@
             </a:graphic>
           </wp:inline>
         </w:drawing>
-      </w:r>
-    </w:p>
-    <w:p>
-      <w:pPr>
-        <w:pStyle w:val="Heading1"/>
-        <w:rPr>
-          <w:rFonts w:ascii="Helvetica" w:hAnsi="Helvetica"/>
-          <w:lang w:val="fr-CH"/>
-        </w:rPr>
-      </w:pPr>
-      <w:r>
-        <w:rPr>
-          <w:rFonts w:ascii="Helvetica" w:hAnsi="Helvetica"/>
-          <w:lang w:val="fr-CH"/>
-        </w:rPr>
-        <w:t>Analyse</w:t>
-      </w:r>
-    </w:p>
-    <w:p>
-      <w:pPr>
-        <w:rPr>
-          <w:rFonts w:ascii="Helvetica" w:hAnsi="Helvetica"/>
-          <w:lang w:val="fr-CH"/>
-        </w:rPr>
-      </w:pPr>
-      <w:r>
-        <w:rPr>
-          <w:rFonts w:ascii="Helvetica" w:hAnsi="Helvetica"/>
-          <w:lang w:val="fr-CH"/>
-        </w:rPr>
-        <w:t>Nous pouvons constater que</w:t>
-      </w:r>
-      <w:r>
-        <w:rPr>
-          <w:rFonts w:ascii="Helvetica" w:hAnsi="Helvetica"/>
-          <w:lang w:val="fr-CH"/>
-        </w:rPr>
-        <w:t xml:space="preserve"> l’utilisation de flux avec tampons améliore les performances grandement : </w:t>
-      </w:r>
-    </w:p>
-    <w:p>
-      <w:pPr>
-        <w:rPr>
-          <w:rFonts w:ascii="Helvetica" w:hAnsi="Helvetica"/>
-          <w:lang w:val="fr-CH"/>
-        </w:rPr>
-      </w:pPr>
-      <w:r>
-        <w:rPr>
-          <w:rFonts w:ascii="Helvetica" w:hAnsi="Helvetica"/>
-          <w:lang w:val="fr-CH"/>
-        </w:rPr>
-        <w:t>Pour une écriture byte by byte, le temps passe de plus de 15 secondes à 170 millisecondes pour un fichier de 10MB</w:t>
-      </w:r>
-    </w:p>
-    <w:p>
-      <w:pPr>
-        <w:rPr>
-          <w:rFonts w:ascii="Helvetica" w:hAnsi="Helvetica"/>
-          <w:lang w:val="fr-CH"/>
-        </w:rPr>
-      </w:pPr>
-      <w:r>
-        <w:rPr>
-          <w:rFonts w:ascii="Helvetica" w:hAnsi="Helvetica"/>
-          <w:lang w:val="fr-CH"/>
-        </w:rPr>
-        <w:lastRenderedPageBreak/>
-        <w:t>En revanche, pour une écriture par blocs de 640B, le temps est diminué par deux, ce qui est moins remarquable.</w:t>
-      </w:r>
-    </w:p>
-    <w:p>
-      <w:pPr>
-        <w:rPr>
-          <w:rFonts w:ascii="Helvetica" w:hAnsi="Helvetica"/>
-          <w:lang w:val="fr-CH"/>
-        </w:rPr>
-      </w:pPr>
-      <w:r>
-        <w:rPr>
-          <w:rFonts w:ascii="Helvetica" w:hAnsi="Helvetica"/>
-          <w:lang w:val="fr-CH"/>
-        </w:rPr>
-        <w:t>Nous pouvons en déduire que l’écriture et la lecture avec tampons se montre particulièrement utile pour une écriture par octet</w:t>
-      </w:r>
-      <w:r>
-        <w:rPr>
-          <w:rFonts w:ascii="Helvetica" w:hAnsi="Helvetica"/>
-          <w:lang w:val="fr-CH"/>
-        </w:rPr>
-        <w:t xml:space="preserve"> ou par petits blocs</w:t>
-      </w:r>
-      <w:r>
-        <w:rPr>
-          <w:rFonts w:ascii="Helvetica" w:hAnsi="Helvetica"/>
-          <w:lang w:val="fr-CH"/>
-        </w:rPr>
-        <w:t>. Si une écriture sans tampon est utilisée, il faut alors impérativement écrire par blocs</w:t>
-      </w:r>
-      <w:r>
-        <w:rPr>
-          <w:rFonts w:ascii="Helvetica" w:hAnsi="Helvetica"/>
-          <w:lang w:val="fr-CH"/>
-        </w:rPr>
-        <w:t xml:space="preserve"> de grande taille (de préférence supérieure à 1KB).</w:t>
       </w:r>
     </w:p>
     <w:sectPr>
@@ -2415,7 +2671,7 @@
           </c:val>
           <c:extLst>
             <c:ext xmlns:c16="http://schemas.microsoft.com/office/drawing/2014/chart" uri="{C3380CC4-5D6E-409C-BE32-E72D297353CC}">
-              <c16:uniqueId val="{00000000-9B31-4969-9531-F996FB3E12C3}"/>
+              <c16:uniqueId val="{00000000-9AF4-4011-A6F5-59F0A6CDCA3C}"/>
             </c:ext>
           </c:extLst>
         </c:ser>
@@ -2532,7 +2788,7 @@
           </c:val>
           <c:extLst>
             <c:ext xmlns:c16="http://schemas.microsoft.com/office/drawing/2014/chart" uri="{C3380CC4-5D6E-409C-BE32-E72D297353CC}">
-              <c16:uniqueId val="{00000001-9B31-4969-9531-F996FB3E12C3}"/>
+              <c16:uniqueId val="{00000001-9AF4-4011-A6F5-59F0A6CDCA3C}"/>
             </c:ext>
           </c:extLst>
         </c:ser>
@@ -2984,7 +3240,7 @@
           </c:val>
           <c:extLst>
             <c:ext xmlns:c16="http://schemas.microsoft.com/office/drawing/2014/chart" uri="{C3380CC4-5D6E-409C-BE32-E72D297353CC}">
-              <c16:uniqueId val="{00000000-0463-452B-B65A-02CFF2982FCE}"/>
+              <c16:uniqueId val="{00000000-445C-4155-A512-FBE449AFFB22}"/>
             </c:ext>
           </c:extLst>
         </c:ser>
@@ -3101,7 +3357,7 @@
           </c:val>
           <c:extLst>
             <c:ext xmlns:c16="http://schemas.microsoft.com/office/drawing/2014/chart" uri="{C3380CC4-5D6E-409C-BE32-E72D297353CC}">
-              <c16:uniqueId val="{00000001-0463-452B-B65A-02CFF2982FCE}"/>
+              <c16:uniqueId val="{00000001-445C-4155-A512-FBE449AFFB22}"/>
             </c:ext>
           </c:extLst>
         </c:ser>
@@ -3549,7 +3805,7 @@
           </c:val>
           <c:extLst>
             <c:ext xmlns:c16="http://schemas.microsoft.com/office/drawing/2014/chart" uri="{C3380CC4-5D6E-409C-BE32-E72D297353CC}">
-              <c16:uniqueId val="{00000000-A51C-466D-99FF-309708ADC56D}"/>
+              <c16:uniqueId val="{00000000-5CF3-4C8A-9DC4-663F79B185F4}"/>
             </c:ext>
           </c:extLst>
         </c:ser>
@@ -3666,7 +3922,7 @@
           </c:val>
           <c:extLst>
             <c:ext xmlns:c16="http://schemas.microsoft.com/office/drawing/2014/chart" uri="{C3380CC4-5D6E-409C-BE32-E72D297353CC}">
-              <c16:uniqueId val="{00000001-A51C-466D-99FF-309708ADC56D}"/>
+              <c16:uniqueId val="{00000001-5CF3-4C8A-9DC4-663F79B185F4}"/>
             </c:ext>
           </c:extLst>
         </c:ser>
@@ -4119,7 +4375,7 @@
           </c:val>
           <c:extLst>
             <c:ext xmlns:c16="http://schemas.microsoft.com/office/drawing/2014/chart" uri="{C3380CC4-5D6E-409C-BE32-E72D297353CC}">
-              <c16:uniqueId val="{00000000-A184-4D81-A579-4D768734152D}"/>
+              <c16:uniqueId val="{00000000-EC06-4898-98A8-ECB0C48D43E2}"/>
             </c:ext>
           </c:extLst>
         </c:ser>
@@ -4236,7 +4492,7 @@
           </c:val>
           <c:extLst>
             <c:ext xmlns:c16="http://schemas.microsoft.com/office/drawing/2014/chart" uri="{C3380CC4-5D6E-409C-BE32-E72D297353CC}">
-              <c16:uniqueId val="{00000001-A184-4D81-A579-4D768734152D}"/>
+              <c16:uniqueId val="{00000001-EC06-4898-98A8-ECB0C48D43E2}"/>
             </c:ext>
           </c:extLst>
         </c:ser>

</xml_diff>

<commit_message>
Didn't write one read result to csv file, fixed
</commit_message>
<xml_diff>
--- a/Labo02_Rapport_Akesson.docx
+++ b/Labo02_Rapport_Akesson.docx
@@ -168,6 +168,13 @@
               </w:rPr>
               <w:t>Reading</w:t>
             </w:r>
+            <w:r>
+              <w:rPr>
+                <w:rFonts w:ascii="Helvetica" w:hAnsi="Helvetica" w:cs="Helvetica"/>
+                <w:lang w:val="fr-CH"/>
+              </w:rPr>
+              <w:t xml:space="preserve"> (ms)</w:t>
+            </w:r>
           </w:p>
         </w:tc>
         <w:tc>
@@ -192,6 +199,38 @@
             </w:r>
             <w:proofErr w:type="spellEnd"/>
           </w:p>
+          <w:p>
+            <w:pPr>
+              <w:jc w:val="center"/>
+              <w:rPr>
+                <w:rFonts w:ascii="Helvetica" w:hAnsi="Helvetica" w:cs="Helvetica"/>
+                <w:lang w:val="fr-CH"/>
+              </w:rPr>
+            </w:pPr>
+            <w:r>
+              <w:rPr>
+                <w:rFonts w:ascii="Helvetica" w:hAnsi="Helvetica" w:cs="Helvetica"/>
+                <w:lang w:val="fr-CH"/>
+              </w:rPr>
+              <w:t>(</w:t>
+            </w:r>
+            <w:proofErr w:type="gramStart"/>
+            <w:r>
+              <w:rPr>
+                <w:rFonts w:ascii="Helvetica" w:hAnsi="Helvetica" w:cs="Helvetica"/>
+                <w:lang w:val="fr-CH"/>
+              </w:rPr>
+              <w:t>ms</w:t>
+            </w:r>
+            <w:proofErr w:type="gramEnd"/>
+            <w:r>
+              <w:rPr>
+                <w:rFonts w:ascii="Helvetica" w:hAnsi="Helvetica" w:cs="Helvetica"/>
+                <w:lang w:val="fr-CH"/>
+              </w:rPr>
+              <w:t>)</w:t>
+            </w:r>
+          </w:p>
         </w:tc>
         <w:tc>
           <w:tcPr>
@@ -212,6 +251,38 @@
                 <w:lang w:val="fr-CH"/>
               </w:rPr>
               <w:t>Reading</w:t>
+            </w:r>
+          </w:p>
+          <w:p>
+            <w:pPr>
+              <w:jc w:val="center"/>
+              <w:rPr>
+                <w:rFonts w:ascii="Helvetica" w:hAnsi="Helvetica" w:cs="Helvetica"/>
+                <w:lang w:val="fr-CH"/>
+              </w:rPr>
+            </w:pPr>
+            <w:r>
+              <w:rPr>
+                <w:rFonts w:ascii="Helvetica" w:hAnsi="Helvetica" w:cs="Helvetica"/>
+                <w:lang w:val="fr-CH"/>
+              </w:rPr>
+              <w:t>(</w:t>
+            </w:r>
+            <w:proofErr w:type="gramStart"/>
+            <w:r>
+              <w:rPr>
+                <w:rFonts w:ascii="Helvetica" w:hAnsi="Helvetica" w:cs="Helvetica"/>
+                <w:lang w:val="fr-CH"/>
+              </w:rPr>
+              <w:t>ms</w:t>
+            </w:r>
+            <w:proofErr w:type="gramEnd"/>
+            <w:r>
+              <w:rPr>
+                <w:rFonts w:ascii="Helvetica" w:hAnsi="Helvetica" w:cs="Helvetica"/>
+                <w:lang w:val="fr-CH"/>
+              </w:rPr>
+              <w:t>)</w:t>
             </w:r>
           </w:p>
         </w:tc>
@@ -236,6 +307,38 @@
               <w:t>Writing</w:t>
             </w:r>
             <w:proofErr w:type="spellEnd"/>
+          </w:p>
+          <w:p>
+            <w:pPr>
+              <w:jc w:val="center"/>
+              <w:rPr>
+                <w:rFonts w:ascii="Helvetica" w:hAnsi="Helvetica" w:cs="Helvetica"/>
+                <w:lang w:val="fr-CH"/>
+              </w:rPr>
+            </w:pPr>
+            <w:r>
+              <w:rPr>
+                <w:rFonts w:ascii="Helvetica" w:hAnsi="Helvetica" w:cs="Helvetica"/>
+                <w:lang w:val="fr-CH"/>
+              </w:rPr>
+              <w:t>(</w:t>
+            </w:r>
+            <w:proofErr w:type="gramStart"/>
+            <w:r>
+              <w:rPr>
+                <w:rFonts w:ascii="Helvetica" w:hAnsi="Helvetica" w:cs="Helvetica"/>
+                <w:lang w:val="fr-CH"/>
+              </w:rPr>
+              <w:t>ms</w:t>
+            </w:r>
+            <w:proofErr w:type="gramEnd"/>
+            <w:r>
+              <w:rPr>
+                <w:rFonts w:ascii="Helvetica" w:hAnsi="Helvetica" w:cs="Helvetica"/>
+                <w:lang w:val="fr-CH"/>
+              </w:rPr>
+              <w:t>)</w:t>
+            </w:r>
           </w:p>
         </w:tc>
       </w:tr>
@@ -1044,8 +1147,6 @@
         </w:rPr>
         <w:t>Disque dur SSD</w:t>
       </w:r>
-      <w:bookmarkStart w:id="0" w:name="_GoBack"/>
-      <w:bookmarkEnd w:id="0"/>
     </w:p>
     <w:p>
       <w:pPr>
@@ -1092,16 +1193,12 @@
         </w:numPr>
         <w:rPr>
           <w:rFonts w:ascii="Helvetica" w:hAnsi="Helvetica" w:cs="Helvetica"/>
-          <w:sz w:val="18"/>
-          <w:szCs w:val="18"/>
           <w:lang w:val="fr-CH"/>
         </w:rPr>
       </w:pPr>
       <w:r>
         <w:rPr>
           <w:rFonts w:ascii="Helvetica" w:hAnsi="Helvetica" w:cs="Helvetica"/>
-          <w:sz w:val="18"/>
-          <w:szCs w:val="18"/>
           <w:lang w:val="fr-CH"/>
         </w:rPr>
         <w:t xml:space="preserve">Utilisation de la classe </w:t>
@@ -1110,8 +1207,6 @@
       <w:r>
         <w:rPr>
           <w:rFonts w:ascii="Helvetica" w:hAnsi="Helvetica" w:cs="Helvetica"/>
-          <w:sz w:val="18"/>
-          <w:szCs w:val="18"/>
           <w:lang w:val="fr-CH"/>
         </w:rPr>
         <w:t>PrintWriter</w:t>
@@ -1120,8 +1215,6 @@
       <w:r>
         <w:rPr>
           <w:rFonts w:ascii="Helvetica" w:hAnsi="Helvetica" w:cs="Helvetica"/>
-          <w:sz w:val="18"/>
-          <w:szCs w:val="18"/>
           <w:lang w:val="fr-CH"/>
         </w:rPr>
         <w:t xml:space="preserve"> pour écrire dans le fichier csv les données et résultats du programme.</w:t>
@@ -1136,19 +1229,43 @@
         </w:numPr>
         <w:rPr>
           <w:rFonts w:ascii="Helvetica" w:hAnsi="Helvetica" w:cs="Helvetica"/>
-          <w:sz w:val="18"/>
-          <w:szCs w:val="18"/>
           <w:lang w:val="fr-CH"/>
         </w:rPr>
       </w:pPr>
       <w:r>
         <w:rPr>
           <w:rFonts w:ascii="Helvetica" w:hAnsi="Helvetica" w:cs="Helvetica"/>
-          <w:sz w:val="18"/>
-          <w:szCs w:val="18"/>
           <w:lang w:val="fr-CH"/>
         </w:rPr>
-        <w:t>Utilisation de boucles pour obtenir plus de résultats, itérations sur la taille du bloc (de 5 à 640 B).</w:t>
+        <w:t>Utilisation de boucles pour obtenir plus de résultats, itérations sur la taille du bloc (de 5 à 640 B</w:t>
+      </w:r>
+      <w:r>
+        <w:rPr>
+          <w:rFonts w:ascii="Helvetica" w:hAnsi="Helvetica" w:cs="Helvetica"/>
+          <w:lang w:val="fr-CH"/>
+        </w:rPr>
+        <w:t>, seulement pour</w:t>
+      </w:r>
+      <w:r>
+        <w:rPr>
+          <w:rFonts w:ascii="Helvetica" w:hAnsi="Helvetica" w:cs="Helvetica"/>
+          <w:lang w:val="fr-CH"/>
+        </w:rPr>
+        <w:t xml:space="preserve"> établir le graphe a</w:t>
+      </w:r>
+      <w:r>
+        <w:rPr>
+          <w:rFonts w:ascii="Helvetica" w:hAnsi="Helvetica" w:cs="Helvetica"/>
+          <w:lang w:val="fr-CH"/>
+        </w:rPr>
+        <w:t>u verso</w:t>
+      </w:r>
+      <w:r>
+        <w:rPr>
+          <w:rFonts w:ascii="Helvetica" w:hAnsi="Helvetica" w:cs="Helvetica"/>
+          <w:lang w:val="fr-CH"/>
+        </w:rPr>
+        <w:t>).</w:t>
       </w:r>
     </w:p>
     <w:p>
@@ -1163,78 +1280,144 @@
           <w:lang w:val="fr-CH"/>
         </w:rPr>
       </w:pPr>
+      <w:r>
+        <w:rPr>
+          <w:rFonts w:ascii="Helvetica" w:hAnsi="Helvetica" w:cs="Helvetica"/>
+          <w:lang w:val="fr-CH"/>
+        </w:rPr>
+        <w:t xml:space="preserve">Implémentation du design pattern décorateur pour les </w:t>
+      </w:r>
+      <w:proofErr w:type="spellStart"/>
+      <w:r>
+        <w:rPr>
+          <w:rFonts w:ascii="Helvetica" w:hAnsi="Helvetica" w:cs="Helvetica"/>
+          <w:lang w:val="fr-CH"/>
+        </w:rPr>
+        <w:t>Benchmarkers</w:t>
+      </w:r>
+      <w:proofErr w:type="spellEnd"/>
+      <w:r>
+        <w:rPr>
+          <w:rFonts w:ascii="Helvetica" w:hAnsi="Helvetica" w:cs="Helvetica"/>
+          <w:lang w:val="fr-CH"/>
+        </w:rPr>
+        <w:t>, permettant de pouvoir créer de nouvelles sous-classes pour des benchmarks particuliers sans devoir modifier la classe principale.</w:t>
+      </w:r>
     </w:p>
     <w:p>
       <w:pPr>
+        <w:pStyle w:val="ListParagraph"/>
+        <w:numPr>
+          <w:ilvl w:val="0"/>
+          <w:numId w:val="2"/>
+        </w:numPr>
         <w:rPr>
           <w:rFonts w:ascii="Helvetica" w:hAnsi="Helvetica" w:cs="Helvetica"/>
           <w:lang w:val="fr-CH"/>
         </w:rPr>
       </w:pPr>
+      <w:r>
+        <w:rPr>
+          <w:rFonts w:ascii="Helvetica" w:hAnsi="Helvetica" w:cs="Helvetica"/>
+          <w:lang w:val="fr-CH"/>
+        </w:rPr>
+        <w:t xml:space="preserve">Classe </w:t>
+      </w:r>
+      <w:proofErr w:type="spellStart"/>
+      <w:r>
+        <w:rPr>
+          <w:rFonts w:ascii="Helvetica" w:hAnsi="Helvetica" w:cs="Helvetica"/>
+          <w:lang w:val="fr-CH"/>
+        </w:rPr>
+        <w:t>CsvWriter</w:t>
+      </w:r>
+      <w:proofErr w:type="spellEnd"/>
+      <w:r>
+        <w:rPr>
+          <w:rFonts w:ascii="Helvetica" w:hAnsi="Helvetica" w:cs="Helvetica"/>
+          <w:lang w:val="fr-CH"/>
+        </w:rPr>
+        <w:t xml:space="preserve"> pour l’écriture du fichier csv</w:t>
+      </w:r>
     </w:p>
     <w:p>
       <w:pPr>
+        <w:pStyle w:val="ListParagraph"/>
+        <w:numPr>
+          <w:ilvl w:val="0"/>
+          <w:numId w:val="2"/>
+        </w:numPr>
         <w:rPr>
           <w:rFonts w:ascii="Helvetica" w:hAnsi="Helvetica" w:cs="Helvetica"/>
           <w:lang w:val="fr-CH"/>
         </w:rPr>
       </w:pPr>
+      <w:r>
+        <w:rPr>
+          <w:rFonts w:ascii="Helvetica" w:hAnsi="Helvetica" w:cs="Helvetica"/>
+          <w:lang w:val="fr-CH"/>
+        </w:rPr>
+        <w:t xml:space="preserve">Classe </w:t>
+      </w:r>
+      <w:proofErr w:type="spellStart"/>
+      <w:r>
+        <w:rPr>
+          <w:rFonts w:ascii="Helvetica" w:hAnsi="Helvetica" w:cs="Helvetica"/>
+          <w:lang w:val="fr-CH"/>
+        </w:rPr>
+        <w:t>BenchmarkResult</w:t>
+      </w:r>
+      <w:proofErr w:type="spellEnd"/>
+      <w:r>
+        <w:rPr>
+          <w:rFonts w:ascii="Helvetica" w:hAnsi="Helvetica" w:cs="Helvetica"/>
+          <w:lang w:val="fr-CH"/>
+        </w:rPr>
+        <w:t xml:space="preserve"> pour pouvoir conserver les résultats d’un benchmark</w:t>
+      </w:r>
     </w:p>
     <w:p>
       <w:pPr>
+        <w:pStyle w:val="ListParagraph"/>
+        <w:numPr>
+          <w:ilvl w:val="0"/>
+          <w:numId w:val="2"/>
+        </w:numPr>
         <w:rPr>
           <w:rFonts w:ascii="Helvetica" w:hAnsi="Helvetica" w:cs="Helvetica"/>
           <w:lang w:val="fr-CH"/>
         </w:rPr>
       </w:pPr>
-    </w:p>
-    <w:p>
-      <w:pPr>
+      <w:r>
         <w:rPr>
           <w:rFonts w:ascii="Helvetica" w:hAnsi="Helvetica" w:cs="Helvetica"/>
           <w:lang w:val="fr-CH"/>
         </w:rPr>
-      </w:pPr>
-    </w:p>
-    <w:p>
-      <w:pPr>
+        <w:t xml:space="preserve">Classe </w:t>
+      </w:r>
+      <w:proofErr w:type="spellStart"/>
+      <w:r>
         <w:rPr>
           <w:rFonts w:ascii="Helvetica" w:hAnsi="Helvetica" w:cs="Helvetica"/>
           <w:lang w:val="fr-CH"/>
         </w:rPr>
-      </w:pPr>
-    </w:p>
-    <w:p>
-      <w:pPr>
+        <w:t>E</w:t>
+      </w:r>
+      <w:r>
         <w:rPr>
           <w:rFonts w:ascii="Helvetica" w:hAnsi="Helvetica" w:cs="Helvetica"/>
           <w:lang w:val="fr-CH"/>
         </w:rPr>
-      </w:pPr>
-    </w:p>
-    <w:p>
-      <w:pPr>
+        <w:t>xperiment</w:t>
+      </w:r>
+      <w:proofErr w:type="spellEnd"/>
+      <w:r>
         <w:rPr>
           <w:rFonts w:ascii="Helvetica" w:hAnsi="Helvetica" w:cs="Helvetica"/>
           <w:lang w:val="fr-CH"/>
         </w:rPr>
-      </w:pPr>
-    </w:p>
-    <w:p>
-      <w:pPr>
-        <w:rPr>
-          <w:rFonts w:ascii="Helvetica" w:hAnsi="Helvetica" w:cs="Helvetica"/>
-          <w:lang w:val="fr-CH"/>
-        </w:rPr>
-      </w:pPr>
-    </w:p>
-    <w:p>
-      <w:pPr>
-        <w:rPr>
-          <w:rFonts w:ascii="Helvetica" w:hAnsi="Helvetica" w:cs="Helvetica"/>
-          <w:lang w:val="fr-CH"/>
-        </w:rPr>
-      </w:pPr>
+        <w:t xml:space="preserve"> comme contrôleur</w:t>
+      </w:r>
     </w:p>
     <w:p>
       <w:pPr>
@@ -1251,36 +1434,25 @@
           <w:lang w:val="fr-CH"/>
         </w:rPr>
         <w:lastRenderedPageBreak/>
-        <w:t>Résultats</w:t>
+        <w:t>Résu</w:t>
       </w:r>
-    </w:p>
-    <w:p>
-      <w:pPr>
+      <w:r>
         <w:rPr>
           <w:rFonts w:ascii="Helvetica" w:hAnsi="Helvetica" w:cs="Helvetica"/>
           <w:lang w:val="fr-CH"/>
         </w:rPr>
-      </w:pPr>
-    </w:p>
-    <w:p>
-      <w:pPr>
-        <w:pStyle w:val="Heading1"/>
-        <w:rPr>
-          <w:rFonts w:ascii="Helvetica" w:hAnsi="Helvetica" w:cs="Helvetica"/>
-          <w:lang w:val="fr-CH"/>
-        </w:rPr>
-      </w:pPr>
+        <w:t>ltats</w:t>
+      </w:r>
       <w:r>
         <w:rPr>
           <w:rFonts w:ascii="Helvetica" w:hAnsi="Helvetica" w:cs="Helvetica"/>
           <w:noProof/>
           <w:lang w:val="fr-CH" w:eastAsia="fr-CH"/>
         </w:rPr>
-        <w:lastRenderedPageBreak/>
         <mc:AlternateContent>
           <mc:Choice Requires="wps">
             <w:drawing>
-              <wp:anchor distT="45720" distB="45720" distL="114300" distR="114300" simplePos="0" relativeHeight="251659264" behindDoc="0" locked="0" layoutInCell="1" allowOverlap="1" wp14:anchorId="1DB4DDD4" wp14:editId="3EAECA7C">
+              <wp:anchor distT="45720" distB="45720" distL="114300" distR="114300" simplePos="0" relativeHeight="251659264" behindDoc="0" locked="0" layoutInCell="1" allowOverlap="1" wp14:anchorId="1425D731" wp14:editId="0ABD345E">
                 <wp:simplePos x="0" y="0"/>
                 <wp:positionH relativeFrom="column">
                   <wp:posOffset>4648200</wp:posOffset>
@@ -1341,16 +1513,12 @@
                             <w:pPr>
                               <w:rPr>
                                 <w:rFonts w:ascii="Helvetica" w:hAnsi="Helvetica"/>
-                                <w:sz w:val="18"/>
-                                <w:szCs w:val="18"/>
                                 <w:lang w:val="fr-CH"/>
                               </w:rPr>
                             </w:pPr>
                             <w:r>
                               <w:rPr>
                                 <w:rFonts w:ascii="Helvetica" w:hAnsi="Helvetica"/>
-                                <w:sz w:val="18"/>
-                                <w:szCs w:val="18"/>
                                 <w:lang w:val="fr-CH"/>
                               </w:rPr>
                               <w:t xml:space="preserve">Nous pouvons constater que l’utilisation de flux avec tampons améliore les performances grandement : </w:t>
@@ -1360,16 +1528,12 @@
                             <w:pPr>
                               <w:rPr>
                                 <w:rFonts w:ascii="Helvetica" w:hAnsi="Helvetica"/>
-                                <w:sz w:val="18"/>
-                                <w:szCs w:val="18"/>
                                 <w:lang w:val="fr-CH"/>
                               </w:rPr>
                             </w:pPr>
                             <w:r>
                               <w:rPr>
                                 <w:rFonts w:ascii="Helvetica" w:hAnsi="Helvetica"/>
-                                <w:sz w:val="18"/>
-                                <w:szCs w:val="18"/>
                                 <w:lang w:val="fr-CH"/>
                               </w:rPr>
                               <w:t>Pour une écriture byte by byte, le temps passe de plus de 15 secondes à 170 millisecondes pour un fichier de 10MB</w:t>
@@ -1379,16 +1543,12 @@
                             <w:pPr>
                               <w:rPr>
                                 <w:rFonts w:ascii="Helvetica" w:hAnsi="Helvetica"/>
-                                <w:sz w:val="18"/>
-                                <w:szCs w:val="18"/>
                                 <w:lang w:val="fr-CH"/>
                               </w:rPr>
                             </w:pPr>
                             <w:r>
                               <w:rPr>
                                 <w:rFonts w:ascii="Helvetica" w:hAnsi="Helvetica"/>
-                                <w:sz w:val="18"/>
-                                <w:szCs w:val="18"/>
                                 <w:lang w:val="fr-CH"/>
                               </w:rPr>
                               <w:t>En revanche, pour une écriture par blocs de 640B, le temps est diminué par deux, ce qui est moins remarquable.</w:t>
@@ -1398,19 +1558,29 @@
                             <w:pPr>
                               <w:rPr>
                                 <w:rFonts w:ascii="Helvetica" w:hAnsi="Helvetica"/>
-                                <w:sz w:val="18"/>
-                                <w:szCs w:val="18"/>
                                 <w:lang w:val="fr-CH"/>
                               </w:rPr>
                             </w:pPr>
                             <w:r>
                               <w:rPr>
                                 <w:rFonts w:ascii="Helvetica" w:hAnsi="Helvetica"/>
-                                <w:sz w:val="18"/>
-                                <w:szCs w:val="18"/>
                                 <w:lang w:val="fr-CH"/>
                               </w:rPr>
-                              <w:t>Nous pouvons en déduire que l’écriture et la lecture avec tampons se montre particulièrement utile pour une écriture par octet ou par petits blocs. Si une écriture sans tampon est utilisée, il faut alors impérativement écrire par blocs de grande taille (de préférence supérieure à 1KB).</w:t>
+                              <w:t>Nous pouvons en déduire que l’écriture et la lecture avec tampons se montre particulièrement utile pour une écriture par octet ou par petits blocs. Si une écriture sans tampon est utilisée, il faut alors impérativement écrire par blocs de grande taille (de préférence supérieure à 1KB)</w:t>
+                            </w:r>
+                            <w:r>
+                              <w:rPr>
+                                <w:rFonts w:ascii="Helvetica" w:hAnsi="Helvetica"/>
+                                <w:lang w:val="fr-CH"/>
+                              </w:rPr>
+                              <w:t xml:space="preserve"> pour ne pas avoir des performances médiocres</w:t>
+                            </w:r>
+                            <w:r>
+                              <w:rPr>
+                                <w:rFonts w:ascii="Helvetica" w:hAnsi="Helvetica"/>
+                                <w:lang w:val="fr-CH"/>
+                              </w:rPr>
+                              <w:t>.</w:t>
                             </w:r>
                           </w:p>
                           <w:p>
@@ -1419,6 +1589,8 @@
                                 <w:lang w:val="fr-CH"/>
                               </w:rPr>
                             </w:pPr>
+                            <w:bookmarkStart w:id="0" w:name="_GoBack"/>
+                            <w:bookmarkEnd w:id="0"/>
                           </w:p>
                         </w:txbxContent>
                       </wps:txbx>
@@ -1439,11 +1611,11 @@
           </mc:Choice>
           <mc:Fallback>
             <w:pict>
-              <v:shapetype w14:anchorId="1DB4DDD4" id="_x0000_t202" coordsize="21600,21600" o:spt="202" path="m,l,21600r21600,l21600,xe">
+              <v:shapetype w14:anchorId="1425D731" id="_x0000_t202" coordsize="21600,21600" o:spt="202" path="m,l,21600r21600,l21600,xe">
                 <v:stroke joinstyle="miter"/>
                 <v:path gradientshapeok="t" o:connecttype="rect"/>
               </v:shapetype>
-              <v:shape id="Text Box 2" o:spid="_x0000_s1026" type="#_x0000_t202" style="position:absolute;margin-left:366pt;margin-top:1.75pt;width:418.5pt;height:506.25pt;z-index:251659264;visibility:visible;mso-wrap-style:square;mso-width-percent:0;mso-height-percent:0;mso-wrap-distance-left:9pt;mso-wrap-distance-top:3.6pt;mso-wrap-distance-right:9pt;mso-wrap-distance-bottom:3.6pt;mso-position-horizontal:absolute;mso-position-horizontal-relative:text;mso-position-vertical:absolute;mso-position-vertical-relative:text;mso-width-percent:0;mso-height-percent:0;mso-width-relative:margin;mso-height-relative:margin;v-text-anchor:top" o:gfxdata="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" stroked="f">
+              <v:shape id="Text Box 2" o:spid="_x0000_s1026" type="#_x0000_t202" style="position:absolute;left:0;text-align:left;margin-left:366pt;margin-top:1.75pt;width:418.5pt;height:506.25pt;z-index:251659264;visibility:visible;mso-wrap-style:square;mso-width-percent:0;mso-height-percent:0;mso-wrap-distance-left:9pt;mso-wrap-distance-top:3.6pt;mso-wrap-distance-right:9pt;mso-wrap-distance-bottom:3.6pt;mso-position-horizontal:absolute;mso-position-horizontal-relative:text;mso-position-vertical:absolute;mso-position-vertical-relative:text;mso-width-percent:0;mso-height-percent:0;mso-width-relative:margin;mso-height-relative:margin;v-text-anchor:top" o:gfxdata="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" stroked="f">
                 <v:textbox>
                   <w:txbxContent>
                     <w:p>
@@ -1466,16 +1638,12 @@
                       <w:pPr>
                         <w:rPr>
                           <w:rFonts w:ascii="Helvetica" w:hAnsi="Helvetica"/>
-                          <w:sz w:val="18"/>
-                          <w:szCs w:val="18"/>
                           <w:lang w:val="fr-CH"/>
                         </w:rPr>
                       </w:pPr>
                       <w:r>
                         <w:rPr>
                           <w:rFonts w:ascii="Helvetica" w:hAnsi="Helvetica"/>
-                          <w:sz w:val="18"/>
-                          <w:szCs w:val="18"/>
                           <w:lang w:val="fr-CH"/>
                         </w:rPr>
                         <w:t xml:space="preserve">Nous pouvons constater que l’utilisation de flux avec tampons améliore les performances grandement : </w:t>
@@ -1485,16 +1653,12 @@
                       <w:pPr>
                         <w:rPr>
                           <w:rFonts w:ascii="Helvetica" w:hAnsi="Helvetica"/>
-                          <w:sz w:val="18"/>
-                          <w:szCs w:val="18"/>
                           <w:lang w:val="fr-CH"/>
                         </w:rPr>
                       </w:pPr>
                       <w:r>
                         <w:rPr>
                           <w:rFonts w:ascii="Helvetica" w:hAnsi="Helvetica"/>
-                          <w:sz w:val="18"/>
-                          <w:szCs w:val="18"/>
                           <w:lang w:val="fr-CH"/>
                         </w:rPr>
                         <w:t>Pour une écriture byte by byte, le temps passe de plus de 15 secondes à 170 millisecondes pour un fichier de 10MB</w:t>
@@ -1504,16 +1668,12 @@
                       <w:pPr>
                         <w:rPr>
                           <w:rFonts w:ascii="Helvetica" w:hAnsi="Helvetica"/>
-                          <w:sz w:val="18"/>
-                          <w:szCs w:val="18"/>
                           <w:lang w:val="fr-CH"/>
                         </w:rPr>
                       </w:pPr>
                       <w:r>
                         <w:rPr>
                           <w:rFonts w:ascii="Helvetica" w:hAnsi="Helvetica"/>
-                          <w:sz w:val="18"/>
-                          <w:szCs w:val="18"/>
                           <w:lang w:val="fr-CH"/>
                         </w:rPr>
                         <w:t>En revanche, pour une écriture par blocs de 640B, le temps est diminué par deux, ce qui est moins remarquable.</w:t>
@@ -1523,19 +1683,29 @@
                       <w:pPr>
                         <w:rPr>
                           <w:rFonts w:ascii="Helvetica" w:hAnsi="Helvetica"/>
-                          <w:sz w:val="18"/>
-                          <w:szCs w:val="18"/>
                           <w:lang w:val="fr-CH"/>
                         </w:rPr>
                       </w:pPr>
                       <w:r>
                         <w:rPr>
                           <w:rFonts w:ascii="Helvetica" w:hAnsi="Helvetica"/>
-                          <w:sz w:val="18"/>
-                          <w:szCs w:val="18"/>
                           <w:lang w:val="fr-CH"/>
                         </w:rPr>
-                        <w:t>Nous pouvons en déduire que l’écriture et la lecture avec tampons se montre particulièrement utile pour une écriture par octet ou par petits blocs. Si une écriture sans tampon est utilisée, il faut alors impérativement écrire par blocs de grande taille (de préférence supérieure à 1KB).</w:t>
+                        <w:t>Nous pouvons en déduire que l’écriture et la lecture avec tampons se montre particulièrement utile pour une écriture par octet ou par petits blocs. Si une écriture sans tampon est utilisée, il faut alors impérativement écrire par blocs de grande taille (de préférence supérieure à 1KB)</w:t>
+                      </w:r>
+                      <w:r>
+                        <w:rPr>
+                          <w:rFonts w:ascii="Helvetica" w:hAnsi="Helvetica"/>
+                          <w:lang w:val="fr-CH"/>
+                        </w:rPr>
+                        <w:t xml:space="preserve"> pour ne pas avoir des performances médiocres</w:t>
+                      </w:r>
+                      <w:r>
+                        <w:rPr>
+                          <w:rFonts w:ascii="Helvetica" w:hAnsi="Helvetica"/>
+                          <w:lang w:val="fr-CH"/>
+                        </w:rPr>
+                        <w:t>.</w:t>
                       </w:r>
                     </w:p>
                     <w:p>
@@ -1544,6 +1714,8 @@
                           <w:lang w:val="fr-CH"/>
                         </w:rPr>
                       </w:pPr>
+                      <w:bookmarkStart w:id="1" w:name="_GoBack"/>
+                      <w:bookmarkEnd w:id="1"/>
                     </w:p>
                   </w:txbxContent>
                 </v:textbox>
@@ -1560,8 +1732,8 @@
           <w:lang w:val="fr-CH" w:eastAsia="fr-CH"/>
         </w:rPr>
         <w:drawing>
-          <wp:inline distT="0" distB="0" distL="0" distR="0" wp14:anchorId="74EEE482" wp14:editId="0BC1344F">
-            <wp:extent cx="4438650" cy="3171825"/>
+          <wp:inline distT="0" distB="0" distL="0" distR="0" wp14:anchorId="35E1078A" wp14:editId="14EB1958">
+            <wp:extent cx="4438650" cy="2981325"/>
             <wp:effectExtent l="0" t="0" r="0" b="9525"/>
             <wp:docPr id="1" name="Chart 1"/>
             <wp:cNvGraphicFramePr/>
@@ -1580,9 +1752,9 @@
           <w:lang w:val="fr-CH" w:eastAsia="fr-CH"/>
         </w:rPr>
         <w:drawing>
-          <wp:inline distT="0" distB="0" distL="0" distR="0" wp14:anchorId="0E006F87" wp14:editId="41C343B1">
-            <wp:extent cx="4438650" cy="3257550"/>
-            <wp:effectExtent l="0" t="0" r="0" b="0"/>
+          <wp:inline distT="0" distB="0" distL="0" distR="0" wp14:anchorId="1A380124" wp14:editId="71907015">
+            <wp:extent cx="4438650" cy="3076575"/>
+            <wp:effectExtent l="0" t="0" r="0" b="9525"/>
             <wp:docPr id="2" name="Chart 2"/>
             <wp:cNvGraphicFramePr/>
             <a:graphic xmlns:a="http://schemas.openxmlformats.org/drawingml/2006/main">

</xml_diff>

<commit_message>
Exported to pdf, cleaned layout a bit
</commit_message>
<xml_diff>
--- a/Labo02_Rapport_Akesson.docx
+++ b/Labo02_Rapport_Akesson.docx
@@ -1566,7 +1566,21 @@
                                 <w:rFonts w:ascii="Helvetica" w:hAnsi="Helvetica"/>
                                 <w:lang w:val="fr-CH"/>
                               </w:rPr>
-                              <w:t>Nous pouvons en déduire que l’écriture et la lecture avec tampons se montre particulièrement utile pour une écriture par octet ou par petits blocs. Si une écriture sans tampon est utilisée, il faut alors impérativement écrire par blocs de grande taille (de préférence supérieure à 1KB)</w:t>
+                              <w:t>Nous pouvons en déduire que l’écriture et la lecture avec tampons se montre particulièrement utile pour une écriture par octet ou par petits blocs. Si une écriture sans tampon est utili</w:t>
+                            </w:r>
+                            <w:r>
+                              <w:rPr>
+                                <w:rFonts w:ascii="Helvetica" w:hAnsi="Helvetica"/>
+                                <w:lang w:val="fr-CH"/>
+                              </w:rPr>
+                              <w:t>sée, il faut alors</w:t>
+                            </w:r>
+                            <w:r>
+                              <w:rPr>
+                                <w:rFonts w:ascii="Helvetica" w:hAnsi="Helvetica"/>
+                                <w:lang w:val="fr-CH"/>
+                              </w:rPr>
+                              <w:t xml:space="preserve"> écrire par blocs de grande taille (de préférence supérieure à 1KB)</w:t>
                             </w:r>
                             <w:r>
                               <w:rPr>
@@ -1691,7 +1705,21 @@
                           <w:rFonts w:ascii="Helvetica" w:hAnsi="Helvetica"/>
                           <w:lang w:val="fr-CH"/>
                         </w:rPr>
-                        <w:t>Nous pouvons en déduire que l’écriture et la lecture avec tampons se montre particulièrement utile pour une écriture par octet ou par petits blocs. Si une écriture sans tampon est utilisée, il faut alors impérativement écrire par blocs de grande taille (de préférence supérieure à 1KB)</w:t>
+                        <w:t>Nous pouvons en déduire que l’écriture et la lecture avec tampons se montre particulièrement utile pour une écriture par octet ou par petits blocs. Si une écriture sans tampon est utili</w:t>
+                      </w:r>
+                      <w:r>
+                        <w:rPr>
+                          <w:rFonts w:ascii="Helvetica" w:hAnsi="Helvetica"/>
+                          <w:lang w:val="fr-CH"/>
+                        </w:rPr>
+                        <w:t>sée, il faut alors</w:t>
+                      </w:r>
+                      <w:r>
+                        <w:rPr>
+                          <w:rFonts w:ascii="Helvetica" w:hAnsi="Helvetica"/>
+                          <w:lang w:val="fr-CH"/>
+                        </w:rPr>
+                        <w:t xml:space="preserve"> écrire par blocs de grande taille (de préférence supérieure à 1KB)</w:t>
                       </w:r>
                       <w:r>
                         <w:rPr>

</xml_diff>

<commit_message>
Changed report color scheme
</commit_message>
<xml_diff>
--- a/Labo02_Rapport_Akesson.docx
+++ b/Labo02_Rapport_Akesson.docx
@@ -14,8 +14,8 @@
         <w:gridCol w:w="1238"/>
         <w:gridCol w:w="1521"/>
         <w:gridCol w:w="425"/>
-        <w:gridCol w:w="1135"/>
-        <w:gridCol w:w="3186"/>
+        <w:gridCol w:w="1129"/>
+        <w:gridCol w:w="3192"/>
       </w:tblGrid>
       <w:tr>
         <w:tc>
@@ -40,6 +40,7 @@
           <w:p>
             <w:pPr>
               <w:pStyle w:val="Heading2"/>
+              <w:outlineLvl w:val="1"/>
               <w:rPr>
                 <w:lang w:val="fr-CH"/>
               </w:rPr>
@@ -83,6 +84,7 @@
             <w:pPr>
               <w:pStyle w:val="Heading2"/>
               <w:jc w:val="center"/>
+              <w:outlineLvl w:val="1"/>
               <w:rPr>
                 <w:lang w:val="fr-CH"/>
               </w:rPr>
@@ -128,14 +130,14 @@
               <w:jc w:val="center"/>
               <w:rPr>
                 <w:rFonts w:ascii="Helvetica" w:hAnsi="Helvetica" w:cs="Helvetica"/>
-                <w:color w:val="6B911C" w:themeColor="accent1" w:themeShade="BF"/>
+                <w:color w:val="032348" w:themeColor="accent1" w:themeShade="BF"/>
                 <w:lang w:val="fr-CH"/>
               </w:rPr>
             </w:pPr>
             <w:r>
               <w:rPr>
                 <w:rFonts w:ascii="Helvetica" w:hAnsi="Helvetica" w:cs="Helvetica"/>
-                <w:color w:val="6B911C" w:themeColor="accent1" w:themeShade="BF"/>
+                <w:color w:val="032348" w:themeColor="accent1" w:themeShade="BF"/>
                 <w:lang w:val="fr-CH"/>
               </w:rPr>
               <w:t>Block size (B)</w:t>
@@ -366,14 +368,14 @@
               <w:jc w:val="center"/>
               <w:rPr>
                 <w:rFonts w:ascii="Helvetica" w:hAnsi="Helvetica" w:cs="Helvetica"/>
-                <w:color w:val="6B911C" w:themeColor="accent1" w:themeShade="BF"/>
+                <w:color w:val="032348" w:themeColor="accent1" w:themeShade="BF"/>
                 <w:lang w:val="fr-CH"/>
               </w:rPr>
             </w:pPr>
             <w:r>
               <w:rPr>
                 <w:rFonts w:ascii="Helvetica" w:hAnsi="Helvetica" w:cs="Helvetica"/>
-                <w:color w:val="6B911C" w:themeColor="accent1" w:themeShade="BF"/>
+                <w:color w:val="032348" w:themeColor="accent1" w:themeShade="BF"/>
                 <w:lang w:val="fr-CH"/>
               </w:rPr>
               <w:t>500</w:t>
@@ -476,14 +478,14 @@
               <w:jc w:val="center"/>
               <w:rPr>
                 <w:rFonts w:ascii="Helvetica" w:hAnsi="Helvetica" w:cs="Helvetica"/>
-                <w:color w:val="6B911C" w:themeColor="accent1" w:themeShade="BF"/>
+                <w:color w:val="032348" w:themeColor="accent1" w:themeShade="BF"/>
                 <w:lang w:val="fr-CH"/>
               </w:rPr>
             </w:pPr>
             <w:r>
               <w:rPr>
                 <w:rFonts w:ascii="Helvetica" w:hAnsi="Helvetica" w:cs="Helvetica"/>
-                <w:color w:val="6B911C" w:themeColor="accent1" w:themeShade="BF"/>
+                <w:color w:val="032348" w:themeColor="accent1" w:themeShade="BF"/>
                 <w:lang w:val="fr-CH"/>
               </w:rPr>
               <w:t>50</w:t>
@@ -586,14 +588,14 @@
               <w:jc w:val="center"/>
               <w:rPr>
                 <w:rFonts w:ascii="Helvetica" w:hAnsi="Helvetica" w:cs="Helvetica"/>
-                <w:color w:val="6B911C" w:themeColor="accent1" w:themeShade="BF"/>
+                <w:color w:val="032348" w:themeColor="accent1" w:themeShade="BF"/>
                 <w:lang w:val="fr-CH"/>
               </w:rPr>
             </w:pPr>
             <w:r>
               <w:rPr>
                 <w:rFonts w:ascii="Helvetica" w:hAnsi="Helvetica" w:cs="Helvetica"/>
-                <w:color w:val="6B911C" w:themeColor="accent1" w:themeShade="BF"/>
+                <w:color w:val="032348" w:themeColor="accent1" w:themeShade="BF"/>
                 <w:lang w:val="fr-CH"/>
               </w:rPr>
               <w:t>5</w:t>
@@ -696,14 +698,14 @@
               <w:jc w:val="center"/>
               <w:rPr>
                 <w:rFonts w:ascii="Helvetica" w:hAnsi="Helvetica" w:cs="Helvetica"/>
-                <w:color w:val="6B911C" w:themeColor="accent1" w:themeShade="BF"/>
+                <w:color w:val="032348" w:themeColor="accent1" w:themeShade="BF"/>
                 <w:lang w:val="fr-CH"/>
               </w:rPr>
             </w:pPr>
             <w:r>
               <w:rPr>
                 <w:rFonts w:ascii="Helvetica" w:hAnsi="Helvetica" w:cs="Helvetica"/>
-                <w:color w:val="6B911C" w:themeColor="accent1" w:themeShade="BF"/>
+                <w:color w:val="032348" w:themeColor="accent1" w:themeShade="BF"/>
                 <w:lang w:val="fr-CH"/>
               </w:rPr>
               <w:t>0</w:t>
@@ -989,34 +991,34 @@
       <w:pPr>
         <w:pStyle w:val="Title"/>
         <w:rPr>
-          <w:color w:val="6B911C" w:themeColor="accent1" w:themeShade="BF"/>
+          <w:color w:val="032348" w:themeColor="accent1" w:themeShade="BF"/>
           <w:lang w:val="fr-CH"/>
         </w:rPr>
       </w:pPr>
       <w:r>
         <w:rPr>
-          <w:color w:val="6B911C" w:themeColor="accent1" w:themeShade="BF"/>
+          <w:color w:val="032348" w:themeColor="accent1" w:themeShade="BF"/>
           <w:lang w:val="fr-CH"/>
         </w:rPr>
         <w:t>RES -</w:t>
       </w:r>
       <w:r>
         <w:rPr>
-          <w:color w:val="6B911C" w:themeColor="accent1" w:themeShade="BF"/>
+          <w:color w:val="032348" w:themeColor="accent1" w:themeShade="BF"/>
           <w:lang w:val="fr-CH"/>
         </w:rPr>
         <w:t xml:space="preserve"> Lab</w:t>
       </w:r>
       <w:r>
         <w:rPr>
-          <w:color w:val="6B911C" w:themeColor="accent1" w:themeShade="BF"/>
+          <w:color w:val="032348" w:themeColor="accent1" w:themeShade="BF"/>
           <w:lang w:val="fr-CH"/>
         </w:rPr>
         <w:t>oratoire</w:t>
       </w:r>
       <w:r>
         <w:rPr>
-          <w:color w:val="6B911C" w:themeColor="accent1" w:themeShade="BF"/>
+          <w:color w:val="032348" w:themeColor="accent1" w:themeShade="BF"/>
           <w:lang w:val="fr-CH"/>
         </w:rPr>
         <w:t xml:space="preserve"> 2</w:t>
@@ -1030,7 +1032,6 @@
           <w:lang w:val="fr-CH"/>
         </w:rPr>
       </w:pPr>
-      <w:bookmarkStart w:id="0" w:name="_GoBack"/>
       <w:r>
         <w:rPr>
           <w:rFonts w:ascii="Helvetica" w:hAnsi="Helvetica" w:cs="Helvetica"/>
@@ -1039,7 +1040,6 @@
         <w:t>Conditions</w:t>
       </w:r>
     </w:p>
-    <w:bookmarkEnd w:id="0"/>
     <w:p>
       <w:pPr>
         <w:spacing w:line="240" w:lineRule="auto"/>
@@ -1170,6 +1170,8 @@
         </w:rPr>
         <w:t>Disque dur SSD</w:t>
       </w:r>
+      <w:bookmarkStart w:id="0" w:name="_GoBack"/>
+      <w:bookmarkEnd w:id="0"/>
     </w:p>
     <w:p>
       <w:pPr>
@@ -1914,7 +1916,7 @@
       <w:r>
         <w:rPr>
           <w:rStyle w:val="Hyperlink"/>
-          <w:color w:val="486113" w:themeColor="accent1" w:themeShade="80"/>
+          <w:color w:val="021730" w:themeColor="accent1" w:themeShade="80"/>
         </w:rPr>
         <w:t>https://github.com/AkessonHenrik/LaboBenchmark</w:t>
       </w:r>
@@ -2546,7 +2548,7 @@
     </w:pPr>
     <w:rPr>
       <w:rFonts w:asciiTheme="majorHAnsi" w:eastAsiaTheme="majorEastAsia" w:hAnsiTheme="majorHAnsi" w:cstheme="majorBidi"/>
-      <w:color w:val="6B911C" w:themeColor="accent1" w:themeShade="BF"/>
+      <w:color w:val="032348" w:themeColor="accent1" w:themeShade="BF"/>
       <w:sz w:val="32"/>
       <w:szCs w:val="32"/>
     </w:rPr>
@@ -2568,7 +2570,7 @@
     </w:pPr>
     <w:rPr>
       <w:rFonts w:asciiTheme="majorHAnsi" w:eastAsiaTheme="majorEastAsia" w:hAnsiTheme="majorHAnsi" w:cstheme="majorBidi"/>
-      <w:color w:val="6B911C" w:themeColor="accent1" w:themeShade="BF"/>
+      <w:color w:val="032348" w:themeColor="accent1" w:themeShade="BF"/>
       <w:sz w:val="26"/>
       <w:szCs w:val="26"/>
     </w:rPr>
@@ -2653,7 +2655,7 @@
     <w:rsid w:val="00F76D75"/>
     <w:rPr>
       <w:rFonts w:asciiTheme="majorHAnsi" w:eastAsiaTheme="majorEastAsia" w:hAnsiTheme="majorHAnsi" w:cstheme="majorBidi"/>
-      <w:color w:val="6B911C" w:themeColor="accent1" w:themeShade="BF"/>
+      <w:color w:val="032348" w:themeColor="accent1" w:themeShade="BF"/>
       <w:sz w:val="32"/>
       <w:szCs w:val="32"/>
     </w:rPr>
@@ -2728,7 +2730,7 @@
     <w:unhideWhenUsed/>
     <w:rsid w:val="009E4317"/>
     <w:rPr>
-      <w:color w:val="99CA3C" w:themeColor="hyperlink"/>
+      <w:color w:val="0D2E46" w:themeColor="hyperlink"/>
       <w:u w:val="single"/>
     </w:rPr>
   </w:style>
@@ -2740,7 +2742,7 @@
     <w:rsid w:val="00700F93"/>
     <w:rPr>
       <w:rFonts w:asciiTheme="majorHAnsi" w:eastAsiaTheme="majorEastAsia" w:hAnsiTheme="majorHAnsi" w:cstheme="majorBidi"/>
-      <w:color w:val="6B911C" w:themeColor="accent1" w:themeShade="BF"/>
+      <w:color w:val="032348" w:themeColor="accent1" w:themeShade="BF"/>
       <w:sz w:val="26"/>
       <w:szCs w:val="26"/>
     </w:rPr>
@@ -9532,9 +9534,9 @@
 </file>
 
 <file path=word/theme/theme1.xml><?xml version="1.0" encoding="utf-8"?>
-<a:theme xmlns:a="http://schemas.openxmlformats.org/drawingml/2006/main" name="Facet">
+<a:theme xmlns:a="http://schemas.openxmlformats.org/drawingml/2006/main" name="Slice">
   <a:themeElements>
-    <a:clrScheme name="Facet">
+    <a:clrScheme name="Slice">
       <a:dk1>
         <a:sysClr val="windowText" lastClr="000000"/>
       </a:dk1>
@@ -9542,48 +9544,48 @@
         <a:sysClr val="window" lastClr="FFFFFF"/>
       </a:lt1>
       <a:dk2>
-        <a:srgbClr val="2C3C43"/>
+        <a:srgbClr val="146194"/>
       </a:dk2>
       <a:lt2>
-        <a:srgbClr val="EBEBEB"/>
+        <a:srgbClr val="76DBF4"/>
       </a:lt2>
       <a:accent1>
-        <a:srgbClr val="90C226"/>
+        <a:srgbClr val="052F61"/>
       </a:accent1>
       <a:accent2>
-        <a:srgbClr val="54A021"/>
+        <a:srgbClr val="A50E82"/>
       </a:accent2>
       <a:accent3>
-        <a:srgbClr val="E6B91E"/>
+        <a:srgbClr val="14967C"/>
       </a:accent3>
       <a:accent4>
-        <a:srgbClr val="E76618"/>
+        <a:srgbClr val="6A9E1F"/>
       </a:accent4>
       <a:accent5>
-        <a:srgbClr val="C42F1A"/>
+        <a:srgbClr val="E87D37"/>
       </a:accent5>
       <a:accent6>
-        <a:srgbClr val="918655"/>
+        <a:srgbClr val="C62324"/>
       </a:accent6>
       <a:hlink>
-        <a:srgbClr val="99CA3C"/>
+        <a:srgbClr val="0D2E46"/>
       </a:hlink>
       <a:folHlink>
-        <a:srgbClr val="B9D181"/>
+        <a:srgbClr val="356A95"/>
       </a:folHlink>
     </a:clrScheme>
-    <a:fontScheme name="Facet">
+    <a:fontScheme name="Slice">
       <a:majorFont>
-        <a:latin typeface="Trebuchet MS" panose="020B0603020202020204"/>
+        <a:latin typeface="Century Gothic" panose="020B0502020202020204"/>
         <a:ea typeface=""/>
         <a:cs typeface=""/>
         <a:font script="Jpan" typeface="メイリオ"/>
-        <a:font script="Hang" typeface="맑은 고딕"/>
-        <a:font script="Hans" typeface="方正姚体"/>
+        <a:font script="Hang" typeface="HY중고딕"/>
+        <a:font script="Hans" typeface="幼圆"/>
         <a:font script="Hant" typeface="微軟正黑體"/>
         <a:font script="Arab" typeface="Tahoma"/>
-        <a:font script="Hebr" typeface="Arial"/>
-        <a:font script="Thai" typeface="Cordia New"/>
+        <a:font script="Hebr" typeface="Gisha"/>
+        <a:font script="Thai" typeface="DilleniaUPC"/>
         <a:font script="Ethi" typeface="Nyala"/>
         <a:font script="Beng" typeface="Vrinda"/>
         <a:font script="Gujr" typeface="Shruti"/>
@@ -9609,16 +9611,16 @@
         <a:font script="Geor" typeface="Sylfaen"/>
       </a:majorFont>
       <a:minorFont>
-        <a:latin typeface="Trebuchet MS" panose="020B0603020202020204"/>
+        <a:latin typeface="Century Gothic" panose="020B0502020202020204"/>
         <a:ea typeface=""/>
         <a:cs typeface=""/>
         <a:font script="Jpan" typeface="メイリオ"/>
-        <a:font script="Hang" typeface="HY그래픽M"/>
-        <a:font script="Hans" typeface="华文新魏"/>
+        <a:font script="Hang" typeface="HY중고딕"/>
+        <a:font script="Hans" typeface="幼圆"/>
         <a:font script="Hant" typeface="微軟正黑體"/>
         <a:font script="Arab" typeface="Tahoma"/>
         <a:font script="Hebr" typeface="Gisha"/>
-        <a:font script="Thai" typeface="IrisUPC"/>
+        <a:font script="Thai" typeface="DilleniaUPC"/>
         <a:font script="Ethi" typeface="Nyala"/>
         <a:font script="Beng" typeface="Vrinda"/>
         <a:font script="Gujr" typeface="Shruti"/>
@@ -9639,12 +9641,12 @@
         <a:font script="Laoo" typeface="DokChampa"/>
         <a:font script="Sinh" typeface="Iskoola Pota"/>
         <a:font script="Mong" typeface="Mongolian Baiti"/>
-        <a:font script="Viet" typeface="Arial"/>
+        <a:font script="Viet" typeface="Tahoma"/>
         <a:font script="Uigh" typeface="Microsoft Uighur"/>
         <a:font script="Geor" typeface="Sylfaen"/>
       </a:minorFont>
     </a:fontScheme>
-    <a:fmtScheme name="Facet">
+    <a:fmtScheme name="Slice">
       <a:fillStyleLst>
         <a:solidFill>
           <a:schemeClr val="phClr"/>
@@ -9653,13 +9655,16 @@
           <a:gsLst>
             <a:gs pos="0">
               <a:schemeClr val="phClr">
-                <a:tint val="65000"/>
+                <a:tint val="62000"/>
+                <a:hueMod val="94000"/>
+                <a:satMod val="140000"/>
                 <a:lumMod val="110000"/>
               </a:schemeClr>
             </a:gs>
-            <a:gs pos="88000">
+            <a:gs pos="100000">
               <a:schemeClr val="phClr">
-                <a:tint val="90000"/>
+                <a:tint val="84000"/>
+                <a:satMod val="160000"/>
               </a:schemeClr>
             </a:gs>
           </a:gsLst>
@@ -9669,14 +9674,16 @@
           <a:gsLst>
             <a:gs pos="0">
               <a:schemeClr val="phClr">
-                <a:tint val="96000"/>
-                <a:lumMod val="100000"/>
+                <a:tint val="98000"/>
+                <a:hueMod val="94000"/>
+                <a:satMod val="130000"/>
+                <a:lumMod val="128000"/>
               </a:schemeClr>
             </a:gs>
-            <a:gs pos="78000">
+            <a:gs pos="100000">
               <a:schemeClr val="phClr">
                 <a:shade val="94000"/>
-                <a:lumMod val="94000"/>
+                <a:lumMod val="88000"/>
               </a:schemeClr>
             </a:gs>
           </a:gsLst>
@@ -9684,19 +9691,25 @@
         </a:gradFill>
       </a:fillStyleLst>
       <a:lnStyleLst>
-        <a:ln w="12700" cap="rnd" cmpd="sng" algn="ctr">
+        <a:ln w="9525" cap="rnd" cmpd="sng" algn="ctr">
           <a:solidFill>
-            <a:schemeClr val="phClr"/>
+            <a:schemeClr val="phClr">
+              <a:tint val="76000"/>
+              <a:alpha val="60000"/>
+              <a:hueMod val="94000"/>
+            </a:schemeClr>
           </a:solidFill>
           <a:prstDash val="solid"/>
         </a:ln>
-        <a:ln w="19050" cap="rnd" cmpd="sng" algn="ctr">
+        <a:ln w="15875" cap="rnd" cmpd="sng" algn="ctr">
           <a:solidFill>
-            <a:schemeClr val="phClr"/>
+            <a:schemeClr val="phClr">
+              <a:hueMod val="94000"/>
+            </a:schemeClr>
           </a:solidFill>
           <a:prstDash val="solid"/>
         </a:ln>
-        <a:ln w="25400" cap="rnd" cmpd="sng" algn="ctr">
+        <a:ln w="28575" cap="rnd" cmpd="sng" algn="ctr">
           <a:solidFill>
             <a:schemeClr val="phClr"/>
           </a:solidFill>
@@ -9709,18 +9722,18 @@
         </a:effectStyle>
         <a:effectStyle>
           <a:effectLst>
-            <a:outerShdw blurRad="38100" dist="25400" dir="5400000" rotWithShape="0">
+            <a:innerShdw blurRad="25400" dist="12700" dir="13500000">
               <a:srgbClr val="000000">
-                <a:alpha val="35000"/>
+                <a:alpha val="45000"/>
               </a:srgbClr>
-            </a:outerShdw>
+            </a:innerShdw>
           </a:effectLst>
         </a:effectStyle>
         <a:effectStyle>
           <a:effectLst>
             <a:outerShdw blurRad="50800" dist="38100" dir="5400000" rotWithShape="0">
               <a:srgbClr val="000000">
-                <a:alpha val="35000"/>
+                <a:alpha val="46000"/>
               </a:srgbClr>
             </a:outerShdw>
           </a:effectLst>
@@ -9728,10 +9741,10 @@
             <a:camera prst="orthographicFront">
               <a:rot lat="0" lon="0" rev="0"/>
             </a:camera>
-            <a:lightRig rig="threePt" dir="tl"/>
+            <a:lightRig rig="threePt" dir="t"/>
           </a:scene3d>
           <a:sp3d prstMaterial="plastic">
-            <a:bevelT w="0" h="0"/>
+            <a:bevelT w="25400" h="25400"/>
           </a:sp3d>
         </a:effectStyle>
       </a:effectStyleLst>
@@ -9741,38 +9754,44 @@
         </a:solidFill>
         <a:gradFill rotWithShape="1">
           <a:gsLst>
-            <a:gs pos="0">
+            <a:gs pos="10000">
               <a:schemeClr val="phClr">
-                <a:tint val="90000"/>
-                <a:lumMod val="104000"/>
+                <a:tint val="97000"/>
+                <a:hueMod val="92000"/>
+                <a:satMod val="169000"/>
+                <a:lumMod val="164000"/>
               </a:schemeClr>
             </a:gs>
-            <a:gs pos="94000">
+            <a:gs pos="100000">
               <a:schemeClr val="phClr">
                 <a:shade val="96000"/>
-                <a:lumMod val="82000"/>
+                <a:satMod val="120000"/>
+                <a:lumMod val="90000"/>
               </a:schemeClr>
             </a:gs>
           </a:gsLst>
-          <a:lin ang="5400000" scaled="0"/>
+          <a:lin ang="6120000" scaled="1"/>
         </a:gradFill>
         <a:gradFill rotWithShape="1">
           <a:gsLst>
             <a:gs pos="0">
               <a:schemeClr val="phClr">
-                <a:tint val="90000"/>
-                <a:lumMod val="110000"/>
+                <a:tint val="97000"/>
+                <a:hueMod val="92000"/>
+                <a:satMod val="169000"/>
+                <a:lumMod val="164000"/>
               </a:schemeClr>
             </a:gs>
             <a:gs pos="100000">
               <a:schemeClr val="phClr">
-                <a:shade val="94000"/>
-                <a:lumMod val="96000"/>
+                <a:shade val="96000"/>
+                <a:satMod val="120000"/>
+                <a:lumMod val="90000"/>
               </a:schemeClr>
             </a:gs>
           </a:gsLst>
           <a:path path="circle">
-            <a:fillToRect l="50000" t="50000" r="100000" b="100000"/>
+            <a:fillToRect b="100000"/>
           </a:path>
         </a:gradFill>
       </a:bgFillStyleLst>
@@ -9782,7 +9801,7 @@
   <a:extraClrSchemeLst/>
   <a:extLst>
     <a:ext uri="{05A4C25C-085E-4340-85A3-A5531E510DB2}">
-      <thm15:themeFamily xmlns:thm15="http://schemas.microsoft.com/office/thememl/2012/main" name="Facet" id="{C0C680CD-088A-49FC-A102-D699147F32B2}" vid="{CFBC31BA-B70F-4F30-BCAA-4F3011E16C4D}"/>
+      <thm15:themeFamily xmlns:thm15="http://schemas.microsoft.com/office/thememl/2012/main" name="Slice" id="{0507925B-6AC9-4358-8E18-C330545D08F8}" vid="{13FEC7C6-62A9-40C4-99D2-581AACACAA2F}"/>
     </a:ext>
   </a:extLst>
 </a:theme>
@@ -9793,7 +9812,7 @@
 </file>
 
 <file path=customXml/itemProps1.xml><?xml version="1.0" encoding="utf-8"?>
-<ds:datastoreItem xmlns:ds="http://schemas.openxmlformats.org/officeDocument/2006/customXml" ds:itemID="{4A76A285-FC4A-4465-9420-C895BADD7039}">
+<ds:datastoreItem xmlns:ds="http://schemas.openxmlformats.org/officeDocument/2006/customXml" ds:itemID="{09B623B2-2E37-4CD0-BF58-50FF13847062}">
   <ds:schemaRefs>
     <ds:schemaRef ds:uri="http://schemas.openxmlformats.org/officeDocument/2006/bibliography"/>
   </ds:schemaRefs>

</xml_diff>